<commit_message>
First try to make a good before project document
</commit_message>
<xml_diff>
--- a/[PI][IL] étude d'opportunité et de faisabilité.docx
+++ b/[PI][IL] étude d'opportunité et de faisabilité.docx
@@ -1,6 +1,6 @@
 
 <file path=word/document.xml><?xml version="1.0" encoding="utf-8"?>
-<w:document xmlns:ve="http://schemas.openxmlformats.org/markup-compatibility/2006" xmlns:o="urn:schemas-microsoft-com:office:office" xmlns:r="http://schemas.openxmlformats.org/officeDocument/2006/relationships" xmlns:m="http://schemas.openxmlformats.org/officeDocument/2006/math" xmlns:v="urn:schemas-microsoft-com:vml" xmlns:wp="http://schemas.openxmlformats.org/drawingml/2006/wordprocessingDrawing" xmlns:w10="urn:schemas-microsoft-com:office:word" xmlns:w="http://schemas.openxmlformats.org/wordprocessingml/2006/main" xmlns:wne="http://schemas.microsoft.com/office/word/2006/wordml">
+<w:document xmlns:wpc="http://schemas.microsoft.com/office/word/2010/wordprocessingCanvas" xmlns:mc="http://schemas.openxmlformats.org/markup-compatibility/2006" xmlns:o="urn:schemas-microsoft-com:office:office" xmlns:r="http://schemas.openxmlformats.org/officeDocument/2006/relationships" xmlns:m="http://schemas.openxmlformats.org/officeDocument/2006/math" xmlns:v="urn:schemas-microsoft-com:vml" xmlns:wp14="http://schemas.microsoft.com/office/word/2010/wordprocessingDrawing" xmlns:wp="http://schemas.openxmlformats.org/drawingml/2006/wordprocessingDrawing" xmlns:w10="urn:schemas-microsoft-com:office:word" xmlns:w="http://schemas.openxmlformats.org/wordprocessingml/2006/main" xmlns:w14="http://schemas.microsoft.com/office/word/2010/wordml" xmlns:w15="http://schemas.microsoft.com/office/word/2012/wordml" xmlns:wpg="http://schemas.microsoft.com/office/word/2010/wordprocessingGroup" xmlns:wpi="http://schemas.microsoft.com/office/word/2010/wordprocessingInk" xmlns:wne="http://schemas.microsoft.com/office/word/2006/wordml" xmlns:wps="http://schemas.microsoft.com/office/word/2010/wordprocessingShape" mc:Ignorable="w14 w15 wp14">
   <w:body>
     <w:p>
       <w:pPr>
@@ -36,7 +36,7 @@
                     <a:blip r:embed="rId8" cstate="print">
                       <a:extLst>
                         <a:ext uri="{28A0092B-C50C-407E-A947-70E740481C1C}">
-                          <a14:useLocalDpi xmlns:o="urn:schemas-microsoft-com:office:office" xmlns:v="urn:schemas-microsoft-com:vml" xmlns:w10="urn:schemas-microsoft-com:office:word" xmlns:w="http://schemas.openxmlformats.org/wordprocessingml/2006/main" xmlns="" xmlns:p="http://schemas.openxmlformats.org/presentationml/2006/main" xmlns:a14="http://schemas.microsoft.com/office/drawing/2010/main" xmlns:lc="http://schemas.openxmlformats.org/drawingml/2006/lockedCanvas" val="0"/>
+                          <a14:useLocalDpi xmlns:a14="http://schemas.microsoft.com/office/drawing/2010/main" val="0"/>
                         </a:ext>
                       </a:extLst>
                     </a:blip>
@@ -56,7 +56,7 @@
                     <a:noFill/>
                     <a:extLst>
                       <a:ext uri="{909E8E84-426E-40DD-AFC4-6F175D3DCCD1}">
-                        <a14:hiddenFill xmlns:o="urn:schemas-microsoft-com:office:office" xmlns:v="urn:schemas-microsoft-com:vml" xmlns:w10="urn:schemas-microsoft-com:office:word" xmlns:w="http://schemas.openxmlformats.org/wordprocessingml/2006/main" xmlns="" xmlns:p="http://schemas.openxmlformats.org/presentationml/2006/main" xmlns:a14="http://schemas.microsoft.com/office/drawing/2010/main" xmlns:lc="http://schemas.openxmlformats.org/drawingml/2006/lockedCanvas">
+                        <a14:hiddenFill xmlns:a14="http://schemas.microsoft.com/office/drawing/2010/main">
                           <a:solidFill>
                             <a:srgbClr val="FFFFFF"/>
                           </a:solidFill>
@@ -211,7 +211,7 @@
           <w:insideV w:val="single" w:sz="6" w:space="0" w:color="auto"/>
         </w:tblBorders>
         <w:tblLayout w:type="fixed"/>
-        <w:tblLook w:val="0000"/>
+        <w:tblLook w:val="0000" w:firstRow="0" w:lastRow="0" w:firstColumn="0" w:lastColumn="0" w:noHBand="0" w:noVBand="0"/>
       </w:tblPr>
       <w:tblGrid>
         <w:gridCol w:w="2304"/>
@@ -361,6 +361,13 @@
                 <w:lang w:val="fr-FR"/>
               </w:rPr>
             </w:pPr>
+            <w:r>
+              <w:rPr>
+                <w:rFonts w:ascii="Arial" w:hAnsi="Arial" w:cs="Arial"/>
+                <w:lang w:val="fr-FR"/>
+              </w:rPr>
+              <w:t>14/10/2015</w:t>
+            </w:r>
           </w:p>
         </w:tc>
         <w:tc>
@@ -382,6 +389,13 @@
                 <w:lang w:val="fr-FR"/>
               </w:rPr>
             </w:pPr>
+            <w:r>
+              <w:rPr>
+                <w:rFonts w:ascii="Arial" w:hAnsi="Arial" w:cs="Arial"/>
+                <w:lang w:val="fr-FR"/>
+              </w:rPr>
+              <w:t>1.0</w:t>
+            </w:r>
           </w:p>
         </w:tc>
         <w:tc>
@@ -403,6 +417,13 @@
                 <w:lang w:val="fr-FR"/>
               </w:rPr>
             </w:pPr>
+            <w:r>
+              <w:rPr>
+                <w:rFonts w:ascii="Arial" w:hAnsi="Arial" w:cs="Arial"/>
+                <w:lang w:val="fr-FR"/>
+              </w:rPr>
+              <w:t>Ecriture du document</w:t>
+            </w:r>
           </w:p>
         </w:tc>
         <w:tc>
@@ -424,6 +445,15 @@
                 <w:lang w:val="fr-FR"/>
               </w:rPr>
             </w:pPr>
+            <w:r>
+              <w:rPr>
+                <w:rFonts w:ascii="Arial" w:hAnsi="Arial" w:cs="Arial"/>
+                <w:lang w:val="fr-FR"/>
+              </w:rPr>
+              <w:t>Léo</w:t>
+            </w:r>
+            <w:bookmarkStart w:id="0" w:name="_GoBack"/>
+            <w:bookmarkEnd w:id="0"/>
           </w:p>
         </w:tc>
       </w:tr>
@@ -871,7 +901,21 @@
             <w:rStyle w:val="Lienhypertexte"/>
             <w:noProof/>
           </w:rPr>
-          <w:t>Opportunité</w:t>
+          <w:t>Opp</w:t>
+        </w:r>
+        <w:r>
+          <w:rPr>
+            <w:rStyle w:val="Lienhypertexte"/>
+            <w:noProof/>
+          </w:rPr>
+          <w:t>o</w:t>
+        </w:r>
+        <w:r>
+          <w:rPr>
+            <w:rStyle w:val="Lienhypertexte"/>
+            <w:noProof/>
+          </w:rPr>
+          <w:t>rtunité</w:t>
         </w:r>
         <w:r>
           <w:rPr>
@@ -1293,11 +1337,17 @@
         <w:lastRenderedPageBreak/>
         <w:fldChar w:fldCharType="end"/>
       </w:r>
-      <w:bookmarkStart w:id="0" w:name="_Toc415583728"/>
+      <w:bookmarkStart w:id="1" w:name="_Toc415583728"/>
       <w:r>
         <w:t>Mission</w:t>
       </w:r>
-      <w:bookmarkEnd w:id="0"/>
+      <w:bookmarkEnd w:id="1"/>
+    </w:p>
+    <w:p/>
+    <w:p>
+      <w:r>
+        <w:t>Notre mission consistera à créer un jeu de rôle où le joueur incarne un personnage qui parcourt des donjons et des villes pour gagner en force. Par la suite il créera une équipe d’aventurier et pour finir une guilde regroupant plusieurs équipes.</w:t>
+      </w:r>
     </w:p>
     <w:p>
       <w:r>
@@ -1306,9 +1356,9 @@
             <v:stroke joinstyle="miter"/>
             <v:path gradientshapeok="t" o:connecttype="rect"/>
           </v:shapetype>
-          <v:shape id="_x0000_s1035" type="#_x0000_t202" style="width:481.6pt;height:23.25pt;mso-position-horizontal-relative:char;mso-position-vertical-relative:line;mso-width-relative:margin;mso-height-relative:margin" fillcolor="#9bbb59 [3206]" strokecolor="#f2f2f2 [3041]" strokeweight="3pt">
+          <v:shape id="_x0000_s1031" type="#_x0000_t202" style="width:481.6pt;height:23.25pt;mso-left-percent:-10001;mso-top-percent:-10001;mso-position-horizontal:absolute;mso-position-horizontal-relative:char;mso-position-vertical:absolute;mso-position-vertical-relative:line;mso-left-percent:-10001;mso-top-percent:-10001;mso-width-relative:margin;mso-height-relative:margin" fillcolor="#9bbb59 [3206]" strokecolor="#f2f2f2 [3041]" strokeweight="3pt">
             <v:shadow on="t" type="perspective" color="#4e6128 [1606]" opacity=".5" offset="1pt" offset2="-1pt"/>
-            <v:textbox style="mso-next-textbox:#_x0000_s1035">
+            <v:textbox style="mso-next-textbox:#_x0000_s1031">
               <w:txbxContent>
                 <w:p>
                   <w:r>
@@ -1317,7 +1367,6 @@
                 </w:p>
               </w:txbxContent>
             </v:textbox>
-            <w10:wrap type="none"/>
             <w10:anchorlock/>
           </v:shape>
         </w:pict>
@@ -1327,16 +1376,48 @@
       <w:pPr>
         <w:pStyle w:val="Titre1"/>
       </w:pPr>
-      <w:bookmarkStart w:id="1" w:name="_Toc415583729"/>
+      <w:bookmarkStart w:id="2" w:name="_Toc415583729"/>
       <w:r>
         <w:t>Objectifs</w:t>
       </w:r>
-      <w:bookmarkEnd w:id="1"/>
+      <w:bookmarkEnd w:id="2"/>
+    </w:p>
+    <w:p/>
+    <w:p>
+      <w:r>
+        <w:t>Définir un scénario et un univers riche et complet du jeu avant le .</w:t>
+      </w:r>
+    </w:p>
+    <w:p>
+      <w:r>
+        <w:t>Développer</w:t>
+      </w:r>
+      <w:r>
+        <w:t xml:space="preserve"> </w:t>
+      </w:r>
+      <w:r>
+        <w:t>les fonctionnalités du jeu avant le .</w:t>
+      </w:r>
+    </w:p>
+    <w:p>
+      <w:r>
+        <w:t>Intégrer l’univers, les objets, le scénario et autres éléments du jeu dans le jeu avant le .</w:t>
+      </w:r>
+    </w:p>
+    <w:p>
+      <w:r>
+        <w:t>Développer une interface graphique pour utiliser les fonctionnalités</w:t>
+      </w:r>
+    </w:p>
+    <w:p>
+      <w:r>
+        <w:t>Créer des lieux cohérents avec des graphismes somptueux et une bande son venant du paradis et donnant l’impression d’avoir accomplis sa vie avant le .</w:t>
+      </w:r>
     </w:p>
     <w:p>
       <w:r>
         <w:pict>
-          <v:shape id="_x0000_s1034" type="#_x0000_t202" style="width:481.6pt;height:23.25pt;mso-position-horizontal-relative:char;mso-position-vertical-relative:line;mso-width-relative:margin;mso-height-relative:margin" fillcolor="#9bbb59 [3206]" strokecolor="#f2f2f2 [3041]" strokeweight="3pt">
+          <v:shape id="_x0000_s1030" type="#_x0000_t202" style="width:481.6pt;height:23.25pt;mso-left-percent:-10001;mso-top-percent:-10001;mso-position-horizontal:absolute;mso-position-horizontal-relative:char;mso-position-vertical:absolute;mso-position-vertical-relative:line;mso-left-percent:-10001;mso-top-percent:-10001;mso-width-relative:margin;mso-height-relative:margin" fillcolor="#9bbb59 [3206]" strokecolor="#f2f2f2 [3041]" strokeweight="3pt">
             <v:shadow on="t" type="perspective" color="#4e6128 [1606]" opacity=".5" offset="1pt" offset2="-1pt"/>
             <v:textbox>
               <w:txbxContent>
@@ -1348,7 +1429,6 @@
                 <w:p/>
               </w:txbxContent>
             </v:textbox>
-            <w10:wrap type="none"/>
             <w10:anchorlock/>
           </v:shape>
         </w:pict>
@@ -1358,26 +1438,37 @@
       <w:pPr>
         <w:pStyle w:val="Titre1"/>
       </w:pPr>
-      <w:bookmarkStart w:id="2" w:name="_Toc415583730"/>
+      <w:bookmarkStart w:id="3" w:name="_Toc415583730"/>
       <w:r>
         <w:t>Opportunité</w:t>
-      </w:r>
-      <w:bookmarkEnd w:id="2"/>
-    </w:p>
-    <w:p>
-      <w:pPr>
-        <w:pStyle w:val="Titre2"/>
-      </w:pPr>
-      <w:bookmarkStart w:id="3" w:name="_Toc415583731"/>
-      <w:r>
-        <w:t>Vision à plus long terme et impact sur l’existant</w:t>
       </w:r>
       <w:bookmarkEnd w:id="3"/>
     </w:p>
     <w:p>
+      <w:pPr>
+        <w:pStyle w:val="Titre2"/>
+      </w:pPr>
+      <w:bookmarkStart w:id="4" w:name="_Toc415583731"/>
+      <w:r>
+        <w:t>Vision à plus long terme et impact sur l’existant</w:t>
+      </w:r>
+      <w:bookmarkEnd w:id="4"/>
+    </w:p>
+    <w:p/>
+    <w:p>
+      <w:r>
+        <w:t>Notre projet sera un divertissement.</w:t>
+      </w:r>
+    </w:p>
+    <w:p>
+      <w:r>
+        <w:t>Le jeu aura plusieurs ajouts de fonctionnalités, nous pourrons aussi améliorer ses graphismes et son identité visuel.</w:t>
+      </w:r>
+    </w:p>
+    <w:p>
       <w:r>
         <w:pict>
-          <v:shape id="_x0000_s1031" type="#_x0000_t202" style="width:481.6pt;height:37pt;mso-position-horizontal-relative:char;mso-position-vertical-relative:line;mso-width-relative:margin;mso-height-relative:margin" fillcolor="#9bbb59 [3206]" strokecolor="#f2f2f2 [3041]" strokeweight="3pt">
+          <v:shape id="_x0000_s1029" type="#_x0000_t202" style="width:481.6pt;height:37pt;mso-left-percent:-10001;mso-top-percent:-10001;mso-position-horizontal:absolute;mso-position-horizontal-relative:char;mso-position-vertical:absolute;mso-position-vertical-relative:line;mso-left-percent:-10001;mso-top-percent:-10001;mso-width-relative:margin;mso-height-relative:margin" fillcolor="#9bbb59 [3206]" strokecolor="#f2f2f2 [3041]" strokeweight="3pt">
             <v:shadow on="t" type="perspective" color="#4e6128 [1606]" opacity=".5" offset="1pt" offset2="-1pt"/>
             <v:textbox>
               <w:txbxContent>
@@ -1389,7 +1480,6 @@
                 <w:p/>
               </w:txbxContent>
             </v:textbox>
-            <w10:wrap type="none"/>
             <w10:anchorlock/>
           </v:shape>
         </w:pict>
@@ -1399,16 +1489,44 @@
       <w:pPr>
         <w:pStyle w:val="Titre2"/>
       </w:pPr>
-      <w:bookmarkStart w:id="4" w:name="_Toc415583732"/>
+      <w:bookmarkStart w:id="5" w:name="_Toc415583732"/>
       <w:r>
+        <w:lastRenderedPageBreak/>
         <w:t>S.W.O.T.</w:t>
       </w:r>
-      <w:bookmarkEnd w:id="4"/>
+      <w:bookmarkEnd w:id="5"/>
+    </w:p>
+    <w:p>
+      <w:r>
+        <w:br/>
+      </w:r>
+      <w:r>
+        <w:tab/>
+      </w:r>
+      <w:r>
+        <w:rPr>
+          <w:noProof/>
+          <w:lang w:eastAsia="fr-FR"/>
+        </w:rPr>
+        <w:drawing>
+          <wp:inline distT="0" distB="0" distL="0" distR="0">
+            <wp:extent cx="5486400" cy="3807562"/>
+            <wp:effectExtent l="57150" t="19050" r="38100" b="59690"/>
+            <wp:docPr id="3" name="Diagramme 3"/>
+            <wp:cNvGraphicFramePr/>
+            <a:graphic xmlns:a="http://schemas.openxmlformats.org/drawingml/2006/main">
+              <a:graphicData uri="http://schemas.openxmlformats.org/drawingml/2006/diagram">
+                <dgm:relIds xmlns:dgm="http://schemas.openxmlformats.org/drawingml/2006/diagram" xmlns:r="http://schemas.openxmlformats.org/officeDocument/2006/relationships" r:dm="rId10" r:lo="rId11" r:qs="rId12" r:cs="rId13"/>
+              </a:graphicData>
+            </a:graphic>
+          </wp:inline>
+        </w:drawing>
+      </w:r>
     </w:p>
     <w:p>
       <w:r>
         <w:pict>
-          <v:shape id="_x0000_s1030" type="#_x0000_t202" style="width:481.6pt;height:43.4pt;mso-position-horizontal-relative:char;mso-position-vertical-relative:line;mso-width-relative:margin;mso-height-relative:margin" fillcolor="#9bbb59 [3206]" strokecolor="#f2f2f2 [3041]" strokeweight="3pt">
+          <v:shape id="_x0000_s1028" type="#_x0000_t202" style="width:481.6pt;height:43.4pt;mso-left-percent:-10001;mso-top-percent:-10001;mso-position-horizontal:absolute;mso-position-horizontal-relative:char;mso-position-vertical:absolute;mso-position-vertical-relative:line;mso-left-percent:-10001;mso-top-percent:-10001;mso-width-relative:margin;mso-height-relative:margin" fillcolor="#9bbb59 [3206]" strokecolor="#f2f2f2 [3041]" strokeweight="3pt">
             <v:shadow on="t" type="perspective" color="#4e6128 [1606]" opacity=".5" offset="1pt" offset2="-1pt"/>
             <v:textbox>
               <w:txbxContent>
@@ -1419,7 +1537,6 @@
                 </w:p>
               </w:txbxContent>
             </v:textbox>
-            <w10:wrap type="none"/>
             <w10:anchorlock/>
           </v:shape>
         </w:pict>
@@ -1429,18 +1546,19 @@
       <w:pPr>
         <w:pStyle w:val="Titre2"/>
       </w:pPr>
-      <w:bookmarkStart w:id="5" w:name="_Toc415583733"/>
+      <w:bookmarkStart w:id="6" w:name="_Toc415583733"/>
       <w:r>
         <w:t>Etudes d’opportunités à mener</w:t>
       </w:r>
-      <w:bookmarkEnd w:id="5"/>
+      <w:bookmarkEnd w:id="6"/>
     </w:p>
+    <w:p/>
     <w:p>
       <w:r>
         <w:pict>
-          <v:shape id="_x0000_s1029" type="#_x0000_t202" style="width:481.6pt;height:38.35pt;mso-position-horizontal-relative:char;mso-position-vertical-relative:line;mso-width-relative:margin;mso-height-relative:margin" fillcolor="#9bbb59 [3206]" strokecolor="#f2f2f2 [3041]" strokeweight="3pt">
+          <v:shape id="_x0000_s1027" type="#_x0000_t202" style="width:481.6pt;height:38.35pt;mso-left-percent:-10001;mso-top-percent:-10001;mso-position-horizontal:absolute;mso-position-horizontal-relative:char;mso-position-vertical:absolute;mso-position-vertical-relative:line;mso-left-percent:-10001;mso-top-percent:-10001;mso-width-relative:margin;mso-height-relative:margin" fillcolor="#9bbb59 [3206]" strokecolor="#f2f2f2 [3041]" strokeweight="3pt">
             <v:shadow on="t" type="perspective" color="#4e6128 [1606]" opacity=".5" offset="1pt" offset2="-1pt"/>
-            <v:textbox style="mso-next-textbox:#_x0000_s1029">
+            <v:textbox style="mso-next-textbox:#_x0000_s1027">
               <w:txbxContent>
                 <w:p>
                   <w:r>
@@ -1449,7 +1567,6 @@
                 </w:p>
               </w:txbxContent>
             </v:textbox>
-            <w10:wrap type="none"/>
             <w10:anchorlock/>
           </v:shape>
         </w:pict>
@@ -1459,26 +1576,94 @@
       <w:pPr>
         <w:pStyle w:val="Titre1"/>
       </w:pPr>
-      <w:bookmarkStart w:id="6" w:name="_Toc415583734"/>
-      <w:r>
-        <w:t>Faisabilité</w:t>
-      </w:r>
-      <w:bookmarkEnd w:id="6"/>
+      <w:bookmarkStart w:id="7" w:name="_Toc415583734"/>
     </w:p>
     <w:p>
       <w:pPr>
-        <w:pStyle w:val="Titre2"/>
-      </w:pPr>
-      <w:bookmarkStart w:id="7" w:name="_Toc415583735"/>
+        <w:pStyle w:val="Titre1"/>
+      </w:pPr>
+    </w:p>
+    <w:p>
+      <w:pPr>
+        <w:rPr>
+          <w:rFonts w:asciiTheme="majorHAnsi" w:eastAsiaTheme="majorEastAsia" w:hAnsiTheme="majorHAnsi" w:cstheme="majorBidi"/>
+          <w:b/>
+          <w:bCs/>
+          <w:color w:val="365F91" w:themeColor="accent1" w:themeShade="BF"/>
+          <w:sz w:val="28"/>
+          <w:szCs w:val="28"/>
+        </w:rPr>
+      </w:pPr>
       <w:r>
-        <w:t>Risques et actions en conséquence</w:t>
+        <w:br w:type="page"/>
+      </w:r>
+    </w:p>
+    <w:p>
+      <w:pPr>
+        <w:pStyle w:val="Titre1"/>
+      </w:pPr>
+      <w:r>
+        <w:lastRenderedPageBreak/>
+        <w:t>Faisabilité</w:t>
       </w:r>
       <w:bookmarkEnd w:id="7"/>
     </w:p>
     <w:p>
+      <w:pPr>
+        <w:pStyle w:val="Titre2"/>
+      </w:pPr>
+      <w:bookmarkStart w:id="8" w:name="_Toc415583735"/>
+      <w:r>
+        <w:t>Risques et actions en conséquence</w:t>
+      </w:r>
+      <w:bookmarkEnd w:id="8"/>
+    </w:p>
+    <w:p/>
+    <w:p>
+      <w:r>
+        <w:t>Les risques que nous pourrions rencontrer sont :</w:t>
+      </w:r>
+    </w:p>
+    <w:p>
+      <w:pPr>
+        <w:pStyle w:val="Paragraphedeliste"/>
+        <w:numPr>
+          <w:ilvl w:val="0"/>
+          <w:numId w:val="13"/>
+        </w:numPr>
+      </w:pPr>
+      <w:r>
+        <w:t>Manque de temps pour ajouter toutes les idées que nous avons</w:t>
+      </w:r>
+    </w:p>
+    <w:p>
+      <w:pPr>
+        <w:pStyle w:val="Paragraphedeliste"/>
+        <w:numPr>
+          <w:ilvl w:val="0"/>
+          <w:numId w:val="13"/>
+        </w:numPr>
+      </w:pPr>
+      <w:r>
+        <w:t>Perte de temps sur la programmation pour créer et ajouter tous les éléments du jeu (objets, quête, monstres etc.)</w:t>
+      </w:r>
+    </w:p>
+    <w:p>
+      <w:pPr>
+        <w:pStyle w:val="Paragraphedeliste"/>
+        <w:numPr>
+          <w:ilvl w:val="0"/>
+          <w:numId w:val="13"/>
+        </w:numPr>
+      </w:pPr>
+      <w:r>
+        <w:t>Pas ou peu de connaissance en graphisme donc des difficultés à avoir un rendu propre et esthétique.</w:t>
+      </w:r>
+    </w:p>
+    <w:p>
       <w:r>
         <w:pict>
-          <v:shape id="_x0000_s1027" type="#_x0000_t202" style="width:481.6pt;height:69.2pt;mso-position-horizontal-relative:char;mso-position-vertical-relative:line;mso-width-relative:margin;mso-height-relative:margin" fillcolor="#9bbb59 [3206]" strokecolor="#f2f2f2 [3041]" strokeweight="3pt">
+          <v:shape id="_x0000_s1026" type="#_x0000_t202" style="width:481.6pt;height:69.2pt;mso-left-percent:-10001;mso-top-percent:-10001;mso-position-horizontal:absolute;mso-position-horizontal-relative:char;mso-position-vertical:absolute;mso-position-vertical-relative:line;mso-left-percent:-10001;mso-top-percent:-10001;mso-width-relative:margin;mso-height-relative:margin" fillcolor="#9bbb59 [3206]" strokecolor="#f2f2f2 [3041]" strokeweight="3pt">
             <v:shadow on="t" type="perspective" color="#4e6128 [1606]" opacity=".5" offset="1pt" offset2="-1pt"/>
             <v:textbox>
               <w:txbxContent>
@@ -1491,16 +1676,10 @@
                   </w:r>
                   <w:r>
                     <w:br/>
-                    <w:t>Evitez de citer les incontournables </w:t>
+                    <w:t>Evitez de citer les incontournables :</w:t>
                   </w:r>
                   <w:r>
-                    <w:t>:</w:t>
-                  </w:r>
-                  <w:r>
-                    <w:t xml:space="preserve"> comportement</w:t>
-                  </w:r>
-                  <w:r>
-                    <w:t xml:space="preserve"> des étudiants</w:t>
+                    <w:t xml:space="preserve"> comportement des étudiants</w:t>
                   </w:r>
                   <w:r>
                     <w:t xml:space="preserve"> absentéisme / inexpérience / tremblement de terre / grippe A …</w:t>
@@ -1512,14 +1691,13 @@
                 </w:p>
               </w:txbxContent>
             </v:textbox>
-            <w10:wrap type="none"/>
             <w10:anchorlock/>
           </v:shape>
         </w:pict>
       </w:r>
     </w:p>
     <w:sectPr>
-      <w:footerReference w:type="default" r:id="rId10"/>
+      <w:footerReference w:type="default" r:id="rId15"/>
       <w:pgSz w:w="11906" w:h="16838"/>
       <w:pgMar w:top="1417" w:right="1417" w:bottom="1417" w:left="1417" w:header="708" w:footer="708" w:gutter="0"/>
       <w:cols w:space="708"/>
@@ -1530,7 +1708,7 @@
 </file>
 
 <file path=word/endnotes.xml><?xml version="1.0" encoding="utf-8"?>
-<w:endnotes xmlns:ve="http://schemas.openxmlformats.org/markup-compatibility/2006" xmlns:o="urn:schemas-microsoft-com:office:office" xmlns:r="http://schemas.openxmlformats.org/officeDocument/2006/relationships" xmlns:m="http://schemas.openxmlformats.org/officeDocument/2006/math" xmlns:v="urn:schemas-microsoft-com:vml" xmlns:wp="http://schemas.openxmlformats.org/drawingml/2006/wordprocessingDrawing" xmlns:w10="urn:schemas-microsoft-com:office:word" xmlns:w="http://schemas.openxmlformats.org/wordprocessingml/2006/main" xmlns:wne="http://schemas.microsoft.com/office/word/2006/wordml">
+<w:endnotes xmlns:wpc="http://schemas.microsoft.com/office/word/2010/wordprocessingCanvas" xmlns:mc="http://schemas.openxmlformats.org/markup-compatibility/2006" xmlns:o="urn:schemas-microsoft-com:office:office" xmlns:r="http://schemas.openxmlformats.org/officeDocument/2006/relationships" xmlns:m="http://schemas.openxmlformats.org/officeDocument/2006/math" xmlns:v="urn:schemas-microsoft-com:vml" xmlns:wp14="http://schemas.microsoft.com/office/word/2010/wordprocessingDrawing" xmlns:wp="http://schemas.openxmlformats.org/drawingml/2006/wordprocessingDrawing" xmlns:w10="urn:schemas-microsoft-com:office:word" xmlns:w="http://schemas.openxmlformats.org/wordprocessingml/2006/main" xmlns:w14="http://schemas.microsoft.com/office/word/2010/wordml" xmlns:w15="http://schemas.microsoft.com/office/word/2012/wordml" xmlns:wpg="http://schemas.microsoft.com/office/word/2010/wordprocessingGroup" xmlns:wpi="http://schemas.microsoft.com/office/word/2010/wordprocessingInk" xmlns:wne="http://schemas.microsoft.com/office/word/2006/wordml" xmlns:wps="http://schemas.microsoft.com/office/word/2010/wordprocessingShape" mc:Ignorable="w14 w15 wp14">
   <w:endnote w:type="separator" w:id="-1">
     <w:p>
       <w:pPr>
@@ -1555,7 +1733,7 @@
 </file>
 
 <file path=word/footer1.xml><?xml version="1.0" encoding="utf-8"?>
-<w:ftr xmlns:ve="http://schemas.openxmlformats.org/markup-compatibility/2006" xmlns:o="urn:schemas-microsoft-com:office:office" xmlns:r="http://schemas.openxmlformats.org/officeDocument/2006/relationships" xmlns:m="http://schemas.openxmlformats.org/officeDocument/2006/math" xmlns:v="urn:schemas-microsoft-com:vml" xmlns:wp="http://schemas.openxmlformats.org/drawingml/2006/wordprocessingDrawing" xmlns:w10="urn:schemas-microsoft-com:office:word" xmlns:w="http://schemas.openxmlformats.org/wordprocessingml/2006/main" xmlns:wne="http://schemas.microsoft.com/office/word/2006/wordml">
+<w:ftr xmlns:wpc="http://schemas.microsoft.com/office/word/2010/wordprocessingCanvas" xmlns:mc="http://schemas.openxmlformats.org/markup-compatibility/2006" xmlns:o="urn:schemas-microsoft-com:office:office" xmlns:r="http://schemas.openxmlformats.org/officeDocument/2006/relationships" xmlns:m="http://schemas.openxmlformats.org/officeDocument/2006/math" xmlns:v="urn:schemas-microsoft-com:vml" xmlns:wp14="http://schemas.microsoft.com/office/word/2010/wordprocessingDrawing" xmlns:wp="http://schemas.openxmlformats.org/drawingml/2006/wordprocessingDrawing" xmlns:w10="urn:schemas-microsoft-com:office:word" xmlns:w="http://schemas.openxmlformats.org/wordprocessingml/2006/main" xmlns:w14="http://schemas.microsoft.com/office/word/2010/wordml" xmlns:w15="http://schemas.microsoft.com/office/word/2012/wordml" xmlns:wpg="http://schemas.microsoft.com/office/word/2010/wordprocessingGroup" xmlns:wpi="http://schemas.microsoft.com/office/word/2010/wordprocessingInk" xmlns:wne="http://schemas.microsoft.com/office/word/2006/wordml" xmlns:wps="http://schemas.microsoft.com/office/word/2010/wordprocessingShape" mc:Ignorable="w14 w15 wp14">
   <w:p>
     <w:pPr>
       <w:pStyle w:val="Pieddepage"/>
@@ -1565,7 +1743,7 @@
 </file>
 
 <file path=word/footer2.xml><?xml version="1.0" encoding="utf-8"?>
-<w:ftr xmlns:ve="http://schemas.openxmlformats.org/markup-compatibility/2006" xmlns:o="urn:schemas-microsoft-com:office:office" xmlns:r="http://schemas.openxmlformats.org/officeDocument/2006/relationships" xmlns:m="http://schemas.openxmlformats.org/officeDocument/2006/math" xmlns:v="urn:schemas-microsoft-com:vml" xmlns:wp="http://schemas.openxmlformats.org/drawingml/2006/wordprocessingDrawing" xmlns:w10="urn:schemas-microsoft-com:office:word" xmlns:w="http://schemas.openxmlformats.org/wordprocessingml/2006/main" xmlns:wne="http://schemas.microsoft.com/office/word/2006/wordml">
+<w:ftr xmlns:wpc="http://schemas.microsoft.com/office/word/2010/wordprocessingCanvas" xmlns:mc="http://schemas.openxmlformats.org/markup-compatibility/2006" xmlns:o="urn:schemas-microsoft-com:office:office" xmlns:r="http://schemas.openxmlformats.org/officeDocument/2006/relationships" xmlns:m="http://schemas.openxmlformats.org/officeDocument/2006/math" xmlns:v="urn:schemas-microsoft-com:vml" xmlns:wp14="http://schemas.microsoft.com/office/word/2010/wordprocessingDrawing" xmlns:wp="http://schemas.openxmlformats.org/drawingml/2006/wordprocessingDrawing" xmlns:w10="urn:schemas-microsoft-com:office:word" xmlns:w="http://schemas.openxmlformats.org/wordprocessingml/2006/main" xmlns:w14="http://schemas.microsoft.com/office/word/2010/wordml" xmlns:w15="http://schemas.microsoft.com/office/word/2012/wordml" xmlns:wpg="http://schemas.microsoft.com/office/word/2010/wordprocessingGroup" xmlns:wpi="http://schemas.microsoft.com/office/word/2010/wordprocessingInk" xmlns:wne="http://schemas.microsoft.com/office/word/2006/wordml" xmlns:wps="http://schemas.microsoft.com/office/word/2010/wordprocessingShape" mc:Ignorable="w14 w15 wp14">
   <w:sdt>
     <w:sdtPr>
       <w:id w:val="73057297"/>
@@ -1580,14 +1758,27 @@
           <w:pStyle w:val="Pieddepage"/>
           <w:jc w:val="center"/>
         </w:pPr>
-        <w:fldSimple w:instr=" PAGE   \* MERGEFORMAT ">
-          <w:r>
-            <w:rPr>
-              <w:noProof/>
-            </w:rPr>
-            <w:t>4</w:t>
-          </w:r>
-        </w:fldSimple>
+        <w:r>
+          <w:fldChar w:fldCharType="begin"/>
+        </w:r>
+        <w:r>
+          <w:instrText xml:space="preserve"> PAGE   \* MERGEFORMAT </w:instrText>
+        </w:r>
+        <w:r>
+          <w:fldChar w:fldCharType="separate"/>
+        </w:r>
+        <w:r>
+          <w:rPr>
+            <w:noProof/>
+          </w:rPr>
+          <w:t>6</w:t>
+        </w:r>
+        <w:r>
+          <w:rPr>
+            <w:noProof/>
+          </w:rPr>
+          <w:fldChar w:fldCharType="end"/>
+        </w:r>
         <w:r>
           <w:t>/</w:t>
         </w:r>
@@ -1596,7 +1787,7 @@
             <w:rPr>
               <w:noProof/>
             </w:rPr>
-            <w:t>4</w:t>
+            <w:t>6</w:t>
           </w:r>
         </w:fldSimple>
       </w:p>
@@ -1606,7 +1797,7 @@
 </file>
 
 <file path=word/footnotes.xml><?xml version="1.0" encoding="utf-8"?>
-<w:footnotes xmlns:ve="http://schemas.openxmlformats.org/markup-compatibility/2006" xmlns:o="urn:schemas-microsoft-com:office:office" xmlns:r="http://schemas.openxmlformats.org/officeDocument/2006/relationships" xmlns:m="http://schemas.openxmlformats.org/officeDocument/2006/math" xmlns:v="urn:schemas-microsoft-com:vml" xmlns:wp="http://schemas.openxmlformats.org/drawingml/2006/wordprocessingDrawing" xmlns:w10="urn:schemas-microsoft-com:office:word" xmlns:w="http://schemas.openxmlformats.org/wordprocessingml/2006/main" xmlns:wne="http://schemas.microsoft.com/office/word/2006/wordml">
+<w:footnotes xmlns:wpc="http://schemas.microsoft.com/office/word/2010/wordprocessingCanvas" xmlns:mc="http://schemas.openxmlformats.org/markup-compatibility/2006" xmlns:o="urn:schemas-microsoft-com:office:office" xmlns:r="http://schemas.openxmlformats.org/officeDocument/2006/relationships" xmlns:m="http://schemas.openxmlformats.org/officeDocument/2006/math" xmlns:v="urn:schemas-microsoft-com:vml" xmlns:wp14="http://schemas.microsoft.com/office/word/2010/wordprocessingDrawing" xmlns:wp="http://schemas.openxmlformats.org/drawingml/2006/wordprocessingDrawing" xmlns:w10="urn:schemas-microsoft-com:office:word" xmlns:w="http://schemas.openxmlformats.org/wordprocessingml/2006/main" xmlns:w14="http://schemas.microsoft.com/office/word/2010/wordml" xmlns:w15="http://schemas.microsoft.com/office/word/2012/wordml" xmlns:wpg="http://schemas.microsoft.com/office/word/2010/wordprocessingGroup" xmlns:wpi="http://schemas.microsoft.com/office/word/2010/wordprocessingInk" xmlns:wne="http://schemas.microsoft.com/office/word/2006/wordml" xmlns:wps="http://schemas.microsoft.com/office/word/2010/wordprocessingShape" mc:Ignorable="w14 w15 wp14">
   <w:footnote w:type="separator" w:id="-1">
     <w:p>
       <w:pPr>
@@ -1631,8 +1822,8 @@
 </file>
 
 <file path=word/numbering.xml><?xml version="1.0" encoding="utf-8"?>
-<w:numbering xmlns:ve="http://schemas.openxmlformats.org/markup-compatibility/2006" xmlns:o="urn:schemas-microsoft-com:office:office" xmlns:r="http://schemas.openxmlformats.org/officeDocument/2006/relationships" xmlns:m="http://schemas.openxmlformats.org/officeDocument/2006/math" xmlns:v="urn:schemas-microsoft-com:vml" xmlns:wp="http://schemas.openxmlformats.org/drawingml/2006/wordprocessingDrawing" xmlns:w10="urn:schemas-microsoft-com:office:word" xmlns:w="http://schemas.openxmlformats.org/wordprocessingml/2006/main" xmlns:wne="http://schemas.microsoft.com/office/word/2006/wordml">
-  <w:abstractNum w:abstractNumId="0">
+<w:numbering xmlns:wpc="http://schemas.microsoft.com/office/word/2010/wordprocessingCanvas" xmlns:mc="http://schemas.openxmlformats.org/markup-compatibility/2006" xmlns:o="urn:schemas-microsoft-com:office:office" xmlns:r="http://schemas.openxmlformats.org/officeDocument/2006/relationships" xmlns:m="http://schemas.openxmlformats.org/officeDocument/2006/math" xmlns:v="urn:schemas-microsoft-com:vml" xmlns:wp14="http://schemas.microsoft.com/office/word/2010/wordprocessingDrawing" xmlns:wp="http://schemas.openxmlformats.org/drawingml/2006/wordprocessingDrawing" xmlns:w10="urn:schemas-microsoft-com:office:word" xmlns:w="http://schemas.openxmlformats.org/wordprocessingml/2006/main" xmlns:w14="http://schemas.microsoft.com/office/word/2010/wordml" xmlns:w15="http://schemas.microsoft.com/office/word/2012/wordml" xmlns:wpg="http://schemas.microsoft.com/office/word/2010/wordprocessingGroup" xmlns:wpi="http://schemas.microsoft.com/office/word/2010/wordprocessingInk" xmlns:wne="http://schemas.microsoft.com/office/word/2006/wordml" xmlns:wps="http://schemas.microsoft.com/office/word/2010/wordprocessingShape" mc:Ignorable="w14 w15 wp14">
+  <w:abstractNum w:abstractNumId="0" w15:restartNumberingAfterBreak="0">
     <w:nsid w:val="0D5E1042"/>
     <w:multiLevelType w:val="hybridMultilevel"/>
     <w:tmpl w:val="DB340BE0"/>
@@ -1745,7 +1936,7 @@
       </w:rPr>
     </w:lvl>
   </w:abstractNum>
-  <w:abstractNum w:abstractNumId="1">
+  <w:abstractNum w:abstractNumId="1" w15:restartNumberingAfterBreak="0">
     <w:nsid w:val="0E93572F"/>
     <w:multiLevelType w:val="hybridMultilevel"/>
     <w:tmpl w:val="FAC8738A"/>
@@ -1858,7 +2049,7 @@
       </w:rPr>
     </w:lvl>
   </w:abstractNum>
-  <w:abstractNum w:abstractNumId="2">
+  <w:abstractNum w:abstractNumId="2" w15:restartNumberingAfterBreak="0">
     <w:nsid w:val="29E87388"/>
     <w:multiLevelType w:val="hybridMultilevel"/>
     <w:tmpl w:val="0D0A8CFA"/>
@@ -1971,7 +2162,7 @@
       </w:rPr>
     </w:lvl>
   </w:abstractNum>
-  <w:abstractNum w:abstractNumId="3">
+  <w:abstractNum w:abstractNumId="3" w15:restartNumberingAfterBreak="0">
     <w:nsid w:val="2F087C05"/>
     <w:multiLevelType w:val="hybridMultilevel"/>
     <w:tmpl w:val="6324FAB2"/>
@@ -2084,7 +2275,119 @@
       </w:rPr>
     </w:lvl>
   </w:abstractNum>
-  <w:abstractNum w:abstractNumId="4">
+  <w:abstractNum w:abstractNumId="4" w15:restartNumberingAfterBreak="0">
+    <w:nsid w:val="3ED93FBE"/>
+    <w:multiLevelType w:val="hybridMultilevel"/>
+    <w:tmpl w:val="1C648D1E"/>
+    <w:lvl w:ilvl="0" w:tplc="040C000F">
+      <w:numFmt w:val="bullet"/>
+      <w:lvlText w:val="-"/>
+      <w:lvlJc w:val="left"/>
+      <w:pPr>
+        <w:ind w:left="720" w:hanging="360"/>
+      </w:pPr>
+      <w:rPr>
+        <w:rFonts w:ascii="Arial" w:eastAsia="Times New Roman" w:hAnsi="Arial" w:cs="Arial" w:hint="default"/>
+      </w:rPr>
+    </w:lvl>
+    <w:lvl w:ilvl="1" w:tplc="040C0003" w:tentative="1">
+      <w:start w:val="1"/>
+      <w:numFmt w:val="bullet"/>
+      <w:lvlText w:val="o"/>
+      <w:lvlJc w:val="left"/>
+      <w:pPr>
+        <w:ind w:left="1440" w:hanging="360"/>
+      </w:pPr>
+      <w:rPr>
+        <w:rFonts w:ascii="Courier New" w:hAnsi="Courier New" w:cs="Courier New" w:hint="default"/>
+      </w:rPr>
+    </w:lvl>
+    <w:lvl w:ilvl="2" w:tplc="040C0005" w:tentative="1">
+      <w:start w:val="1"/>
+      <w:numFmt w:val="bullet"/>
+      <w:lvlText w:val=""/>
+      <w:lvlJc w:val="left"/>
+      <w:pPr>
+        <w:ind w:left="2160" w:hanging="360"/>
+      </w:pPr>
+      <w:rPr>
+        <w:rFonts w:ascii="Wingdings" w:hAnsi="Wingdings" w:hint="default"/>
+      </w:rPr>
+    </w:lvl>
+    <w:lvl w:ilvl="3" w:tplc="040C0001" w:tentative="1">
+      <w:start w:val="1"/>
+      <w:numFmt w:val="bullet"/>
+      <w:lvlText w:val=""/>
+      <w:lvlJc w:val="left"/>
+      <w:pPr>
+        <w:ind w:left="2880" w:hanging="360"/>
+      </w:pPr>
+      <w:rPr>
+        <w:rFonts w:ascii="Symbol" w:hAnsi="Symbol" w:hint="default"/>
+      </w:rPr>
+    </w:lvl>
+    <w:lvl w:ilvl="4" w:tplc="040C0003" w:tentative="1">
+      <w:start w:val="1"/>
+      <w:numFmt w:val="bullet"/>
+      <w:lvlText w:val="o"/>
+      <w:lvlJc w:val="left"/>
+      <w:pPr>
+        <w:ind w:left="3600" w:hanging="360"/>
+      </w:pPr>
+      <w:rPr>
+        <w:rFonts w:ascii="Courier New" w:hAnsi="Courier New" w:cs="Courier New" w:hint="default"/>
+      </w:rPr>
+    </w:lvl>
+    <w:lvl w:ilvl="5" w:tplc="040C0005" w:tentative="1">
+      <w:start w:val="1"/>
+      <w:numFmt w:val="bullet"/>
+      <w:lvlText w:val=""/>
+      <w:lvlJc w:val="left"/>
+      <w:pPr>
+        <w:ind w:left="4320" w:hanging="360"/>
+      </w:pPr>
+      <w:rPr>
+        <w:rFonts w:ascii="Wingdings" w:hAnsi="Wingdings" w:hint="default"/>
+      </w:rPr>
+    </w:lvl>
+    <w:lvl w:ilvl="6" w:tplc="040C0001" w:tentative="1">
+      <w:start w:val="1"/>
+      <w:numFmt w:val="bullet"/>
+      <w:lvlText w:val=""/>
+      <w:lvlJc w:val="left"/>
+      <w:pPr>
+        <w:ind w:left="5040" w:hanging="360"/>
+      </w:pPr>
+      <w:rPr>
+        <w:rFonts w:ascii="Symbol" w:hAnsi="Symbol" w:hint="default"/>
+      </w:rPr>
+    </w:lvl>
+    <w:lvl w:ilvl="7" w:tplc="040C0003" w:tentative="1">
+      <w:start w:val="1"/>
+      <w:numFmt w:val="bullet"/>
+      <w:lvlText w:val="o"/>
+      <w:lvlJc w:val="left"/>
+      <w:pPr>
+        <w:ind w:left="5760" w:hanging="360"/>
+      </w:pPr>
+      <w:rPr>
+        <w:rFonts w:ascii="Courier New" w:hAnsi="Courier New" w:cs="Courier New" w:hint="default"/>
+      </w:rPr>
+    </w:lvl>
+    <w:lvl w:ilvl="8" w:tplc="040C0005" w:tentative="1">
+      <w:start w:val="1"/>
+      <w:numFmt w:val="bullet"/>
+      <w:lvlText w:val=""/>
+      <w:lvlJc w:val="left"/>
+      <w:pPr>
+        <w:ind w:left="6480" w:hanging="360"/>
+      </w:pPr>
+      <w:rPr>
+        <w:rFonts w:ascii="Wingdings" w:hAnsi="Wingdings" w:hint="default"/>
+      </w:rPr>
+    </w:lvl>
+  </w:abstractNum>
+  <w:abstractNum w:abstractNumId="5" w15:restartNumberingAfterBreak="0">
     <w:nsid w:val="52A70A3B"/>
     <w:multiLevelType w:val="hybridMultilevel"/>
     <w:tmpl w:val="3D3EEFA6"/>
@@ -2197,7 +2500,7 @@
       </w:rPr>
     </w:lvl>
   </w:abstractNum>
-  <w:abstractNum w:abstractNumId="5">
+  <w:abstractNum w:abstractNumId="6" w15:restartNumberingAfterBreak="0">
     <w:nsid w:val="565A0AF0"/>
     <w:multiLevelType w:val="hybridMultilevel"/>
     <w:tmpl w:val="3D72C64E"/>
@@ -2310,7 +2613,7 @@
       </w:rPr>
     </w:lvl>
   </w:abstractNum>
-  <w:abstractNum w:abstractNumId="6">
+  <w:abstractNum w:abstractNumId="7" w15:restartNumberingAfterBreak="0">
     <w:nsid w:val="5A13463F"/>
     <w:multiLevelType w:val="hybridMultilevel"/>
     <w:tmpl w:val="36220E84"/>
@@ -2423,7 +2726,7 @@
       </w:rPr>
     </w:lvl>
   </w:abstractNum>
-  <w:abstractNum w:abstractNumId="7">
+  <w:abstractNum w:abstractNumId="8" w15:restartNumberingAfterBreak="0">
     <w:nsid w:val="5EE00489"/>
     <w:multiLevelType w:val="hybridMultilevel"/>
     <w:tmpl w:val="421A5592"/>
@@ -2536,7 +2839,7 @@
       </w:rPr>
     </w:lvl>
   </w:abstractNum>
-  <w:abstractNum w:abstractNumId="8">
+  <w:abstractNum w:abstractNumId="9" w15:restartNumberingAfterBreak="0">
     <w:nsid w:val="6A9C27F0"/>
     <w:multiLevelType w:val="hybridMultilevel"/>
     <w:tmpl w:val="ABDEE9F0"/>
@@ -2649,7 +2952,7 @@
       </w:rPr>
     </w:lvl>
   </w:abstractNum>
-  <w:abstractNum w:abstractNumId="9">
+  <w:abstractNum w:abstractNumId="10" w15:restartNumberingAfterBreak="0">
     <w:nsid w:val="7B401E89"/>
     <w:multiLevelType w:val="hybridMultilevel"/>
     <w:tmpl w:val="B7384F54"/>
@@ -2762,7 +3065,7 @@
       </w:rPr>
     </w:lvl>
   </w:abstractNum>
-  <w:abstractNum w:abstractNumId="10">
+  <w:abstractNum w:abstractNumId="11" w15:restartNumberingAfterBreak="0">
     <w:nsid w:val="7C437162"/>
     <w:multiLevelType w:val="hybridMultilevel"/>
     <w:tmpl w:val="8560305A"/>
@@ -2874,7 +3177,7 @@
       </w:rPr>
     </w:lvl>
   </w:abstractNum>
-  <w:abstractNum w:abstractNumId="11">
+  <w:abstractNum w:abstractNumId="12" w15:restartNumberingAfterBreak="0">
     <w:nsid w:val="7C8D7CF3"/>
     <w:multiLevelType w:val="hybridMultilevel"/>
     <w:tmpl w:val="9EAEEADC"/>
@@ -2988,7 +3291,7 @@
     </w:lvl>
   </w:abstractNum>
   <w:num w:numId="1">
-    <w:abstractNumId w:val="7"/>
+    <w:abstractNumId w:val="8"/>
   </w:num>
   <w:num w:numId="2">
     <w:abstractNumId w:val="2"/>
@@ -2997,25 +3300,25 @@
     <w:abstractNumId w:val="1"/>
   </w:num>
   <w:num w:numId="4">
-    <w:abstractNumId w:val="5"/>
+    <w:abstractNumId w:val="6"/>
   </w:num>
   <w:num w:numId="5">
-    <w:abstractNumId w:val="8"/>
+    <w:abstractNumId w:val="9"/>
   </w:num>
   <w:num w:numId="6">
-    <w:abstractNumId w:val="6"/>
+    <w:abstractNumId w:val="7"/>
   </w:num>
   <w:num w:numId="7">
+    <w:abstractNumId w:val="12"/>
+  </w:num>
+  <w:num w:numId="8">
     <w:abstractNumId w:val="11"/>
   </w:num>
-  <w:num w:numId="8">
+  <w:num w:numId="9">
     <w:abstractNumId w:val="10"/>
   </w:num>
-  <w:num w:numId="9">
-    <w:abstractNumId w:val="9"/>
-  </w:num>
   <w:num w:numId="10">
-    <w:abstractNumId w:val="4"/>
+    <w:abstractNumId w:val="5"/>
   </w:num>
   <w:num w:numId="11">
     <w:abstractNumId w:val="3"/>
@@ -3023,11 +3326,14 @@
   <w:num w:numId="12">
     <w:abstractNumId w:val="0"/>
   </w:num>
+  <w:num w:numId="13">
+    <w:abstractNumId w:val="4"/>
+  </w:num>
 </w:numbering>
 </file>
 
 <file path=word/styles.xml><?xml version="1.0" encoding="utf-8"?>
-<w:styles xmlns:r="http://schemas.openxmlformats.org/officeDocument/2006/relationships" xmlns:w="http://schemas.openxmlformats.org/wordprocessingml/2006/main">
+<w:styles xmlns:mc="http://schemas.openxmlformats.org/markup-compatibility/2006" xmlns:r="http://schemas.openxmlformats.org/officeDocument/2006/relationships" xmlns:w="http://schemas.openxmlformats.org/wordprocessingml/2006/main" xmlns:w14="http://schemas.microsoft.com/office/word/2010/wordml" xmlns:w15="http://schemas.microsoft.com/office/word/2012/wordml" mc:Ignorable="w14 w15">
   <w:docDefaults>
     <w:rPrDefault>
       <w:rPr>
@@ -3043,145 +3349,378 @@
       </w:pPr>
     </w:pPrDefault>
   </w:docDefaults>
-  <w:latentStyles w:defLockedState="0" w:defUIPriority="99" w:defSemiHidden="1" w:defUnhideWhenUsed="1" w:defQFormat="0" w:count="267">
-    <w:lsdException w:name="Normal" w:semiHidden="0" w:uiPriority="0" w:unhideWhenUsed="0" w:qFormat="1"/>
-    <w:lsdException w:name="heading 1" w:semiHidden="0" w:uiPriority="9" w:unhideWhenUsed="0" w:qFormat="1"/>
-    <w:lsdException w:name="heading 2" w:uiPriority="9" w:qFormat="1"/>
-    <w:lsdException w:name="heading 3" w:uiPriority="9" w:qFormat="1"/>
-    <w:lsdException w:name="heading 4" w:uiPriority="9" w:qFormat="1"/>
-    <w:lsdException w:name="heading 5" w:uiPriority="9" w:qFormat="1"/>
-    <w:lsdException w:name="heading 6" w:uiPriority="9" w:qFormat="1"/>
-    <w:lsdException w:name="heading 7" w:uiPriority="9" w:qFormat="1"/>
-    <w:lsdException w:name="heading 8" w:uiPriority="9" w:qFormat="1"/>
-    <w:lsdException w:name="heading 9" w:uiPriority="9" w:qFormat="1"/>
-    <w:lsdException w:name="toc 1" w:uiPriority="39"/>
-    <w:lsdException w:name="toc 2" w:uiPriority="39"/>
-    <w:lsdException w:name="toc 3" w:uiPriority="39"/>
-    <w:lsdException w:name="toc 4" w:uiPriority="39"/>
-    <w:lsdException w:name="toc 5" w:uiPriority="39"/>
-    <w:lsdException w:name="toc 6" w:uiPriority="39"/>
-    <w:lsdException w:name="toc 7" w:uiPriority="39"/>
-    <w:lsdException w:name="toc 8" w:uiPriority="39"/>
-    <w:lsdException w:name="toc 9" w:uiPriority="39"/>
-    <w:lsdException w:name="caption" w:uiPriority="35" w:qFormat="1"/>
-    <w:lsdException w:name="Title" w:semiHidden="0" w:uiPriority="10" w:unhideWhenUsed="0" w:qFormat="1"/>
-    <w:lsdException w:name="Default Paragraph Font" w:uiPriority="1"/>
-    <w:lsdException w:name="Body Text" w:uiPriority="0"/>
-    <w:lsdException w:name="Subtitle" w:semiHidden="0" w:uiPriority="11" w:unhideWhenUsed="0" w:qFormat="1"/>
-    <w:lsdException w:name="Strong" w:semiHidden="0" w:uiPriority="22" w:unhideWhenUsed="0" w:qFormat="1"/>
-    <w:lsdException w:name="Emphasis" w:semiHidden="0" w:uiPriority="20" w:unhideWhenUsed="0" w:qFormat="1"/>
-    <w:lsdException w:name="Table Grid" w:semiHidden="0" w:uiPriority="59" w:unhideWhenUsed="0"/>
-    <w:lsdException w:name="Placeholder Text" w:unhideWhenUsed="0"/>
-    <w:lsdException w:name="No Spacing" w:semiHidden="0" w:uiPriority="1" w:unhideWhenUsed="0" w:qFormat="1"/>
-    <w:lsdException w:name="Light Shading" w:semiHidden="0" w:uiPriority="60" w:unhideWhenUsed="0"/>
-    <w:lsdException w:name="Light List" w:semiHidden="0" w:uiPriority="61" w:unhideWhenUsed="0"/>
-    <w:lsdException w:name="Light Grid" w:semiHidden="0" w:uiPriority="62" w:unhideWhenUsed="0"/>
-    <w:lsdException w:name="Medium Shading 1" w:semiHidden="0" w:uiPriority="63" w:unhideWhenUsed="0"/>
-    <w:lsdException w:name="Medium Shading 2" w:semiHidden="0" w:uiPriority="64" w:unhideWhenUsed="0"/>
-    <w:lsdException w:name="Medium List 1" w:semiHidden="0" w:uiPriority="65" w:unhideWhenUsed="0"/>
-    <w:lsdException w:name="Medium List 2" w:semiHidden="0" w:uiPriority="66" w:unhideWhenUsed="0"/>
-    <w:lsdException w:name="Medium Grid 1" w:semiHidden="0" w:uiPriority="67" w:unhideWhenUsed="0"/>
-    <w:lsdException w:name="Medium Grid 2" w:semiHidden="0" w:uiPriority="68" w:unhideWhenUsed="0"/>
-    <w:lsdException w:name="Medium Grid 3" w:semiHidden="0" w:uiPriority="69" w:unhideWhenUsed="0"/>
-    <w:lsdException w:name="Dark List" w:semiHidden="0" w:uiPriority="70" w:unhideWhenUsed="0"/>
-    <w:lsdException w:name="Colorful Shading" w:semiHidden="0" w:uiPriority="71" w:unhideWhenUsed="0"/>
-    <w:lsdException w:name="Colorful List" w:semiHidden="0" w:uiPriority="72" w:unhideWhenUsed="0"/>
-    <w:lsdException w:name="Colorful Grid" w:semiHidden="0" w:uiPriority="73" w:unhideWhenUsed="0"/>
-    <w:lsdException w:name="Light Shading Accent 1" w:semiHidden="0" w:uiPriority="60" w:unhideWhenUsed="0"/>
-    <w:lsdException w:name="Light List Accent 1" w:semiHidden="0" w:uiPriority="61" w:unhideWhenUsed="0"/>
-    <w:lsdException w:name="Light Grid Accent 1" w:semiHidden="0" w:uiPriority="62" w:unhideWhenUsed="0"/>
-    <w:lsdException w:name="Medium Shading 1 Accent 1" w:semiHidden="0" w:uiPriority="63" w:unhideWhenUsed="0"/>
-    <w:lsdException w:name="Medium Shading 2 Accent 1" w:semiHidden="0" w:uiPriority="64" w:unhideWhenUsed="0"/>
-    <w:lsdException w:name="Medium List 1 Accent 1" w:semiHidden="0" w:uiPriority="65" w:unhideWhenUsed="0"/>
-    <w:lsdException w:name="Revision" w:unhideWhenUsed="0"/>
-    <w:lsdException w:name="List Paragraph" w:semiHidden="0" w:uiPriority="34" w:unhideWhenUsed="0" w:qFormat="1"/>
-    <w:lsdException w:name="Quote" w:semiHidden="0" w:uiPriority="29" w:unhideWhenUsed="0" w:qFormat="1"/>
-    <w:lsdException w:name="Intense Quote" w:semiHidden="0" w:uiPriority="30" w:unhideWhenUsed="0" w:qFormat="1"/>
-    <w:lsdException w:name="Medium List 2 Accent 1" w:semiHidden="0" w:uiPriority="66" w:unhideWhenUsed="0"/>
-    <w:lsdException w:name="Medium Grid 1 Accent 1" w:semiHidden="0" w:uiPriority="67" w:unhideWhenUsed="0"/>
-    <w:lsdException w:name="Medium Grid 2 Accent 1" w:semiHidden="0" w:uiPriority="68" w:unhideWhenUsed="0"/>
-    <w:lsdException w:name="Medium Grid 3 Accent 1" w:semiHidden="0" w:uiPriority="69" w:unhideWhenUsed="0"/>
-    <w:lsdException w:name="Dark List Accent 1" w:semiHidden="0" w:uiPriority="70" w:unhideWhenUsed="0"/>
-    <w:lsdException w:name="Colorful Shading Accent 1" w:semiHidden="0" w:uiPriority="71" w:unhideWhenUsed="0"/>
-    <w:lsdException w:name="Colorful List Accent 1" w:semiHidden="0" w:uiPriority="72" w:unhideWhenUsed="0"/>
-    <w:lsdException w:name="Colorful Grid Accent 1" w:semiHidden="0" w:uiPriority="73" w:unhideWhenUsed="0"/>
-    <w:lsdException w:name="Light Shading Accent 2" w:semiHidden="0" w:uiPriority="60" w:unhideWhenUsed="0"/>
-    <w:lsdException w:name="Light List Accent 2" w:semiHidden="0" w:uiPriority="61" w:unhideWhenUsed="0"/>
-    <w:lsdException w:name="Light Grid Accent 2" w:semiHidden="0" w:uiPriority="62" w:unhideWhenUsed="0"/>
-    <w:lsdException w:name="Medium Shading 1 Accent 2" w:semiHidden="0" w:uiPriority="63" w:unhideWhenUsed="0"/>
-    <w:lsdException w:name="Medium Shading 2 Accent 2" w:semiHidden="0" w:uiPriority="64" w:unhideWhenUsed="0"/>
-    <w:lsdException w:name="Medium List 1 Accent 2" w:semiHidden="0" w:uiPriority="65" w:unhideWhenUsed="0"/>
-    <w:lsdException w:name="Medium List 2 Accent 2" w:semiHidden="0" w:uiPriority="66" w:unhideWhenUsed="0"/>
-    <w:lsdException w:name="Medium Grid 1 Accent 2" w:semiHidden="0" w:uiPriority="67" w:unhideWhenUsed="0"/>
-    <w:lsdException w:name="Medium Grid 2 Accent 2" w:semiHidden="0" w:uiPriority="68" w:unhideWhenUsed="0"/>
-    <w:lsdException w:name="Medium Grid 3 Accent 2" w:semiHidden="0" w:uiPriority="69" w:unhideWhenUsed="0"/>
-    <w:lsdException w:name="Dark List Accent 2" w:semiHidden="0" w:uiPriority="70" w:unhideWhenUsed="0"/>
-    <w:lsdException w:name="Colorful Shading Accent 2" w:semiHidden="0" w:uiPriority="71" w:unhideWhenUsed="0"/>
-    <w:lsdException w:name="Colorful List Accent 2" w:semiHidden="0" w:uiPriority="72" w:unhideWhenUsed="0"/>
-    <w:lsdException w:name="Colorful Grid Accent 2" w:semiHidden="0" w:uiPriority="73" w:unhideWhenUsed="0"/>
-    <w:lsdException w:name="Light Shading Accent 3" w:semiHidden="0" w:uiPriority="60" w:unhideWhenUsed="0"/>
-    <w:lsdException w:name="Light List Accent 3" w:semiHidden="0" w:uiPriority="61" w:unhideWhenUsed="0"/>
-    <w:lsdException w:name="Light Grid Accent 3" w:semiHidden="0" w:uiPriority="62" w:unhideWhenUsed="0"/>
-    <w:lsdException w:name="Medium Shading 1 Accent 3" w:semiHidden="0" w:uiPriority="63" w:unhideWhenUsed="0"/>
-    <w:lsdException w:name="Medium Shading 2 Accent 3" w:semiHidden="0" w:uiPriority="64" w:unhideWhenUsed="0"/>
-    <w:lsdException w:name="Medium List 1 Accent 3" w:semiHidden="0" w:uiPriority="65" w:unhideWhenUsed="0"/>
-    <w:lsdException w:name="Medium List 2 Accent 3" w:semiHidden="0" w:uiPriority="66" w:unhideWhenUsed="0"/>
-    <w:lsdException w:name="Medium Grid 1 Accent 3" w:semiHidden="0" w:uiPriority="67" w:unhideWhenUsed="0"/>
-    <w:lsdException w:name="Medium Grid 2 Accent 3" w:semiHidden="0" w:uiPriority="68" w:unhideWhenUsed="0"/>
-    <w:lsdException w:name="Medium Grid 3 Accent 3" w:semiHidden="0" w:uiPriority="69" w:unhideWhenUsed="0"/>
-    <w:lsdException w:name="Dark List Accent 3" w:semiHidden="0" w:uiPriority="70" w:unhideWhenUsed="0"/>
-    <w:lsdException w:name="Colorful Shading Accent 3" w:semiHidden="0" w:uiPriority="71" w:unhideWhenUsed="0"/>
-    <w:lsdException w:name="Colorful List Accent 3" w:semiHidden="0" w:uiPriority="72" w:unhideWhenUsed="0"/>
-    <w:lsdException w:name="Colorful Grid Accent 3" w:semiHidden="0" w:uiPriority="73" w:unhideWhenUsed="0"/>
-    <w:lsdException w:name="Light Shading Accent 4" w:semiHidden="0" w:uiPriority="60" w:unhideWhenUsed="0"/>
-    <w:lsdException w:name="Light List Accent 4" w:semiHidden="0" w:uiPriority="61" w:unhideWhenUsed="0"/>
-    <w:lsdException w:name="Light Grid Accent 4" w:semiHidden="0" w:uiPriority="62" w:unhideWhenUsed="0"/>
-    <w:lsdException w:name="Medium Shading 1 Accent 4" w:semiHidden="0" w:uiPriority="63" w:unhideWhenUsed="0"/>
-    <w:lsdException w:name="Medium Shading 2 Accent 4" w:semiHidden="0" w:uiPriority="64" w:unhideWhenUsed="0"/>
-    <w:lsdException w:name="Medium List 1 Accent 4" w:semiHidden="0" w:uiPriority="65" w:unhideWhenUsed="0"/>
-    <w:lsdException w:name="Medium List 2 Accent 4" w:semiHidden="0" w:uiPriority="66" w:unhideWhenUsed="0"/>
-    <w:lsdException w:name="Medium Grid 1 Accent 4" w:semiHidden="0" w:uiPriority="67" w:unhideWhenUsed="0"/>
-    <w:lsdException w:name="Medium Grid 2 Accent 4" w:semiHidden="0" w:uiPriority="68" w:unhideWhenUsed="0"/>
-    <w:lsdException w:name="Medium Grid 3 Accent 4" w:semiHidden="0" w:uiPriority="69" w:unhideWhenUsed="0"/>
-    <w:lsdException w:name="Dark List Accent 4" w:semiHidden="0" w:uiPriority="70" w:unhideWhenUsed="0"/>
-    <w:lsdException w:name="Colorful Shading Accent 4" w:semiHidden="0" w:uiPriority="71" w:unhideWhenUsed="0"/>
-    <w:lsdException w:name="Colorful List Accent 4" w:semiHidden="0" w:uiPriority="72" w:unhideWhenUsed="0"/>
-    <w:lsdException w:name="Colorful Grid Accent 4" w:semiHidden="0" w:uiPriority="73" w:unhideWhenUsed="0"/>
-    <w:lsdException w:name="Light Shading Accent 5" w:semiHidden="0" w:uiPriority="60" w:unhideWhenUsed="0"/>
-    <w:lsdException w:name="Light List Accent 5" w:semiHidden="0" w:uiPriority="61" w:unhideWhenUsed="0"/>
-    <w:lsdException w:name="Light Grid Accent 5" w:semiHidden="0" w:uiPriority="62" w:unhideWhenUsed="0"/>
-    <w:lsdException w:name="Medium Shading 1 Accent 5" w:semiHidden="0" w:uiPriority="63" w:unhideWhenUsed="0"/>
-    <w:lsdException w:name="Medium Shading 2 Accent 5" w:semiHidden="0" w:uiPriority="64" w:unhideWhenUsed="0"/>
-    <w:lsdException w:name="Medium List 1 Accent 5" w:semiHidden="0" w:uiPriority="65" w:unhideWhenUsed="0"/>
-    <w:lsdException w:name="Medium List 2 Accent 5" w:semiHidden="0" w:uiPriority="66" w:unhideWhenUsed="0"/>
-    <w:lsdException w:name="Medium Grid 1 Accent 5" w:semiHidden="0" w:uiPriority="67" w:unhideWhenUsed="0"/>
-    <w:lsdException w:name="Medium Grid 2 Accent 5" w:semiHidden="0" w:uiPriority="68" w:unhideWhenUsed="0"/>
-    <w:lsdException w:name="Medium Grid 3 Accent 5" w:semiHidden="0" w:uiPriority="69" w:unhideWhenUsed="0"/>
-    <w:lsdException w:name="Dark List Accent 5" w:semiHidden="0" w:uiPriority="70" w:unhideWhenUsed="0"/>
-    <w:lsdException w:name="Colorful Shading Accent 5" w:semiHidden="0" w:uiPriority="71" w:unhideWhenUsed="0"/>
-    <w:lsdException w:name="Colorful List Accent 5" w:semiHidden="0" w:uiPriority="72" w:unhideWhenUsed="0"/>
-    <w:lsdException w:name="Colorful Grid Accent 5" w:semiHidden="0" w:uiPriority="73" w:unhideWhenUsed="0"/>
-    <w:lsdException w:name="Light Shading Accent 6" w:semiHidden="0" w:uiPriority="60" w:unhideWhenUsed="0"/>
-    <w:lsdException w:name="Light List Accent 6" w:semiHidden="0" w:uiPriority="61" w:unhideWhenUsed="0"/>
-    <w:lsdException w:name="Light Grid Accent 6" w:semiHidden="0" w:uiPriority="62" w:unhideWhenUsed="0"/>
-    <w:lsdException w:name="Medium Shading 1 Accent 6" w:semiHidden="0" w:uiPriority="63" w:unhideWhenUsed="0"/>
-    <w:lsdException w:name="Medium Shading 2 Accent 6" w:semiHidden="0" w:uiPriority="64" w:unhideWhenUsed="0"/>
-    <w:lsdException w:name="Medium List 1 Accent 6" w:semiHidden="0" w:uiPriority="65" w:unhideWhenUsed="0"/>
-    <w:lsdException w:name="Medium List 2 Accent 6" w:semiHidden="0" w:uiPriority="66" w:unhideWhenUsed="0"/>
-    <w:lsdException w:name="Medium Grid 1 Accent 6" w:semiHidden="0" w:uiPriority="67" w:unhideWhenUsed="0"/>
-    <w:lsdException w:name="Medium Grid 2 Accent 6" w:semiHidden="0" w:uiPriority="68" w:unhideWhenUsed="0"/>
-    <w:lsdException w:name="Medium Grid 3 Accent 6" w:semiHidden="0" w:uiPriority="69" w:unhideWhenUsed="0"/>
-    <w:lsdException w:name="Dark List Accent 6" w:semiHidden="0" w:uiPriority="70" w:unhideWhenUsed="0"/>
-    <w:lsdException w:name="Colorful Shading Accent 6" w:semiHidden="0" w:uiPriority="71" w:unhideWhenUsed="0"/>
-    <w:lsdException w:name="Colorful List Accent 6" w:semiHidden="0" w:uiPriority="72" w:unhideWhenUsed="0"/>
-    <w:lsdException w:name="Colorful Grid Accent 6" w:semiHidden="0" w:uiPriority="73" w:unhideWhenUsed="0"/>
-    <w:lsdException w:name="Subtle Emphasis" w:semiHidden="0" w:uiPriority="19" w:unhideWhenUsed="0" w:qFormat="1"/>
-    <w:lsdException w:name="Intense Emphasis" w:semiHidden="0" w:uiPriority="21" w:unhideWhenUsed="0" w:qFormat="1"/>
-    <w:lsdException w:name="Subtle Reference" w:semiHidden="0" w:uiPriority="31" w:unhideWhenUsed="0" w:qFormat="1"/>
-    <w:lsdException w:name="Intense Reference" w:semiHidden="0" w:uiPriority="32" w:unhideWhenUsed="0" w:qFormat="1"/>
-    <w:lsdException w:name="Book Title" w:semiHidden="0" w:uiPriority="33" w:unhideWhenUsed="0" w:qFormat="1"/>
-    <w:lsdException w:name="Bibliography" w:uiPriority="37"/>
-    <w:lsdException w:name="TOC Heading" w:uiPriority="39" w:qFormat="1"/>
+  <w:latentStyles w:defLockedState="0" w:defUIPriority="99" w:defSemiHidden="0" w:defUnhideWhenUsed="0" w:defQFormat="0" w:count="371">
+    <w:lsdException w:name="Normal" w:uiPriority="0" w:qFormat="1"/>
+    <w:lsdException w:name="heading 1" w:uiPriority="9" w:qFormat="1"/>
+    <w:lsdException w:name="heading 2" w:semiHidden="1" w:uiPriority="9" w:unhideWhenUsed="1" w:qFormat="1"/>
+    <w:lsdException w:name="heading 3" w:semiHidden="1" w:uiPriority="9" w:unhideWhenUsed="1" w:qFormat="1"/>
+    <w:lsdException w:name="heading 4" w:semiHidden="1" w:uiPriority="9" w:unhideWhenUsed="1" w:qFormat="1"/>
+    <w:lsdException w:name="heading 5" w:semiHidden="1" w:uiPriority="9" w:unhideWhenUsed="1" w:qFormat="1"/>
+    <w:lsdException w:name="heading 6" w:semiHidden="1" w:uiPriority="9" w:unhideWhenUsed="1" w:qFormat="1"/>
+    <w:lsdException w:name="heading 7" w:semiHidden="1" w:uiPriority="9" w:unhideWhenUsed="1" w:qFormat="1"/>
+    <w:lsdException w:name="heading 8" w:semiHidden="1" w:uiPriority="9" w:unhideWhenUsed="1" w:qFormat="1"/>
+    <w:lsdException w:name="heading 9" w:semiHidden="1" w:uiPriority="9" w:unhideWhenUsed="1" w:qFormat="1"/>
+    <w:lsdException w:name="index 1" w:semiHidden="1" w:unhideWhenUsed="1"/>
+    <w:lsdException w:name="index 2" w:semiHidden="1" w:unhideWhenUsed="1"/>
+    <w:lsdException w:name="index 3" w:semiHidden="1" w:unhideWhenUsed="1"/>
+    <w:lsdException w:name="index 4" w:semiHidden="1" w:unhideWhenUsed="1"/>
+    <w:lsdException w:name="index 5" w:semiHidden="1" w:unhideWhenUsed="1"/>
+    <w:lsdException w:name="index 6" w:semiHidden="1" w:unhideWhenUsed="1"/>
+    <w:lsdException w:name="index 7" w:semiHidden="1" w:unhideWhenUsed="1"/>
+    <w:lsdException w:name="index 8" w:semiHidden="1" w:unhideWhenUsed="1"/>
+    <w:lsdException w:name="index 9" w:semiHidden="1" w:unhideWhenUsed="1"/>
+    <w:lsdException w:name="toc 1" w:semiHidden="1" w:uiPriority="39" w:unhideWhenUsed="1"/>
+    <w:lsdException w:name="toc 2" w:semiHidden="1" w:uiPriority="39" w:unhideWhenUsed="1"/>
+    <w:lsdException w:name="toc 3" w:semiHidden="1" w:uiPriority="39" w:unhideWhenUsed="1"/>
+    <w:lsdException w:name="toc 4" w:semiHidden="1" w:uiPriority="39" w:unhideWhenUsed="1"/>
+    <w:lsdException w:name="toc 5" w:semiHidden="1" w:uiPriority="39" w:unhideWhenUsed="1"/>
+    <w:lsdException w:name="toc 6" w:semiHidden="1" w:uiPriority="39" w:unhideWhenUsed="1"/>
+    <w:lsdException w:name="toc 7" w:semiHidden="1" w:uiPriority="39" w:unhideWhenUsed="1"/>
+    <w:lsdException w:name="toc 8" w:semiHidden="1" w:uiPriority="39" w:unhideWhenUsed="1"/>
+    <w:lsdException w:name="toc 9" w:semiHidden="1" w:uiPriority="39" w:unhideWhenUsed="1"/>
+    <w:lsdException w:name="Normal Indent" w:semiHidden="1" w:unhideWhenUsed="1"/>
+    <w:lsdException w:name="footnote text" w:semiHidden="1" w:unhideWhenUsed="1"/>
+    <w:lsdException w:name="annotation text" w:semiHidden="1" w:unhideWhenUsed="1"/>
+    <w:lsdException w:name="header" w:semiHidden="1" w:unhideWhenUsed="1"/>
+    <w:lsdException w:name="footer" w:semiHidden="1" w:unhideWhenUsed="1"/>
+    <w:lsdException w:name="index heading" w:semiHidden="1" w:unhideWhenUsed="1"/>
+    <w:lsdException w:name="caption" w:semiHidden="1" w:uiPriority="35" w:unhideWhenUsed="1" w:qFormat="1"/>
+    <w:lsdException w:name="table of figures" w:semiHidden="1" w:unhideWhenUsed="1"/>
+    <w:lsdException w:name="envelope address" w:semiHidden="1" w:unhideWhenUsed="1"/>
+    <w:lsdException w:name="envelope return" w:semiHidden="1" w:unhideWhenUsed="1"/>
+    <w:lsdException w:name="footnote reference" w:semiHidden="1" w:unhideWhenUsed="1"/>
+    <w:lsdException w:name="annotation reference" w:semiHidden="1" w:unhideWhenUsed="1"/>
+    <w:lsdException w:name="line number" w:semiHidden="1" w:unhideWhenUsed="1"/>
+    <w:lsdException w:name="page number" w:semiHidden="1" w:unhideWhenUsed="1"/>
+    <w:lsdException w:name="endnote reference" w:semiHidden="1" w:unhideWhenUsed="1"/>
+    <w:lsdException w:name="endnote text" w:semiHidden="1" w:unhideWhenUsed="1"/>
+    <w:lsdException w:name="table of authorities" w:semiHidden="1" w:unhideWhenUsed="1"/>
+    <w:lsdException w:name="macro" w:semiHidden="1" w:unhideWhenUsed="1"/>
+    <w:lsdException w:name="toa heading" w:semiHidden="1" w:unhideWhenUsed="1"/>
+    <w:lsdException w:name="List" w:semiHidden="1" w:unhideWhenUsed="1"/>
+    <w:lsdException w:name="List Bullet" w:semiHidden="1" w:unhideWhenUsed="1"/>
+    <w:lsdException w:name="List Number" w:semiHidden="1" w:unhideWhenUsed="1"/>
+    <w:lsdException w:name="List 2" w:semiHidden="1" w:unhideWhenUsed="1"/>
+    <w:lsdException w:name="List 3" w:semiHidden="1" w:unhideWhenUsed="1"/>
+    <w:lsdException w:name="List 4" w:semiHidden="1" w:unhideWhenUsed="1"/>
+    <w:lsdException w:name="List 5" w:semiHidden="1" w:unhideWhenUsed="1"/>
+    <w:lsdException w:name="List Bullet 2" w:semiHidden="1" w:unhideWhenUsed="1"/>
+    <w:lsdException w:name="List Bullet 3" w:semiHidden="1" w:unhideWhenUsed="1"/>
+    <w:lsdException w:name="List Bullet 4" w:semiHidden="1" w:unhideWhenUsed="1"/>
+    <w:lsdException w:name="List Bullet 5" w:semiHidden="1" w:unhideWhenUsed="1"/>
+    <w:lsdException w:name="List Number 2" w:semiHidden="1" w:unhideWhenUsed="1"/>
+    <w:lsdException w:name="List Number 3" w:semiHidden="1" w:unhideWhenUsed="1"/>
+    <w:lsdException w:name="List Number 4" w:semiHidden="1" w:unhideWhenUsed="1"/>
+    <w:lsdException w:name="List Number 5" w:semiHidden="1" w:unhideWhenUsed="1"/>
+    <w:lsdException w:name="Title" w:uiPriority="10" w:qFormat="1"/>
+    <w:lsdException w:name="Closing" w:semiHidden="1" w:unhideWhenUsed="1"/>
+    <w:lsdException w:name="Signature" w:semiHidden="1" w:unhideWhenUsed="1"/>
+    <w:lsdException w:name="Default Paragraph Font" w:semiHidden="1" w:uiPriority="1" w:unhideWhenUsed="1"/>
+    <w:lsdException w:name="Body Text" w:semiHidden="1" w:uiPriority="0" w:unhideWhenUsed="1"/>
+    <w:lsdException w:name="Body Text Indent" w:semiHidden="1" w:unhideWhenUsed="1"/>
+    <w:lsdException w:name="List Continue" w:semiHidden="1" w:unhideWhenUsed="1"/>
+    <w:lsdException w:name="List Continue 2" w:semiHidden="1" w:unhideWhenUsed="1"/>
+    <w:lsdException w:name="List Continue 3" w:semiHidden="1" w:unhideWhenUsed="1"/>
+    <w:lsdException w:name="List Continue 4" w:semiHidden="1" w:unhideWhenUsed="1"/>
+    <w:lsdException w:name="List Continue 5" w:semiHidden="1" w:unhideWhenUsed="1"/>
+    <w:lsdException w:name="Message Header" w:semiHidden="1" w:unhideWhenUsed="1"/>
+    <w:lsdException w:name="Subtitle" w:uiPriority="11" w:qFormat="1"/>
+    <w:lsdException w:name="Salutation" w:semiHidden="1" w:unhideWhenUsed="1"/>
+    <w:lsdException w:name="Date" w:semiHidden="1" w:unhideWhenUsed="1"/>
+    <w:lsdException w:name="Body Text First Indent" w:semiHidden="1" w:unhideWhenUsed="1"/>
+    <w:lsdException w:name="Body Text First Indent 2" w:semiHidden="1" w:unhideWhenUsed="1"/>
+    <w:lsdException w:name="Note Heading" w:semiHidden="1" w:unhideWhenUsed="1"/>
+    <w:lsdException w:name="Body Text 2" w:semiHidden="1" w:unhideWhenUsed="1"/>
+    <w:lsdException w:name="Body Text 3" w:semiHidden="1" w:unhideWhenUsed="1"/>
+    <w:lsdException w:name="Body Text Indent 2" w:semiHidden="1" w:unhideWhenUsed="1"/>
+    <w:lsdException w:name="Body Text Indent 3" w:semiHidden="1" w:unhideWhenUsed="1"/>
+    <w:lsdException w:name="Block Text" w:semiHidden="1" w:unhideWhenUsed="1"/>
+    <w:lsdException w:name="Hyperlink" w:semiHidden="1" w:unhideWhenUsed="1"/>
+    <w:lsdException w:name="FollowedHyperlink" w:semiHidden="1" w:unhideWhenUsed="1"/>
+    <w:lsdException w:name="Strong" w:uiPriority="22" w:qFormat="1"/>
+    <w:lsdException w:name="Emphasis" w:uiPriority="20" w:qFormat="1"/>
+    <w:lsdException w:name="Document Map" w:semiHidden="1" w:unhideWhenUsed="1"/>
+    <w:lsdException w:name="Plain Text" w:semiHidden="1" w:unhideWhenUsed="1"/>
+    <w:lsdException w:name="E-mail Signature" w:semiHidden="1" w:unhideWhenUsed="1"/>
+    <w:lsdException w:name="HTML Top of Form" w:semiHidden="1" w:unhideWhenUsed="1"/>
+    <w:lsdException w:name="HTML Bottom of Form" w:semiHidden="1" w:unhideWhenUsed="1"/>
+    <w:lsdException w:name="Normal (Web)" w:semiHidden="1" w:unhideWhenUsed="1"/>
+    <w:lsdException w:name="HTML Acronym" w:semiHidden="1" w:unhideWhenUsed="1"/>
+    <w:lsdException w:name="HTML Address" w:semiHidden="1" w:unhideWhenUsed="1"/>
+    <w:lsdException w:name="HTML Cite" w:semiHidden="1" w:unhideWhenUsed="1"/>
+    <w:lsdException w:name="HTML Code" w:semiHidden="1" w:unhideWhenUsed="1"/>
+    <w:lsdException w:name="HTML Definition" w:semiHidden="1" w:unhideWhenUsed="1"/>
+    <w:lsdException w:name="HTML Keyboard" w:semiHidden="1" w:unhideWhenUsed="1"/>
+    <w:lsdException w:name="HTML Preformatted" w:semiHidden="1" w:unhideWhenUsed="1"/>
+    <w:lsdException w:name="HTML Sample" w:semiHidden="1" w:unhideWhenUsed="1"/>
+    <w:lsdException w:name="HTML Typewriter" w:semiHidden="1" w:unhideWhenUsed="1"/>
+    <w:lsdException w:name="HTML Variable" w:semiHidden="1" w:unhideWhenUsed="1"/>
+    <w:lsdException w:name="Normal Table" w:semiHidden="1" w:unhideWhenUsed="1"/>
+    <w:lsdException w:name="annotation subject" w:semiHidden="1" w:unhideWhenUsed="1"/>
+    <w:lsdException w:name="No List" w:semiHidden="1" w:unhideWhenUsed="1"/>
+    <w:lsdException w:name="Outline List 1" w:semiHidden="1" w:unhideWhenUsed="1"/>
+    <w:lsdException w:name="Outline List 2" w:semiHidden="1" w:unhideWhenUsed="1"/>
+    <w:lsdException w:name="Outline List 3" w:semiHidden="1" w:unhideWhenUsed="1"/>
+    <w:lsdException w:name="Table Simple 1" w:semiHidden="1" w:unhideWhenUsed="1"/>
+    <w:lsdException w:name="Table Simple 2" w:semiHidden="1" w:unhideWhenUsed="1"/>
+    <w:lsdException w:name="Table Simple 3" w:semiHidden="1" w:unhideWhenUsed="1"/>
+    <w:lsdException w:name="Table Classic 1" w:semiHidden="1" w:unhideWhenUsed="1"/>
+    <w:lsdException w:name="Table Classic 2" w:semiHidden="1" w:unhideWhenUsed="1"/>
+    <w:lsdException w:name="Table Classic 3" w:semiHidden="1" w:unhideWhenUsed="1"/>
+    <w:lsdException w:name="Table Classic 4" w:semiHidden="1" w:unhideWhenUsed="1"/>
+    <w:lsdException w:name="Table Colorful 1" w:semiHidden="1" w:unhideWhenUsed="1"/>
+    <w:lsdException w:name="Table Colorful 2" w:semiHidden="1" w:unhideWhenUsed="1"/>
+    <w:lsdException w:name="Table Colorful 3" w:semiHidden="1" w:unhideWhenUsed="1"/>
+    <w:lsdException w:name="Table Columns 1" w:semiHidden="1" w:unhideWhenUsed="1"/>
+    <w:lsdException w:name="Table Columns 2" w:semiHidden="1" w:unhideWhenUsed="1"/>
+    <w:lsdException w:name="Table Columns 3" w:semiHidden="1" w:unhideWhenUsed="1"/>
+    <w:lsdException w:name="Table Columns 4" w:semiHidden="1" w:unhideWhenUsed="1"/>
+    <w:lsdException w:name="Table Columns 5" w:semiHidden="1" w:unhideWhenUsed="1"/>
+    <w:lsdException w:name="Table Grid 1" w:semiHidden="1" w:unhideWhenUsed="1"/>
+    <w:lsdException w:name="Table Grid 2" w:semiHidden="1" w:unhideWhenUsed="1"/>
+    <w:lsdException w:name="Table Grid 3" w:semiHidden="1" w:unhideWhenUsed="1"/>
+    <w:lsdException w:name="Table Grid 4" w:semiHidden="1" w:unhideWhenUsed="1"/>
+    <w:lsdException w:name="Table Grid 5" w:semiHidden="1" w:unhideWhenUsed="1"/>
+    <w:lsdException w:name="Table Grid 6" w:semiHidden="1" w:unhideWhenUsed="1"/>
+    <w:lsdException w:name="Table Grid 7" w:semiHidden="1" w:unhideWhenUsed="1"/>
+    <w:lsdException w:name="Table Grid 8" w:semiHidden="1" w:unhideWhenUsed="1"/>
+    <w:lsdException w:name="Table List 1" w:semiHidden="1" w:unhideWhenUsed="1"/>
+    <w:lsdException w:name="Table List 2" w:semiHidden="1" w:unhideWhenUsed="1"/>
+    <w:lsdException w:name="Table List 3" w:semiHidden="1" w:unhideWhenUsed="1"/>
+    <w:lsdException w:name="Table List 4" w:semiHidden="1" w:unhideWhenUsed="1"/>
+    <w:lsdException w:name="Table List 5" w:semiHidden="1" w:unhideWhenUsed="1"/>
+    <w:lsdException w:name="Table List 6" w:semiHidden="1" w:unhideWhenUsed="1"/>
+    <w:lsdException w:name="Table List 7" w:semiHidden="1" w:unhideWhenUsed="1"/>
+    <w:lsdException w:name="Table List 8" w:semiHidden="1" w:unhideWhenUsed="1"/>
+    <w:lsdException w:name="Table 3D effects 1" w:semiHidden="1" w:unhideWhenUsed="1"/>
+    <w:lsdException w:name="Table 3D effects 2" w:semiHidden="1" w:unhideWhenUsed="1"/>
+    <w:lsdException w:name="Table 3D effects 3" w:semiHidden="1" w:unhideWhenUsed="1"/>
+    <w:lsdException w:name="Table Contemporary" w:semiHidden="1" w:unhideWhenUsed="1"/>
+    <w:lsdException w:name="Table Elegant" w:semiHidden="1" w:unhideWhenUsed="1"/>
+    <w:lsdException w:name="Table Professional" w:semiHidden="1" w:unhideWhenUsed="1"/>
+    <w:lsdException w:name="Table Subtle 1" w:semiHidden="1" w:unhideWhenUsed="1"/>
+    <w:lsdException w:name="Table Subtle 2" w:semiHidden="1" w:unhideWhenUsed="1"/>
+    <w:lsdException w:name="Table Web 1" w:semiHidden="1" w:unhideWhenUsed="1"/>
+    <w:lsdException w:name="Table Web 2" w:semiHidden="1" w:unhideWhenUsed="1"/>
+    <w:lsdException w:name="Table Web 3" w:semiHidden="1" w:unhideWhenUsed="1"/>
+    <w:lsdException w:name="Balloon Text" w:semiHidden="1" w:unhideWhenUsed="1"/>
+    <w:lsdException w:name="Table Grid" w:uiPriority="59"/>
+    <w:lsdException w:name="Table Theme" w:semiHidden="1" w:unhideWhenUsed="1"/>
+    <w:lsdException w:name="Placeholder Text" w:semiHidden="1"/>
+    <w:lsdException w:name="No Spacing" w:uiPriority="1" w:qFormat="1"/>
+    <w:lsdException w:name="Light Shading" w:uiPriority="60"/>
+    <w:lsdException w:name="Light List" w:uiPriority="61"/>
+    <w:lsdException w:name="Light Grid" w:uiPriority="62"/>
+    <w:lsdException w:name="Medium Shading 1" w:uiPriority="63"/>
+    <w:lsdException w:name="Medium Shading 2" w:uiPriority="64"/>
+    <w:lsdException w:name="Medium List 1" w:uiPriority="65"/>
+    <w:lsdException w:name="Medium List 2" w:uiPriority="66"/>
+    <w:lsdException w:name="Medium Grid 1" w:uiPriority="67"/>
+    <w:lsdException w:name="Medium Grid 2" w:uiPriority="68"/>
+    <w:lsdException w:name="Medium Grid 3" w:uiPriority="69"/>
+    <w:lsdException w:name="Dark List" w:uiPriority="70"/>
+    <w:lsdException w:name="Colorful Shading" w:uiPriority="71"/>
+    <w:lsdException w:name="Colorful List" w:uiPriority="72"/>
+    <w:lsdException w:name="Colorful Grid" w:uiPriority="73"/>
+    <w:lsdException w:name="Light Shading Accent 1" w:uiPriority="60"/>
+    <w:lsdException w:name="Light List Accent 1" w:uiPriority="61"/>
+    <w:lsdException w:name="Light Grid Accent 1" w:uiPriority="62"/>
+    <w:lsdException w:name="Medium Shading 1 Accent 1" w:uiPriority="63"/>
+    <w:lsdException w:name="Medium Shading 2 Accent 1" w:uiPriority="64"/>
+    <w:lsdException w:name="Medium List 1 Accent 1" w:uiPriority="65"/>
+    <w:lsdException w:name="Revision" w:semiHidden="1"/>
+    <w:lsdException w:name="List Paragraph" w:uiPriority="34" w:qFormat="1"/>
+    <w:lsdException w:name="Quote" w:uiPriority="29" w:qFormat="1"/>
+    <w:lsdException w:name="Intense Quote" w:uiPriority="30" w:qFormat="1"/>
+    <w:lsdException w:name="Medium List 2 Accent 1" w:uiPriority="66"/>
+    <w:lsdException w:name="Medium Grid 1 Accent 1" w:uiPriority="67"/>
+    <w:lsdException w:name="Medium Grid 2 Accent 1" w:uiPriority="68"/>
+    <w:lsdException w:name="Medium Grid 3 Accent 1" w:uiPriority="69"/>
+    <w:lsdException w:name="Dark List Accent 1" w:uiPriority="70"/>
+    <w:lsdException w:name="Colorful Shading Accent 1" w:uiPriority="71"/>
+    <w:lsdException w:name="Colorful List Accent 1" w:uiPriority="72"/>
+    <w:lsdException w:name="Colorful Grid Accent 1" w:uiPriority="73"/>
+    <w:lsdException w:name="Light Shading Accent 2" w:uiPriority="60"/>
+    <w:lsdException w:name="Light List Accent 2" w:uiPriority="61"/>
+    <w:lsdException w:name="Light Grid Accent 2" w:uiPriority="62"/>
+    <w:lsdException w:name="Medium Shading 1 Accent 2" w:uiPriority="63"/>
+    <w:lsdException w:name="Medium Shading 2 Accent 2" w:uiPriority="64"/>
+    <w:lsdException w:name="Medium List 1 Accent 2" w:uiPriority="65"/>
+    <w:lsdException w:name="Medium List 2 Accent 2" w:uiPriority="66"/>
+    <w:lsdException w:name="Medium Grid 1 Accent 2" w:uiPriority="67"/>
+    <w:lsdException w:name="Medium Grid 2 Accent 2" w:uiPriority="68"/>
+    <w:lsdException w:name="Medium Grid 3 Accent 2" w:uiPriority="69"/>
+    <w:lsdException w:name="Dark List Accent 2" w:uiPriority="70"/>
+    <w:lsdException w:name="Colorful Shading Accent 2" w:uiPriority="71"/>
+    <w:lsdException w:name="Colorful List Accent 2" w:uiPriority="72"/>
+    <w:lsdException w:name="Colorful Grid Accent 2" w:uiPriority="73"/>
+    <w:lsdException w:name="Light Shading Accent 3" w:uiPriority="60"/>
+    <w:lsdException w:name="Light List Accent 3" w:uiPriority="61"/>
+    <w:lsdException w:name="Light Grid Accent 3" w:uiPriority="62"/>
+    <w:lsdException w:name="Medium Shading 1 Accent 3" w:uiPriority="63"/>
+    <w:lsdException w:name="Medium Shading 2 Accent 3" w:uiPriority="64"/>
+    <w:lsdException w:name="Medium List 1 Accent 3" w:uiPriority="65"/>
+    <w:lsdException w:name="Medium List 2 Accent 3" w:uiPriority="66"/>
+    <w:lsdException w:name="Medium Grid 1 Accent 3" w:uiPriority="67"/>
+    <w:lsdException w:name="Medium Grid 2 Accent 3" w:uiPriority="68"/>
+    <w:lsdException w:name="Medium Grid 3 Accent 3" w:uiPriority="69"/>
+    <w:lsdException w:name="Dark List Accent 3" w:uiPriority="70"/>
+    <w:lsdException w:name="Colorful Shading Accent 3" w:uiPriority="71"/>
+    <w:lsdException w:name="Colorful List Accent 3" w:uiPriority="72"/>
+    <w:lsdException w:name="Colorful Grid Accent 3" w:uiPriority="73"/>
+    <w:lsdException w:name="Light Shading Accent 4" w:uiPriority="60"/>
+    <w:lsdException w:name="Light List Accent 4" w:uiPriority="61"/>
+    <w:lsdException w:name="Light Grid Accent 4" w:uiPriority="62"/>
+    <w:lsdException w:name="Medium Shading 1 Accent 4" w:uiPriority="63"/>
+    <w:lsdException w:name="Medium Shading 2 Accent 4" w:uiPriority="64"/>
+    <w:lsdException w:name="Medium List 1 Accent 4" w:uiPriority="65"/>
+    <w:lsdException w:name="Medium List 2 Accent 4" w:uiPriority="66"/>
+    <w:lsdException w:name="Medium Grid 1 Accent 4" w:uiPriority="67"/>
+    <w:lsdException w:name="Medium Grid 2 Accent 4" w:uiPriority="68"/>
+    <w:lsdException w:name="Medium Grid 3 Accent 4" w:uiPriority="69"/>
+    <w:lsdException w:name="Dark List Accent 4" w:uiPriority="70"/>
+    <w:lsdException w:name="Colorful Shading Accent 4" w:uiPriority="71"/>
+    <w:lsdException w:name="Colorful List Accent 4" w:uiPriority="72"/>
+    <w:lsdException w:name="Colorful Grid Accent 4" w:uiPriority="73"/>
+    <w:lsdException w:name="Light Shading Accent 5" w:uiPriority="60"/>
+    <w:lsdException w:name="Light List Accent 5" w:uiPriority="61"/>
+    <w:lsdException w:name="Light Grid Accent 5" w:uiPriority="62"/>
+    <w:lsdException w:name="Medium Shading 1 Accent 5" w:uiPriority="63"/>
+    <w:lsdException w:name="Medium Shading 2 Accent 5" w:uiPriority="64"/>
+    <w:lsdException w:name="Medium List 1 Accent 5" w:uiPriority="65"/>
+    <w:lsdException w:name="Medium List 2 Accent 5" w:uiPriority="66"/>
+    <w:lsdException w:name="Medium Grid 1 Accent 5" w:uiPriority="67"/>
+    <w:lsdException w:name="Medium Grid 2 Accent 5" w:uiPriority="68"/>
+    <w:lsdException w:name="Medium Grid 3 Accent 5" w:uiPriority="69"/>
+    <w:lsdException w:name="Dark List Accent 5" w:uiPriority="70"/>
+    <w:lsdException w:name="Colorful Shading Accent 5" w:uiPriority="71"/>
+    <w:lsdException w:name="Colorful List Accent 5" w:uiPriority="72"/>
+    <w:lsdException w:name="Colorful Grid Accent 5" w:uiPriority="73"/>
+    <w:lsdException w:name="Light Shading Accent 6" w:uiPriority="60"/>
+    <w:lsdException w:name="Light List Accent 6" w:uiPriority="61"/>
+    <w:lsdException w:name="Light Grid Accent 6" w:uiPriority="62"/>
+    <w:lsdException w:name="Medium Shading 1 Accent 6" w:uiPriority="63"/>
+    <w:lsdException w:name="Medium Shading 2 Accent 6" w:uiPriority="64"/>
+    <w:lsdException w:name="Medium List 1 Accent 6" w:uiPriority="65"/>
+    <w:lsdException w:name="Medium List 2 Accent 6" w:uiPriority="66"/>
+    <w:lsdException w:name="Medium Grid 1 Accent 6" w:uiPriority="67"/>
+    <w:lsdException w:name="Medium Grid 2 Accent 6" w:uiPriority="68"/>
+    <w:lsdException w:name="Medium Grid 3 Accent 6" w:uiPriority="69"/>
+    <w:lsdException w:name="Dark List Accent 6" w:uiPriority="70"/>
+    <w:lsdException w:name="Colorful Shading Accent 6" w:uiPriority="71"/>
+    <w:lsdException w:name="Colorful List Accent 6" w:uiPriority="72"/>
+    <w:lsdException w:name="Colorful Grid Accent 6" w:uiPriority="73"/>
+    <w:lsdException w:name="Subtle Emphasis" w:uiPriority="19" w:qFormat="1"/>
+    <w:lsdException w:name="Intense Emphasis" w:uiPriority="21" w:qFormat="1"/>
+    <w:lsdException w:name="Subtle Reference" w:uiPriority="31" w:qFormat="1"/>
+    <w:lsdException w:name="Intense Reference" w:uiPriority="32" w:qFormat="1"/>
+    <w:lsdException w:name="Book Title" w:uiPriority="33" w:qFormat="1"/>
+    <w:lsdException w:name="Bibliography" w:semiHidden="1" w:uiPriority="37" w:unhideWhenUsed="1"/>
+    <w:lsdException w:name="TOC Heading" w:semiHidden="1" w:uiPriority="39" w:unhideWhenUsed="1" w:qFormat="1"/>
+    <w:lsdException w:name="Plain Table 1" w:uiPriority="41"/>
+    <w:lsdException w:name="Plain Table 2" w:uiPriority="42"/>
+    <w:lsdException w:name="Plain Table 3" w:uiPriority="43"/>
+    <w:lsdException w:name="Plain Table 4" w:uiPriority="44"/>
+    <w:lsdException w:name="Plain Table 5" w:uiPriority="45"/>
+    <w:lsdException w:name="Grid Table Light" w:uiPriority="40"/>
+    <w:lsdException w:name="Grid Table 1 Light" w:uiPriority="46"/>
+    <w:lsdException w:name="Grid Table 2" w:uiPriority="47"/>
+    <w:lsdException w:name="Grid Table 3" w:uiPriority="48"/>
+    <w:lsdException w:name="Grid Table 4" w:uiPriority="49"/>
+    <w:lsdException w:name="Grid Table 5 Dark" w:uiPriority="50"/>
+    <w:lsdException w:name="Grid Table 6 Colorful" w:uiPriority="51"/>
+    <w:lsdException w:name="Grid Table 7 Colorful" w:uiPriority="52"/>
+    <w:lsdException w:name="Grid Table 1 Light Accent 1" w:uiPriority="46"/>
+    <w:lsdException w:name="Grid Table 2 Accent 1" w:uiPriority="47"/>
+    <w:lsdException w:name="Grid Table 3 Accent 1" w:uiPriority="48"/>
+    <w:lsdException w:name="Grid Table 4 Accent 1" w:uiPriority="49"/>
+    <w:lsdException w:name="Grid Table 5 Dark Accent 1" w:uiPriority="50"/>
+    <w:lsdException w:name="Grid Table 6 Colorful Accent 1" w:uiPriority="51"/>
+    <w:lsdException w:name="Grid Table 7 Colorful Accent 1" w:uiPriority="52"/>
+    <w:lsdException w:name="Grid Table 1 Light Accent 2" w:uiPriority="46"/>
+    <w:lsdException w:name="Grid Table 2 Accent 2" w:uiPriority="47"/>
+    <w:lsdException w:name="Grid Table 3 Accent 2" w:uiPriority="48"/>
+    <w:lsdException w:name="Grid Table 4 Accent 2" w:uiPriority="49"/>
+    <w:lsdException w:name="Grid Table 5 Dark Accent 2" w:uiPriority="50"/>
+    <w:lsdException w:name="Grid Table 6 Colorful Accent 2" w:uiPriority="51"/>
+    <w:lsdException w:name="Grid Table 7 Colorful Accent 2" w:uiPriority="52"/>
+    <w:lsdException w:name="Grid Table 1 Light Accent 3" w:uiPriority="46"/>
+    <w:lsdException w:name="Grid Table 2 Accent 3" w:uiPriority="47"/>
+    <w:lsdException w:name="Grid Table 3 Accent 3" w:uiPriority="48"/>
+    <w:lsdException w:name="Grid Table 4 Accent 3" w:uiPriority="49"/>
+    <w:lsdException w:name="Grid Table 5 Dark Accent 3" w:uiPriority="50"/>
+    <w:lsdException w:name="Grid Table 6 Colorful Accent 3" w:uiPriority="51"/>
+    <w:lsdException w:name="Grid Table 7 Colorful Accent 3" w:uiPriority="52"/>
+    <w:lsdException w:name="Grid Table 1 Light Accent 4" w:uiPriority="46"/>
+    <w:lsdException w:name="Grid Table 2 Accent 4" w:uiPriority="47"/>
+    <w:lsdException w:name="Grid Table 3 Accent 4" w:uiPriority="48"/>
+    <w:lsdException w:name="Grid Table 4 Accent 4" w:uiPriority="49"/>
+    <w:lsdException w:name="Grid Table 5 Dark Accent 4" w:uiPriority="50"/>
+    <w:lsdException w:name="Grid Table 6 Colorful Accent 4" w:uiPriority="51"/>
+    <w:lsdException w:name="Grid Table 7 Colorful Accent 4" w:uiPriority="52"/>
+    <w:lsdException w:name="Grid Table 1 Light Accent 5" w:uiPriority="46"/>
+    <w:lsdException w:name="Grid Table 2 Accent 5" w:uiPriority="47"/>
+    <w:lsdException w:name="Grid Table 3 Accent 5" w:uiPriority="48"/>
+    <w:lsdException w:name="Grid Table 4 Accent 5" w:uiPriority="49"/>
+    <w:lsdException w:name="Grid Table 5 Dark Accent 5" w:uiPriority="50"/>
+    <w:lsdException w:name="Grid Table 6 Colorful Accent 5" w:uiPriority="51"/>
+    <w:lsdException w:name="Grid Table 7 Colorful Accent 5" w:uiPriority="52"/>
+    <w:lsdException w:name="Grid Table 1 Light Accent 6" w:uiPriority="46"/>
+    <w:lsdException w:name="Grid Table 2 Accent 6" w:uiPriority="47"/>
+    <w:lsdException w:name="Grid Table 3 Accent 6" w:uiPriority="48"/>
+    <w:lsdException w:name="Grid Table 4 Accent 6" w:uiPriority="49"/>
+    <w:lsdException w:name="Grid Table 5 Dark Accent 6" w:uiPriority="50"/>
+    <w:lsdException w:name="Grid Table 6 Colorful Accent 6" w:uiPriority="51"/>
+    <w:lsdException w:name="Grid Table 7 Colorful Accent 6" w:uiPriority="52"/>
+    <w:lsdException w:name="List Table 1 Light" w:uiPriority="46"/>
+    <w:lsdException w:name="List Table 2" w:uiPriority="47"/>
+    <w:lsdException w:name="List Table 3" w:uiPriority="48"/>
+    <w:lsdException w:name="List Table 4" w:uiPriority="49"/>
+    <w:lsdException w:name="List Table 5 Dark" w:uiPriority="50"/>
+    <w:lsdException w:name="List Table 6 Colorful" w:uiPriority="51"/>
+    <w:lsdException w:name="List Table 7 Colorful" w:uiPriority="52"/>
+    <w:lsdException w:name="List Table 1 Light Accent 1" w:uiPriority="46"/>
+    <w:lsdException w:name="List Table 2 Accent 1" w:uiPriority="47"/>
+    <w:lsdException w:name="List Table 3 Accent 1" w:uiPriority="48"/>
+    <w:lsdException w:name="List Table 4 Accent 1" w:uiPriority="49"/>
+    <w:lsdException w:name="List Table 5 Dark Accent 1" w:uiPriority="50"/>
+    <w:lsdException w:name="List Table 6 Colorful Accent 1" w:uiPriority="51"/>
+    <w:lsdException w:name="List Table 7 Colorful Accent 1" w:uiPriority="52"/>
+    <w:lsdException w:name="List Table 1 Light Accent 2" w:uiPriority="46"/>
+    <w:lsdException w:name="List Table 2 Accent 2" w:uiPriority="47"/>
+    <w:lsdException w:name="List Table 3 Accent 2" w:uiPriority="48"/>
+    <w:lsdException w:name="List Table 4 Accent 2" w:uiPriority="49"/>
+    <w:lsdException w:name="List Table 5 Dark Accent 2" w:uiPriority="50"/>
+    <w:lsdException w:name="List Table 6 Colorful Accent 2" w:uiPriority="51"/>
+    <w:lsdException w:name="List Table 7 Colorful Accent 2" w:uiPriority="52"/>
+    <w:lsdException w:name="List Table 1 Light Accent 3" w:uiPriority="46"/>
+    <w:lsdException w:name="List Table 2 Accent 3" w:uiPriority="47"/>
+    <w:lsdException w:name="List Table 3 Accent 3" w:uiPriority="48"/>
+    <w:lsdException w:name="List Table 4 Accent 3" w:uiPriority="49"/>
+    <w:lsdException w:name="List Table 5 Dark Accent 3" w:uiPriority="50"/>
+    <w:lsdException w:name="List Table 6 Colorful Accent 3" w:uiPriority="51"/>
+    <w:lsdException w:name="List Table 7 Colorful Accent 3" w:uiPriority="52"/>
+    <w:lsdException w:name="List Table 1 Light Accent 4" w:uiPriority="46"/>
+    <w:lsdException w:name="List Table 2 Accent 4" w:uiPriority="47"/>
+    <w:lsdException w:name="List Table 3 Accent 4" w:uiPriority="48"/>
+    <w:lsdException w:name="List Table 4 Accent 4" w:uiPriority="49"/>
+    <w:lsdException w:name="List Table 5 Dark Accent 4" w:uiPriority="50"/>
+    <w:lsdException w:name="List Table 6 Colorful Accent 4" w:uiPriority="51"/>
+    <w:lsdException w:name="List Table 7 Colorful Accent 4" w:uiPriority="52"/>
+    <w:lsdException w:name="List Table 1 Light Accent 5" w:uiPriority="46"/>
+    <w:lsdException w:name="List Table 2 Accent 5" w:uiPriority="47"/>
+    <w:lsdException w:name="List Table 3 Accent 5" w:uiPriority="48"/>
+    <w:lsdException w:name="List Table 4 Accent 5" w:uiPriority="49"/>
+    <w:lsdException w:name="List Table 5 Dark Accent 5" w:uiPriority="50"/>
+    <w:lsdException w:name="List Table 6 Colorful Accent 5" w:uiPriority="51"/>
+    <w:lsdException w:name="List Table 7 Colorful Accent 5" w:uiPriority="52"/>
+    <w:lsdException w:name="List Table 1 Light Accent 6" w:uiPriority="46"/>
+    <w:lsdException w:name="List Table 2 Accent 6" w:uiPriority="47"/>
+    <w:lsdException w:name="List Table 3 Accent 6" w:uiPriority="48"/>
+    <w:lsdException w:name="List Table 4 Accent 6" w:uiPriority="49"/>
+    <w:lsdException w:name="List Table 5 Dark Accent 6" w:uiPriority="50"/>
+    <w:lsdException w:name="List Table 6 Colorful Accent 6" w:uiPriority="51"/>
+    <w:lsdException w:name="List Table 7 Colorful Accent 6" w:uiPriority="52"/>
   </w:latentStyles>
   <w:style w:type="paragraph" w:default="1" w:styleId="Normal">
     <w:name w:val="Normal"/>
@@ -3360,7 +3899,6 @@
     <w:uiPriority w:val="99"/>
     <w:semiHidden/>
     <w:unhideWhenUsed/>
-    <w:qFormat/>
     <w:tblPr>
       <w:tblInd w:w="0" w:type="dxa"/>
       <w:tblCellMar>
@@ -3700,7 +4238,10 @@
     <w:rPr>
       <w:rFonts w:ascii="Cambria" w:eastAsia="Times New Roman" w:hAnsi="Cambria" w:cs="Times New Roman"/>
       <w:color w:val="17365D"/>
+      <w:spacing w:val="5"/>
+      <w:kern w:val="28"/>
       <w:sz w:val="72"/>
+      <w:szCs w:val="52"/>
     </w:rPr>
   </w:style>
   <w:style w:type="paragraph" w:customStyle="1" w:styleId="Titrehistorique">
@@ -3781,7 +4322,3419 @@
     <w:uiPriority w:val="99"/>
     <w:rsid w:val="007D066D"/>
   </w:style>
+  <w:style w:type="character" w:styleId="Lienhypertextesuivivisit">
+    <w:name w:val="FollowedHyperlink"/>
+    <w:basedOn w:val="Policepardfaut"/>
+    <w:uiPriority w:val="99"/>
+    <w:semiHidden/>
+    <w:unhideWhenUsed/>
+    <w:rsid w:val="00296A4A"/>
+    <w:rPr>
+      <w:color w:val="800080" w:themeColor="followedHyperlink"/>
+      <w:u w:val="single"/>
+    </w:rPr>
+  </w:style>
 </w:styles>
+</file>
+
+<file path=word/diagrams/colors1.xml><?xml version="1.0" encoding="utf-8"?>
+<dgm:colorsDef xmlns:dgm="http://schemas.openxmlformats.org/drawingml/2006/diagram" xmlns:a="http://schemas.openxmlformats.org/drawingml/2006/main" uniqueId="urn:microsoft.com/office/officeart/2005/8/colors/accent1_2">
+  <dgm:title val=""/>
+  <dgm:desc val=""/>
+  <dgm:catLst>
+    <dgm:cat type="accent1" pri="11200"/>
+  </dgm:catLst>
+  <dgm:styleLbl name="node0">
+    <dgm:fillClrLst meth="repeat">
+      <a:schemeClr val="accent1"/>
+    </dgm:fillClrLst>
+    <dgm:linClrLst meth="repeat">
+      <a:schemeClr val="lt1"/>
+    </dgm:linClrLst>
+    <dgm:effectClrLst/>
+    <dgm:txLinClrLst/>
+    <dgm:txFillClrLst/>
+    <dgm:txEffectClrLst/>
+  </dgm:styleLbl>
+  <dgm:styleLbl name="alignNode1">
+    <dgm:fillClrLst meth="repeat">
+      <a:schemeClr val="accent1"/>
+    </dgm:fillClrLst>
+    <dgm:linClrLst meth="repeat">
+      <a:schemeClr val="accent1"/>
+    </dgm:linClrLst>
+    <dgm:effectClrLst/>
+    <dgm:txLinClrLst/>
+    <dgm:txFillClrLst/>
+    <dgm:txEffectClrLst/>
+  </dgm:styleLbl>
+  <dgm:styleLbl name="node1">
+    <dgm:fillClrLst meth="repeat">
+      <a:schemeClr val="accent1"/>
+    </dgm:fillClrLst>
+    <dgm:linClrLst meth="repeat">
+      <a:schemeClr val="lt1"/>
+    </dgm:linClrLst>
+    <dgm:effectClrLst/>
+    <dgm:txLinClrLst/>
+    <dgm:txFillClrLst/>
+    <dgm:txEffectClrLst/>
+  </dgm:styleLbl>
+  <dgm:styleLbl name="lnNode1">
+    <dgm:fillClrLst meth="repeat">
+      <a:schemeClr val="accent1"/>
+    </dgm:fillClrLst>
+    <dgm:linClrLst meth="repeat">
+      <a:schemeClr val="lt1"/>
+    </dgm:linClrLst>
+    <dgm:effectClrLst/>
+    <dgm:txLinClrLst/>
+    <dgm:txFillClrLst/>
+    <dgm:txEffectClrLst/>
+  </dgm:styleLbl>
+  <dgm:styleLbl name="vennNode1">
+    <dgm:fillClrLst meth="repeat">
+      <a:schemeClr val="accent1">
+        <a:alpha val="50000"/>
+      </a:schemeClr>
+    </dgm:fillClrLst>
+    <dgm:linClrLst meth="repeat">
+      <a:schemeClr val="lt1"/>
+    </dgm:linClrLst>
+    <dgm:effectClrLst/>
+    <dgm:txLinClrLst/>
+    <dgm:txFillClrLst/>
+    <dgm:txEffectClrLst/>
+  </dgm:styleLbl>
+  <dgm:styleLbl name="node2">
+    <dgm:fillClrLst meth="repeat">
+      <a:schemeClr val="accent1"/>
+    </dgm:fillClrLst>
+    <dgm:linClrLst meth="repeat">
+      <a:schemeClr val="lt1"/>
+    </dgm:linClrLst>
+    <dgm:effectClrLst/>
+    <dgm:txLinClrLst/>
+    <dgm:txFillClrLst/>
+    <dgm:txEffectClrLst/>
+  </dgm:styleLbl>
+  <dgm:styleLbl name="node3">
+    <dgm:fillClrLst meth="repeat">
+      <a:schemeClr val="accent1"/>
+    </dgm:fillClrLst>
+    <dgm:linClrLst meth="repeat">
+      <a:schemeClr val="lt1"/>
+    </dgm:linClrLst>
+    <dgm:effectClrLst/>
+    <dgm:txLinClrLst/>
+    <dgm:txFillClrLst/>
+    <dgm:txEffectClrLst/>
+  </dgm:styleLbl>
+  <dgm:styleLbl name="node4">
+    <dgm:fillClrLst meth="repeat">
+      <a:schemeClr val="accent1"/>
+    </dgm:fillClrLst>
+    <dgm:linClrLst meth="repeat">
+      <a:schemeClr val="lt1"/>
+    </dgm:linClrLst>
+    <dgm:effectClrLst/>
+    <dgm:txLinClrLst/>
+    <dgm:txFillClrLst/>
+    <dgm:txEffectClrLst/>
+  </dgm:styleLbl>
+  <dgm:styleLbl name="fgImgPlace1">
+    <dgm:fillClrLst meth="repeat">
+      <a:schemeClr val="accent1">
+        <a:tint val="50000"/>
+      </a:schemeClr>
+    </dgm:fillClrLst>
+    <dgm:linClrLst meth="repeat">
+      <a:schemeClr val="lt1"/>
+    </dgm:linClrLst>
+    <dgm:effectClrLst/>
+    <dgm:txLinClrLst/>
+    <dgm:txFillClrLst meth="repeat">
+      <a:schemeClr val="lt1"/>
+    </dgm:txFillClrLst>
+    <dgm:txEffectClrLst/>
+  </dgm:styleLbl>
+  <dgm:styleLbl name="alignImgPlace1">
+    <dgm:fillClrLst meth="repeat">
+      <a:schemeClr val="accent1">
+        <a:tint val="50000"/>
+      </a:schemeClr>
+    </dgm:fillClrLst>
+    <dgm:linClrLst meth="repeat">
+      <a:schemeClr val="lt1"/>
+    </dgm:linClrLst>
+    <dgm:effectClrLst/>
+    <dgm:txLinClrLst/>
+    <dgm:txFillClrLst meth="repeat">
+      <a:schemeClr val="lt1"/>
+    </dgm:txFillClrLst>
+    <dgm:txEffectClrLst/>
+  </dgm:styleLbl>
+  <dgm:styleLbl name="bgImgPlace1">
+    <dgm:fillClrLst meth="repeat">
+      <a:schemeClr val="accent1">
+        <a:tint val="50000"/>
+      </a:schemeClr>
+    </dgm:fillClrLst>
+    <dgm:linClrLst meth="repeat">
+      <a:schemeClr val="lt1"/>
+    </dgm:linClrLst>
+    <dgm:effectClrLst/>
+    <dgm:txLinClrLst/>
+    <dgm:txFillClrLst meth="repeat">
+      <a:schemeClr val="lt1"/>
+    </dgm:txFillClrLst>
+    <dgm:txEffectClrLst/>
+  </dgm:styleLbl>
+  <dgm:styleLbl name="sibTrans2D1">
+    <dgm:fillClrLst meth="repeat">
+      <a:schemeClr val="accent1">
+        <a:tint val="60000"/>
+      </a:schemeClr>
+    </dgm:fillClrLst>
+    <dgm:linClrLst meth="repeat">
+      <a:schemeClr val="accent1">
+        <a:tint val="60000"/>
+      </a:schemeClr>
+    </dgm:linClrLst>
+    <dgm:effectClrLst/>
+    <dgm:txLinClrLst/>
+    <dgm:txFillClrLst/>
+    <dgm:txEffectClrLst/>
+  </dgm:styleLbl>
+  <dgm:styleLbl name="fgSibTrans2D1">
+    <dgm:fillClrLst meth="repeat">
+      <a:schemeClr val="accent1">
+        <a:tint val="60000"/>
+      </a:schemeClr>
+    </dgm:fillClrLst>
+    <dgm:linClrLst meth="repeat">
+      <a:schemeClr val="accent1">
+        <a:tint val="60000"/>
+      </a:schemeClr>
+    </dgm:linClrLst>
+    <dgm:effectClrLst/>
+    <dgm:txLinClrLst/>
+    <dgm:txFillClrLst/>
+    <dgm:txEffectClrLst/>
+  </dgm:styleLbl>
+  <dgm:styleLbl name="bgSibTrans2D1">
+    <dgm:fillClrLst meth="repeat">
+      <a:schemeClr val="accent1">
+        <a:tint val="60000"/>
+      </a:schemeClr>
+    </dgm:fillClrLst>
+    <dgm:linClrLst meth="repeat">
+      <a:schemeClr val="accent1">
+        <a:tint val="60000"/>
+      </a:schemeClr>
+    </dgm:linClrLst>
+    <dgm:effectClrLst/>
+    <dgm:txLinClrLst/>
+    <dgm:txFillClrLst/>
+    <dgm:txEffectClrLst/>
+  </dgm:styleLbl>
+  <dgm:styleLbl name="sibTrans1D1">
+    <dgm:fillClrLst meth="repeat">
+      <a:schemeClr val="accent1"/>
+    </dgm:fillClrLst>
+    <dgm:linClrLst meth="repeat">
+      <a:schemeClr val="accent1"/>
+    </dgm:linClrLst>
+    <dgm:effectClrLst/>
+    <dgm:txLinClrLst/>
+    <dgm:txFillClrLst meth="repeat">
+      <a:schemeClr val="tx1"/>
+    </dgm:txFillClrLst>
+    <dgm:txEffectClrLst/>
+  </dgm:styleLbl>
+  <dgm:styleLbl name="callout">
+    <dgm:fillClrLst meth="repeat">
+      <a:schemeClr val="accent1"/>
+    </dgm:fillClrLst>
+    <dgm:linClrLst meth="repeat">
+      <a:schemeClr val="accent1">
+        <a:tint val="50000"/>
+      </a:schemeClr>
+    </dgm:linClrLst>
+    <dgm:effectClrLst/>
+    <dgm:txLinClrLst/>
+    <dgm:txFillClrLst meth="repeat">
+      <a:schemeClr val="tx1"/>
+    </dgm:txFillClrLst>
+    <dgm:txEffectClrLst/>
+  </dgm:styleLbl>
+  <dgm:styleLbl name="asst0">
+    <dgm:fillClrLst meth="repeat">
+      <a:schemeClr val="accent1"/>
+    </dgm:fillClrLst>
+    <dgm:linClrLst meth="repeat">
+      <a:schemeClr val="lt1"/>
+    </dgm:linClrLst>
+    <dgm:effectClrLst/>
+    <dgm:txLinClrLst/>
+    <dgm:txFillClrLst/>
+    <dgm:txEffectClrLst/>
+  </dgm:styleLbl>
+  <dgm:styleLbl name="asst1">
+    <dgm:fillClrLst meth="repeat">
+      <a:schemeClr val="accent1"/>
+    </dgm:fillClrLst>
+    <dgm:linClrLst meth="repeat">
+      <a:schemeClr val="lt1"/>
+    </dgm:linClrLst>
+    <dgm:effectClrLst/>
+    <dgm:txLinClrLst/>
+    <dgm:txFillClrLst/>
+    <dgm:txEffectClrLst/>
+  </dgm:styleLbl>
+  <dgm:styleLbl name="asst2">
+    <dgm:fillClrLst meth="repeat">
+      <a:schemeClr val="accent1"/>
+    </dgm:fillClrLst>
+    <dgm:linClrLst meth="repeat">
+      <a:schemeClr val="lt1"/>
+    </dgm:linClrLst>
+    <dgm:effectClrLst/>
+    <dgm:txLinClrLst/>
+    <dgm:txFillClrLst/>
+    <dgm:txEffectClrLst/>
+  </dgm:styleLbl>
+  <dgm:styleLbl name="asst3">
+    <dgm:fillClrLst meth="repeat">
+      <a:schemeClr val="accent1"/>
+    </dgm:fillClrLst>
+    <dgm:linClrLst meth="repeat">
+      <a:schemeClr val="lt1"/>
+    </dgm:linClrLst>
+    <dgm:effectClrLst/>
+    <dgm:txLinClrLst/>
+    <dgm:txFillClrLst/>
+    <dgm:txEffectClrLst/>
+  </dgm:styleLbl>
+  <dgm:styleLbl name="asst4">
+    <dgm:fillClrLst meth="repeat">
+      <a:schemeClr val="accent1"/>
+    </dgm:fillClrLst>
+    <dgm:linClrLst meth="repeat">
+      <a:schemeClr val="lt1"/>
+    </dgm:linClrLst>
+    <dgm:effectClrLst/>
+    <dgm:txLinClrLst/>
+    <dgm:txFillClrLst/>
+    <dgm:txEffectClrLst/>
+  </dgm:styleLbl>
+  <dgm:styleLbl name="parChTrans2D1">
+    <dgm:fillClrLst meth="repeat">
+      <a:schemeClr val="accent1">
+        <a:tint val="60000"/>
+      </a:schemeClr>
+    </dgm:fillClrLst>
+    <dgm:linClrLst meth="repeat">
+      <a:schemeClr val="accent1">
+        <a:tint val="60000"/>
+      </a:schemeClr>
+    </dgm:linClrLst>
+    <dgm:effectClrLst/>
+    <dgm:txLinClrLst/>
+    <dgm:txFillClrLst meth="repeat">
+      <a:schemeClr val="lt1"/>
+    </dgm:txFillClrLst>
+    <dgm:txEffectClrLst/>
+  </dgm:styleLbl>
+  <dgm:styleLbl name="parChTrans2D2">
+    <dgm:fillClrLst meth="repeat">
+      <a:schemeClr val="accent1"/>
+    </dgm:fillClrLst>
+    <dgm:linClrLst meth="repeat">
+      <a:schemeClr val="accent1"/>
+    </dgm:linClrLst>
+    <dgm:effectClrLst/>
+    <dgm:txLinClrLst/>
+    <dgm:txFillClrLst meth="repeat">
+      <a:schemeClr val="lt1"/>
+    </dgm:txFillClrLst>
+    <dgm:txEffectClrLst/>
+  </dgm:styleLbl>
+  <dgm:styleLbl name="parChTrans2D3">
+    <dgm:fillClrLst meth="repeat">
+      <a:schemeClr val="accent1"/>
+    </dgm:fillClrLst>
+    <dgm:linClrLst meth="repeat">
+      <a:schemeClr val="accent1"/>
+    </dgm:linClrLst>
+    <dgm:effectClrLst/>
+    <dgm:txLinClrLst/>
+    <dgm:txFillClrLst meth="repeat">
+      <a:schemeClr val="lt1"/>
+    </dgm:txFillClrLst>
+    <dgm:txEffectClrLst/>
+  </dgm:styleLbl>
+  <dgm:styleLbl name="parChTrans2D4">
+    <dgm:fillClrLst meth="repeat">
+      <a:schemeClr val="accent1"/>
+    </dgm:fillClrLst>
+    <dgm:linClrLst meth="repeat">
+      <a:schemeClr val="accent1"/>
+    </dgm:linClrLst>
+    <dgm:effectClrLst/>
+    <dgm:txLinClrLst/>
+    <dgm:txFillClrLst meth="repeat">
+      <a:schemeClr val="lt1"/>
+    </dgm:txFillClrLst>
+    <dgm:txEffectClrLst/>
+  </dgm:styleLbl>
+  <dgm:styleLbl name="parChTrans1D1">
+    <dgm:fillClrLst meth="repeat">
+      <a:schemeClr val="accent1"/>
+    </dgm:fillClrLst>
+    <dgm:linClrLst meth="repeat">
+      <a:schemeClr val="accent1">
+        <a:shade val="60000"/>
+      </a:schemeClr>
+    </dgm:linClrLst>
+    <dgm:effectClrLst/>
+    <dgm:txLinClrLst/>
+    <dgm:txFillClrLst meth="repeat">
+      <a:schemeClr val="tx1"/>
+    </dgm:txFillClrLst>
+    <dgm:txEffectClrLst/>
+  </dgm:styleLbl>
+  <dgm:styleLbl name="parChTrans1D2">
+    <dgm:fillClrLst meth="repeat">
+      <a:schemeClr val="accent1"/>
+    </dgm:fillClrLst>
+    <dgm:linClrLst meth="repeat">
+      <a:schemeClr val="accent1">
+        <a:shade val="60000"/>
+      </a:schemeClr>
+    </dgm:linClrLst>
+    <dgm:effectClrLst/>
+    <dgm:txLinClrLst/>
+    <dgm:txFillClrLst meth="repeat">
+      <a:schemeClr val="tx1"/>
+    </dgm:txFillClrLst>
+    <dgm:txEffectClrLst/>
+  </dgm:styleLbl>
+  <dgm:styleLbl name="parChTrans1D3">
+    <dgm:fillClrLst meth="repeat">
+      <a:schemeClr val="accent1"/>
+    </dgm:fillClrLst>
+    <dgm:linClrLst meth="repeat">
+      <a:schemeClr val="accent1">
+        <a:shade val="80000"/>
+      </a:schemeClr>
+    </dgm:linClrLst>
+    <dgm:effectClrLst/>
+    <dgm:txLinClrLst/>
+    <dgm:txFillClrLst meth="repeat">
+      <a:schemeClr val="tx1"/>
+    </dgm:txFillClrLst>
+    <dgm:txEffectClrLst/>
+  </dgm:styleLbl>
+  <dgm:styleLbl name="parChTrans1D4">
+    <dgm:fillClrLst meth="repeat">
+      <a:schemeClr val="accent1"/>
+    </dgm:fillClrLst>
+    <dgm:linClrLst meth="repeat">
+      <a:schemeClr val="accent1">
+        <a:shade val="80000"/>
+      </a:schemeClr>
+    </dgm:linClrLst>
+    <dgm:effectClrLst/>
+    <dgm:txLinClrLst/>
+    <dgm:txFillClrLst meth="repeat">
+      <a:schemeClr val="tx1"/>
+    </dgm:txFillClrLst>
+    <dgm:txEffectClrLst/>
+  </dgm:styleLbl>
+  <dgm:styleLbl name="fgAcc1">
+    <dgm:fillClrLst meth="repeat">
+      <a:schemeClr val="lt1">
+        <a:alpha val="90000"/>
+      </a:schemeClr>
+    </dgm:fillClrLst>
+    <dgm:linClrLst meth="repeat">
+      <a:schemeClr val="accent1"/>
+    </dgm:linClrLst>
+    <dgm:effectClrLst/>
+    <dgm:txLinClrLst/>
+    <dgm:txFillClrLst meth="repeat">
+      <a:schemeClr val="dk1"/>
+    </dgm:txFillClrLst>
+    <dgm:txEffectClrLst/>
+  </dgm:styleLbl>
+  <dgm:styleLbl name="conFgAcc1">
+    <dgm:fillClrLst meth="repeat">
+      <a:schemeClr val="lt1">
+        <a:alpha val="90000"/>
+      </a:schemeClr>
+    </dgm:fillClrLst>
+    <dgm:linClrLst meth="repeat">
+      <a:schemeClr val="accent1"/>
+    </dgm:linClrLst>
+    <dgm:effectClrLst/>
+    <dgm:txLinClrLst/>
+    <dgm:txFillClrLst meth="repeat">
+      <a:schemeClr val="dk1"/>
+    </dgm:txFillClrLst>
+    <dgm:txEffectClrLst/>
+  </dgm:styleLbl>
+  <dgm:styleLbl name="alignAcc1">
+    <dgm:fillClrLst meth="repeat">
+      <a:schemeClr val="lt1">
+        <a:alpha val="90000"/>
+      </a:schemeClr>
+    </dgm:fillClrLst>
+    <dgm:linClrLst meth="repeat">
+      <a:schemeClr val="accent1"/>
+    </dgm:linClrLst>
+    <dgm:effectClrLst/>
+    <dgm:txLinClrLst/>
+    <dgm:txFillClrLst meth="repeat">
+      <a:schemeClr val="dk1"/>
+    </dgm:txFillClrLst>
+    <dgm:txEffectClrLst/>
+  </dgm:styleLbl>
+  <dgm:styleLbl name="trAlignAcc1">
+    <dgm:fillClrLst meth="repeat">
+      <a:schemeClr val="lt1">
+        <a:alpha val="40000"/>
+      </a:schemeClr>
+    </dgm:fillClrLst>
+    <dgm:linClrLst meth="repeat">
+      <a:schemeClr val="accent1"/>
+    </dgm:linClrLst>
+    <dgm:effectClrLst/>
+    <dgm:txLinClrLst/>
+    <dgm:txFillClrLst meth="repeat">
+      <a:schemeClr val="dk1"/>
+    </dgm:txFillClrLst>
+    <dgm:txEffectClrLst/>
+  </dgm:styleLbl>
+  <dgm:styleLbl name="bgAcc1">
+    <dgm:fillClrLst meth="repeat">
+      <a:schemeClr val="lt1">
+        <a:alpha val="90000"/>
+      </a:schemeClr>
+    </dgm:fillClrLst>
+    <dgm:linClrLst meth="repeat">
+      <a:schemeClr val="accent1"/>
+    </dgm:linClrLst>
+    <dgm:effectClrLst/>
+    <dgm:txLinClrLst/>
+    <dgm:txFillClrLst meth="repeat">
+      <a:schemeClr val="dk1"/>
+    </dgm:txFillClrLst>
+    <dgm:txEffectClrLst/>
+  </dgm:styleLbl>
+  <dgm:styleLbl name="solidFgAcc1">
+    <dgm:fillClrLst meth="repeat">
+      <a:schemeClr val="lt1"/>
+    </dgm:fillClrLst>
+    <dgm:linClrLst meth="repeat">
+      <a:schemeClr val="accent1"/>
+    </dgm:linClrLst>
+    <dgm:effectClrLst/>
+    <dgm:txLinClrLst/>
+    <dgm:txFillClrLst meth="repeat">
+      <a:schemeClr val="dk1"/>
+    </dgm:txFillClrLst>
+    <dgm:txEffectClrLst/>
+  </dgm:styleLbl>
+  <dgm:styleLbl name="solidAlignAcc1">
+    <dgm:fillClrLst meth="repeat">
+      <a:schemeClr val="lt1"/>
+    </dgm:fillClrLst>
+    <dgm:linClrLst meth="repeat">
+      <a:schemeClr val="accent1"/>
+    </dgm:linClrLst>
+    <dgm:effectClrLst/>
+    <dgm:txLinClrLst/>
+    <dgm:txFillClrLst meth="repeat">
+      <a:schemeClr val="dk1"/>
+    </dgm:txFillClrLst>
+    <dgm:txEffectClrLst/>
+  </dgm:styleLbl>
+  <dgm:styleLbl name="solidBgAcc1">
+    <dgm:fillClrLst meth="repeat">
+      <a:schemeClr val="lt1"/>
+    </dgm:fillClrLst>
+    <dgm:linClrLst meth="repeat">
+      <a:schemeClr val="accent1"/>
+    </dgm:linClrLst>
+    <dgm:effectClrLst/>
+    <dgm:txLinClrLst/>
+    <dgm:txFillClrLst meth="repeat">
+      <a:schemeClr val="dk1"/>
+    </dgm:txFillClrLst>
+    <dgm:txEffectClrLst/>
+  </dgm:styleLbl>
+  <dgm:styleLbl name="fgAccFollowNode1">
+    <dgm:fillClrLst meth="repeat">
+      <a:schemeClr val="accent1">
+        <a:alpha val="90000"/>
+        <a:tint val="40000"/>
+      </a:schemeClr>
+    </dgm:fillClrLst>
+    <dgm:linClrLst meth="repeat">
+      <a:schemeClr val="accent1">
+        <a:alpha val="90000"/>
+        <a:tint val="40000"/>
+      </a:schemeClr>
+    </dgm:linClrLst>
+    <dgm:effectClrLst/>
+    <dgm:txLinClrLst/>
+    <dgm:txFillClrLst meth="repeat">
+      <a:schemeClr val="dk1"/>
+    </dgm:txFillClrLst>
+    <dgm:txEffectClrLst/>
+  </dgm:styleLbl>
+  <dgm:styleLbl name="alignAccFollowNode1">
+    <dgm:fillClrLst meth="repeat">
+      <a:schemeClr val="accent1">
+        <a:alpha val="90000"/>
+        <a:tint val="40000"/>
+      </a:schemeClr>
+    </dgm:fillClrLst>
+    <dgm:linClrLst meth="repeat">
+      <a:schemeClr val="accent1">
+        <a:alpha val="90000"/>
+        <a:tint val="40000"/>
+      </a:schemeClr>
+    </dgm:linClrLst>
+    <dgm:effectClrLst/>
+    <dgm:txLinClrLst/>
+    <dgm:txFillClrLst meth="repeat">
+      <a:schemeClr val="dk1"/>
+    </dgm:txFillClrLst>
+    <dgm:txEffectClrLst/>
+  </dgm:styleLbl>
+  <dgm:styleLbl name="bgAccFollowNode1">
+    <dgm:fillClrLst meth="repeat">
+      <a:schemeClr val="accent1">
+        <a:alpha val="90000"/>
+        <a:tint val="40000"/>
+      </a:schemeClr>
+    </dgm:fillClrLst>
+    <dgm:linClrLst meth="repeat">
+      <a:schemeClr val="accent1">
+        <a:alpha val="90000"/>
+        <a:tint val="40000"/>
+      </a:schemeClr>
+    </dgm:linClrLst>
+    <dgm:effectClrLst/>
+    <dgm:txLinClrLst/>
+    <dgm:txFillClrLst meth="repeat">
+      <a:schemeClr val="dk1"/>
+    </dgm:txFillClrLst>
+    <dgm:txEffectClrLst/>
+  </dgm:styleLbl>
+  <dgm:styleLbl name="fgAcc0">
+    <dgm:fillClrLst meth="repeat">
+      <a:schemeClr val="lt1">
+        <a:alpha val="90000"/>
+      </a:schemeClr>
+    </dgm:fillClrLst>
+    <dgm:linClrLst meth="repeat">
+      <a:schemeClr val="accent1"/>
+    </dgm:linClrLst>
+    <dgm:effectClrLst/>
+    <dgm:txLinClrLst/>
+    <dgm:txFillClrLst meth="repeat">
+      <a:schemeClr val="dk1"/>
+    </dgm:txFillClrLst>
+    <dgm:txEffectClrLst/>
+  </dgm:styleLbl>
+  <dgm:styleLbl name="fgAcc2">
+    <dgm:fillClrLst meth="repeat">
+      <a:schemeClr val="lt1">
+        <a:alpha val="90000"/>
+      </a:schemeClr>
+    </dgm:fillClrLst>
+    <dgm:linClrLst meth="repeat">
+      <a:schemeClr val="accent1"/>
+    </dgm:linClrLst>
+    <dgm:effectClrLst/>
+    <dgm:txLinClrLst/>
+    <dgm:txFillClrLst meth="repeat">
+      <a:schemeClr val="dk1"/>
+    </dgm:txFillClrLst>
+    <dgm:txEffectClrLst/>
+  </dgm:styleLbl>
+  <dgm:styleLbl name="fgAcc3">
+    <dgm:fillClrLst meth="repeat">
+      <a:schemeClr val="lt1">
+        <a:alpha val="90000"/>
+      </a:schemeClr>
+    </dgm:fillClrLst>
+    <dgm:linClrLst meth="repeat">
+      <a:schemeClr val="accent1"/>
+    </dgm:linClrLst>
+    <dgm:effectClrLst/>
+    <dgm:txLinClrLst/>
+    <dgm:txFillClrLst meth="repeat">
+      <a:schemeClr val="dk1"/>
+    </dgm:txFillClrLst>
+    <dgm:txEffectClrLst/>
+  </dgm:styleLbl>
+  <dgm:styleLbl name="fgAcc4">
+    <dgm:fillClrLst meth="repeat">
+      <a:schemeClr val="lt1">
+        <a:alpha val="90000"/>
+      </a:schemeClr>
+    </dgm:fillClrLst>
+    <dgm:linClrLst meth="repeat">
+      <a:schemeClr val="accent1"/>
+    </dgm:linClrLst>
+    <dgm:effectClrLst/>
+    <dgm:txLinClrLst/>
+    <dgm:txFillClrLst meth="repeat">
+      <a:schemeClr val="dk1"/>
+    </dgm:txFillClrLst>
+    <dgm:txEffectClrLst/>
+  </dgm:styleLbl>
+  <dgm:styleLbl name="bgShp">
+    <dgm:fillClrLst meth="repeat">
+      <a:schemeClr val="accent1">
+        <a:tint val="40000"/>
+      </a:schemeClr>
+    </dgm:fillClrLst>
+    <dgm:linClrLst meth="repeat">
+      <a:schemeClr val="accent1"/>
+    </dgm:linClrLst>
+    <dgm:effectClrLst/>
+    <dgm:txLinClrLst/>
+    <dgm:txFillClrLst meth="repeat">
+      <a:schemeClr val="dk1"/>
+    </dgm:txFillClrLst>
+    <dgm:txEffectClrLst/>
+  </dgm:styleLbl>
+  <dgm:styleLbl name="dkBgShp">
+    <dgm:fillClrLst meth="repeat">
+      <a:schemeClr val="accent1">
+        <a:shade val="80000"/>
+      </a:schemeClr>
+    </dgm:fillClrLst>
+    <dgm:linClrLst meth="repeat">
+      <a:schemeClr val="accent1"/>
+    </dgm:linClrLst>
+    <dgm:effectClrLst/>
+    <dgm:txLinClrLst/>
+    <dgm:txFillClrLst meth="repeat">
+      <a:schemeClr val="lt1"/>
+    </dgm:txFillClrLst>
+    <dgm:txEffectClrLst/>
+  </dgm:styleLbl>
+  <dgm:styleLbl name="trBgShp">
+    <dgm:fillClrLst meth="repeat">
+      <a:schemeClr val="accent1">
+        <a:tint val="50000"/>
+        <a:alpha val="40000"/>
+      </a:schemeClr>
+    </dgm:fillClrLst>
+    <dgm:linClrLst meth="repeat">
+      <a:schemeClr val="accent1"/>
+    </dgm:linClrLst>
+    <dgm:effectClrLst/>
+    <dgm:txLinClrLst/>
+    <dgm:txFillClrLst meth="repeat">
+      <a:schemeClr val="lt1"/>
+    </dgm:txFillClrLst>
+    <dgm:txEffectClrLst/>
+  </dgm:styleLbl>
+  <dgm:styleLbl name="fgShp">
+    <dgm:fillClrLst meth="repeat">
+      <a:schemeClr val="accent1">
+        <a:tint val="60000"/>
+      </a:schemeClr>
+    </dgm:fillClrLst>
+    <dgm:linClrLst meth="repeat">
+      <a:schemeClr val="lt1"/>
+    </dgm:linClrLst>
+    <dgm:effectClrLst/>
+    <dgm:txLinClrLst/>
+    <dgm:txFillClrLst meth="repeat">
+      <a:schemeClr val="dk1"/>
+    </dgm:txFillClrLst>
+    <dgm:txEffectClrLst/>
+  </dgm:styleLbl>
+  <dgm:styleLbl name="revTx">
+    <dgm:fillClrLst meth="repeat">
+      <a:schemeClr val="lt1">
+        <a:alpha val="0"/>
+      </a:schemeClr>
+    </dgm:fillClrLst>
+    <dgm:linClrLst meth="repeat">
+      <a:schemeClr val="dk1">
+        <a:alpha val="0"/>
+      </a:schemeClr>
+    </dgm:linClrLst>
+    <dgm:effectClrLst/>
+    <dgm:txLinClrLst/>
+    <dgm:txFillClrLst meth="repeat">
+      <a:schemeClr val="tx1"/>
+    </dgm:txFillClrLst>
+    <dgm:txEffectClrLst/>
+  </dgm:styleLbl>
+</dgm:colorsDef>
+</file>
+
+<file path=word/diagrams/data1.xml><?xml version="1.0" encoding="utf-8"?>
+<dgm:dataModel xmlns:dgm="http://schemas.openxmlformats.org/drawingml/2006/diagram" xmlns:a="http://schemas.openxmlformats.org/drawingml/2006/main">
+  <dgm:ptLst>
+    <dgm:pt modelId="{6522217A-7DE9-466A-BC97-C15066A939D4}" type="doc">
+      <dgm:prSet loTypeId="urn:microsoft.com/office/officeart/2005/8/layout/matrix1" loCatId="matrix" qsTypeId="urn:microsoft.com/office/officeart/2005/8/quickstyle/simple4" qsCatId="simple" csTypeId="urn:microsoft.com/office/officeart/2005/8/colors/accent1_2" csCatId="accent1" phldr="1"/>
+      <dgm:spPr/>
+      <dgm:t>
+        <a:bodyPr/>
+        <a:lstStyle/>
+        <a:p>
+          <a:endParaRPr lang="fr-FR"/>
+        </a:p>
+      </dgm:t>
+    </dgm:pt>
+    <dgm:pt modelId="{2B353490-52B6-41A9-AE8E-9CBA236183B7}">
+      <dgm:prSet phldrT="[Texte]"/>
+      <dgm:spPr/>
+      <dgm:t>
+        <a:bodyPr/>
+        <a:lstStyle/>
+        <a:p>
+          <a:r>
+            <a:rPr lang="fr-FR"/>
+            <a:t>S.W.O.T</a:t>
+          </a:r>
+        </a:p>
+      </dgm:t>
+    </dgm:pt>
+    <dgm:pt modelId="{1C410841-D5D4-42E7-A6A2-705230505DAC}" type="parTrans" cxnId="{4FA66E89-7096-487B-ABA2-D8A4A374C69B}">
+      <dgm:prSet/>
+      <dgm:spPr/>
+      <dgm:t>
+        <a:bodyPr/>
+        <a:lstStyle/>
+        <a:p>
+          <a:endParaRPr lang="fr-FR"/>
+        </a:p>
+      </dgm:t>
+    </dgm:pt>
+    <dgm:pt modelId="{132F1BC2-ED50-4A1C-A59A-20776F9DEFA6}" type="sibTrans" cxnId="{4FA66E89-7096-487B-ABA2-D8A4A374C69B}">
+      <dgm:prSet/>
+      <dgm:spPr/>
+      <dgm:t>
+        <a:bodyPr/>
+        <a:lstStyle/>
+        <a:p>
+          <a:endParaRPr lang="fr-FR"/>
+        </a:p>
+      </dgm:t>
+    </dgm:pt>
+    <dgm:pt modelId="{86BD06A3-4485-411C-BFF0-44D7340C1937}">
+      <dgm:prSet phldrT="[Texte]" custT="1"/>
+      <dgm:spPr/>
+      <dgm:t>
+        <a:bodyPr/>
+        <a:lstStyle/>
+        <a:p>
+          <a:pPr algn="ctr"/>
+          <a:endParaRPr lang="fr-FR" sz="2000"/>
+        </a:p>
+        <a:p>
+          <a:pPr algn="ctr"/>
+          <a:r>
+            <a:rPr lang="fr-FR" sz="2000"/>
+            <a:t>Forces</a:t>
+          </a:r>
+        </a:p>
+        <a:p>
+          <a:pPr algn="l"/>
+          <a:r>
+            <a:rPr lang="fr-FR" sz="1200"/>
+            <a:t>- Groupe de petite taille</a:t>
+          </a:r>
+        </a:p>
+        <a:p>
+          <a:pPr algn="l"/>
+          <a:r>
+            <a:rPr lang="fr-FR" sz="1200"/>
+            <a:t>- Motivation certaine de l'équipe</a:t>
+          </a:r>
+        </a:p>
+        <a:p>
+          <a:pPr algn="l"/>
+          <a:r>
+            <a:rPr lang="fr-FR" sz="1200"/>
+            <a:t>- Grandes connaissances dans le domaine du jeux vidéo</a:t>
+          </a:r>
+        </a:p>
+        <a:p>
+          <a:pPr algn="l"/>
+          <a:r>
+            <a:rPr lang="fr-FR" sz="1200"/>
+            <a:t>- Beaucoup d'idées dès le début</a:t>
+          </a:r>
+        </a:p>
+      </dgm:t>
+    </dgm:pt>
+    <dgm:pt modelId="{FE1C9E4F-614B-4347-A15E-5238AA6007CA}" type="parTrans" cxnId="{7A8A11C4-4F66-4E00-BFE3-EED890E19019}">
+      <dgm:prSet/>
+      <dgm:spPr/>
+      <dgm:t>
+        <a:bodyPr/>
+        <a:lstStyle/>
+        <a:p>
+          <a:endParaRPr lang="fr-FR"/>
+        </a:p>
+      </dgm:t>
+    </dgm:pt>
+    <dgm:pt modelId="{2AD85F75-A5D3-44E3-A4E8-D3950C7BA0DC}" type="sibTrans" cxnId="{7A8A11C4-4F66-4E00-BFE3-EED890E19019}">
+      <dgm:prSet/>
+      <dgm:spPr/>
+      <dgm:t>
+        <a:bodyPr/>
+        <a:lstStyle/>
+        <a:p>
+          <a:endParaRPr lang="fr-FR"/>
+        </a:p>
+      </dgm:t>
+    </dgm:pt>
+    <dgm:pt modelId="{453314EF-4573-4AA1-8BB5-41A68D8667A6}">
+      <dgm:prSet phldrT="[Texte]" custT="1"/>
+      <dgm:spPr/>
+      <dgm:t>
+        <a:bodyPr/>
+        <a:lstStyle/>
+        <a:p>
+          <a:pPr algn="ctr"/>
+          <a:r>
+            <a:rPr lang="fr-FR" sz="2000"/>
+            <a:t>Oportunités</a:t>
+          </a:r>
+        </a:p>
+        <a:p>
+          <a:pPr algn="l"/>
+          <a:r>
+            <a:rPr lang="fr-FR" sz="1200"/>
+            <a:t>- </a:t>
+          </a:r>
+        </a:p>
+        <a:p>
+          <a:pPr algn="l"/>
+          <a:r>
+            <a:rPr lang="fr-FR" sz="1200"/>
+            <a:t>-</a:t>
+          </a:r>
+        </a:p>
+        <a:p>
+          <a:pPr algn="l"/>
+          <a:r>
+            <a:rPr lang="fr-FR" sz="1200"/>
+            <a:t>-</a:t>
+          </a:r>
+        </a:p>
+      </dgm:t>
+    </dgm:pt>
+    <dgm:pt modelId="{3FFDBAE7-0D78-409C-A4A1-5F9F0A490CB3}" type="parTrans" cxnId="{92239996-A890-409F-BF54-FE1DC84E28DD}">
+      <dgm:prSet/>
+      <dgm:spPr/>
+      <dgm:t>
+        <a:bodyPr/>
+        <a:lstStyle/>
+        <a:p>
+          <a:endParaRPr lang="fr-FR"/>
+        </a:p>
+      </dgm:t>
+    </dgm:pt>
+    <dgm:pt modelId="{50CA77D4-1B15-477E-990A-CE6B1F58AE4F}" type="sibTrans" cxnId="{92239996-A890-409F-BF54-FE1DC84E28DD}">
+      <dgm:prSet/>
+      <dgm:spPr/>
+      <dgm:t>
+        <a:bodyPr/>
+        <a:lstStyle/>
+        <a:p>
+          <a:endParaRPr lang="fr-FR"/>
+        </a:p>
+      </dgm:t>
+    </dgm:pt>
+    <dgm:pt modelId="{EE5C9271-E6F1-46EE-BE9C-AA05AEDD9292}">
+      <dgm:prSet phldrT="[Texte]" custT="1"/>
+      <dgm:spPr/>
+      <dgm:t>
+        <a:bodyPr/>
+        <a:lstStyle/>
+        <a:p>
+          <a:pPr algn="ctr"/>
+          <a:r>
+            <a:rPr lang="fr-FR" sz="2000"/>
+            <a:t>Faiblesses</a:t>
+          </a:r>
+        </a:p>
+        <a:p>
+          <a:pPr algn="l"/>
+          <a:r>
+            <a:rPr lang="fr-FR" sz="1200"/>
+            <a:t>- Groupe de petite taille</a:t>
+          </a:r>
+        </a:p>
+        <a:p>
+          <a:pPr algn="l"/>
+          <a:r>
+            <a:rPr lang="fr-FR" sz="1200"/>
+            <a:t>- Peu de connaissance en graphisme</a:t>
+          </a:r>
+        </a:p>
+        <a:p>
+          <a:pPr algn="l"/>
+          <a:r>
+            <a:rPr lang="fr-FR" sz="1200"/>
+            <a:t>-</a:t>
+          </a:r>
+        </a:p>
+        <a:p>
+          <a:pPr algn="ctr"/>
+          <a:endParaRPr lang="fr-FR" sz="2000"/>
+        </a:p>
+      </dgm:t>
+    </dgm:pt>
+    <dgm:pt modelId="{B6787D02-FB30-4150-98F1-52A0A5C08A24}" type="parTrans" cxnId="{BA9CB9D5-97F3-4EC9-9CC4-89C596A63FAF}">
+      <dgm:prSet/>
+      <dgm:spPr/>
+      <dgm:t>
+        <a:bodyPr/>
+        <a:lstStyle/>
+        <a:p>
+          <a:endParaRPr lang="fr-FR"/>
+        </a:p>
+      </dgm:t>
+    </dgm:pt>
+    <dgm:pt modelId="{0C9A948A-8502-4BD0-B825-5608F5EC8EA6}" type="sibTrans" cxnId="{BA9CB9D5-97F3-4EC9-9CC4-89C596A63FAF}">
+      <dgm:prSet/>
+      <dgm:spPr/>
+      <dgm:t>
+        <a:bodyPr/>
+        <a:lstStyle/>
+        <a:p>
+          <a:endParaRPr lang="fr-FR"/>
+        </a:p>
+      </dgm:t>
+    </dgm:pt>
+    <dgm:pt modelId="{551175A2-B042-459D-B886-E20EA4EE4363}">
+      <dgm:prSet phldrT="[Texte]" custT="1"/>
+      <dgm:spPr/>
+      <dgm:t>
+        <a:bodyPr/>
+        <a:lstStyle/>
+        <a:p>
+          <a:pPr algn="ctr"/>
+          <a:r>
+            <a:rPr lang="fr-FR" sz="2000"/>
+            <a:t>Menaces</a:t>
+          </a:r>
+        </a:p>
+        <a:p>
+          <a:pPr algn="l"/>
+          <a:r>
+            <a:rPr lang="fr-FR" sz="1200"/>
+            <a:t>- Mauvaise recéption des jury</a:t>
+          </a:r>
+        </a:p>
+        <a:p>
+          <a:pPr algn="l"/>
+          <a:r>
+            <a:rPr lang="fr-FR" sz="1200"/>
+            <a:t>- Manque de temps pour integrer toute les fonctionnalités</a:t>
+          </a:r>
+        </a:p>
+        <a:p>
+          <a:pPr algn="l"/>
+          <a:r>
+            <a:rPr lang="fr-FR" sz="1200"/>
+            <a:t>- </a:t>
+          </a:r>
+        </a:p>
+        <a:p>
+          <a:pPr algn="ctr"/>
+          <a:endParaRPr lang="fr-FR" sz="2000"/>
+        </a:p>
+      </dgm:t>
+    </dgm:pt>
+    <dgm:pt modelId="{FF947A46-53E0-4CBA-9D14-68BE76F93F00}" type="parTrans" cxnId="{FED36797-349B-4695-B644-315B89E156F7}">
+      <dgm:prSet/>
+      <dgm:spPr/>
+      <dgm:t>
+        <a:bodyPr/>
+        <a:lstStyle/>
+        <a:p>
+          <a:endParaRPr lang="fr-FR"/>
+        </a:p>
+      </dgm:t>
+    </dgm:pt>
+    <dgm:pt modelId="{FC47C8CB-26C6-42FD-BD60-DCFD23E5C252}" type="sibTrans" cxnId="{FED36797-349B-4695-B644-315B89E156F7}">
+      <dgm:prSet/>
+      <dgm:spPr/>
+      <dgm:t>
+        <a:bodyPr/>
+        <a:lstStyle/>
+        <a:p>
+          <a:endParaRPr lang="fr-FR"/>
+        </a:p>
+      </dgm:t>
+    </dgm:pt>
+    <dgm:pt modelId="{CB9EAFEE-4C84-41B0-ACEE-8EAF6C3E8364}" type="pres">
+      <dgm:prSet presAssocID="{6522217A-7DE9-466A-BC97-C15066A939D4}" presName="diagram" presStyleCnt="0">
+        <dgm:presLayoutVars>
+          <dgm:chMax val="1"/>
+          <dgm:dir/>
+          <dgm:animLvl val="ctr"/>
+          <dgm:resizeHandles val="exact"/>
+        </dgm:presLayoutVars>
+      </dgm:prSet>
+      <dgm:spPr/>
+    </dgm:pt>
+    <dgm:pt modelId="{714C2588-A332-4BA4-B9D6-9000845C0DA6}" type="pres">
+      <dgm:prSet presAssocID="{6522217A-7DE9-466A-BC97-C15066A939D4}" presName="matrix" presStyleCnt="0"/>
+      <dgm:spPr/>
+    </dgm:pt>
+    <dgm:pt modelId="{00AA0E13-647E-44A0-8A12-B4D289C2CC64}" type="pres">
+      <dgm:prSet presAssocID="{6522217A-7DE9-466A-BC97-C15066A939D4}" presName="tile1" presStyleLbl="node1" presStyleIdx="0" presStyleCnt="4"/>
+      <dgm:spPr/>
+      <dgm:t>
+        <a:bodyPr/>
+        <a:lstStyle/>
+        <a:p>
+          <a:endParaRPr lang="fr-FR"/>
+        </a:p>
+      </dgm:t>
+    </dgm:pt>
+    <dgm:pt modelId="{4385A1DD-351C-48C9-BF3F-AE012DF21BD9}" type="pres">
+      <dgm:prSet presAssocID="{6522217A-7DE9-466A-BC97-C15066A939D4}" presName="tile1text" presStyleLbl="node1" presStyleIdx="0" presStyleCnt="4">
+        <dgm:presLayoutVars>
+          <dgm:chMax val="0"/>
+          <dgm:chPref val="0"/>
+          <dgm:bulletEnabled val="1"/>
+        </dgm:presLayoutVars>
+      </dgm:prSet>
+      <dgm:spPr/>
+      <dgm:t>
+        <a:bodyPr/>
+        <a:lstStyle/>
+        <a:p>
+          <a:endParaRPr lang="fr-FR"/>
+        </a:p>
+      </dgm:t>
+    </dgm:pt>
+    <dgm:pt modelId="{77CEAAAB-865D-4678-B230-FE5E1A99AC7E}" type="pres">
+      <dgm:prSet presAssocID="{6522217A-7DE9-466A-BC97-C15066A939D4}" presName="tile2" presStyleLbl="node1" presStyleIdx="1" presStyleCnt="4"/>
+      <dgm:spPr/>
+      <dgm:t>
+        <a:bodyPr/>
+        <a:lstStyle/>
+        <a:p>
+          <a:endParaRPr lang="fr-FR"/>
+        </a:p>
+      </dgm:t>
+    </dgm:pt>
+    <dgm:pt modelId="{50ECED5A-64CB-4519-BC6C-E612D40F7501}" type="pres">
+      <dgm:prSet presAssocID="{6522217A-7DE9-466A-BC97-C15066A939D4}" presName="tile2text" presStyleLbl="node1" presStyleIdx="1" presStyleCnt="4">
+        <dgm:presLayoutVars>
+          <dgm:chMax val="0"/>
+          <dgm:chPref val="0"/>
+          <dgm:bulletEnabled val="1"/>
+        </dgm:presLayoutVars>
+      </dgm:prSet>
+      <dgm:spPr/>
+      <dgm:t>
+        <a:bodyPr/>
+        <a:lstStyle/>
+        <a:p>
+          <a:endParaRPr lang="fr-FR"/>
+        </a:p>
+      </dgm:t>
+    </dgm:pt>
+    <dgm:pt modelId="{315B4C00-D421-4504-8F1A-0901E359F36C}" type="pres">
+      <dgm:prSet presAssocID="{6522217A-7DE9-466A-BC97-C15066A939D4}" presName="tile3" presStyleLbl="node1" presStyleIdx="2" presStyleCnt="4"/>
+      <dgm:spPr/>
+    </dgm:pt>
+    <dgm:pt modelId="{F4081002-B437-4E98-8A9D-040066912915}" type="pres">
+      <dgm:prSet presAssocID="{6522217A-7DE9-466A-BC97-C15066A939D4}" presName="tile3text" presStyleLbl="node1" presStyleIdx="2" presStyleCnt="4">
+        <dgm:presLayoutVars>
+          <dgm:chMax val="0"/>
+          <dgm:chPref val="0"/>
+          <dgm:bulletEnabled val="1"/>
+        </dgm:presLayoutVars>
+      </dgm:prSet>
+      <dgm:spPr/>
+    </dgm:pt>
+    <dgm:pt modelId="{2F4CF2DB-0AF5-40FA-B064-4285B7B83E2B}" type="pres">
+      <dgm:prSet presAssocID="{6522217A-7DE9-466A-BC97-C15066A939D4}" presName="tile4" presStyleLbl="node1" presStyleIdx="3" presStyleCnt="4"/>
+      <dgm:spPr/>
+      <dgm:t>
+        <a:bodyPr/>
+        <a:lstStyle/>
+        <a:p>
+          <a:endParaRPr lang="fr-FR"/>
+        </a:p>
+      </dgm:t>
+    </dgm:pt>
+    <dgm:pt modelId="{75858AE0-D3A6-4808-B62F-9A6D77988648}" type="pres">
+      <dgm:prSet presAssocID="{6522217A-7DE9-466A-BC97-C15066A939D4}" presName="tile4text" presStyleLbl="node1" presStyleIdx="3" presStyleCnt="4">
+        <dgm:presLayoutVars>
+          <dgm:chMax val="0"/>
+          <dgm:chPref val="0"/>
+          <dgm:bulletEnabled val="1"/>
+        </dgm:presLayoutVars>
+      </dgm:prSet>
+      <dgm:spPr/>
+      <dgm:t>
+        <a:bodyPr/>
+        <a:lstStyle/>
+        <a:p>
+          <a:endParaRPr lang="fr-FR"/>
+        </a:p>
+      </dgm:t>
+    </dgm:pt>
+    <dgm:pt modelId="{A4BB285B-5219-492E-A110-E8BF9411CEFF}" type="pres">
+      <dgm:prSet presAssocID="{6522217A-7DE9-466A-BC97-C15066A939D4}" presName="centerTile" presStyleLbl="fgShp" presStyleIdx="0" presStyleCnt="1" custScaleX="76438" custScaleY="51095">
+        <dgm:presLayoutVars>
+          <dgm:chMax val="0"/>
+          <dgm:chPref val="0"/>
+        </dgm:presLayoutVars>
+      </dgm:prSet>
+      <dgm:spPr/>
+    </dgm:pt>
+  </dgm:ptLst>
+  <dgm:cxnLst>
+    <dgm:cxn modelId="{07A152B2-CCD4-450F-A363-1DC1D0990BE3}" type="presOf" srcId="{6522217A-7DE9-466A-BC97-C15066A939D4}" destId="{CB9EAFEE-4C84-41B0-ACEE-8EAF6C3E8364}" srcOrd="0" destOrd="0" presId="urn:microsoft.com/office/officeart/2005/8/layout/matrix1"/>
+    <dgm:cxn modelId="{90324841-6BF1-46DE-8AA1-5A6EB4845A39}" type="presOf" srcId="{EE5C9271-E6F1-46EE-BE9C-AA05AEDD9292}" destId="{F4081002-B437-4E98-8A9D-040066912915}" srcOrd="1" destOrd="0" presId="urn:microsoft.com/office/officeart/2005/8/layout/matrix1"/>
+    <dgm:cxn modelId="{FED36797-349B-4695-B644-315B89E156F7}" srcId="{2B353490-52B6-41A9-AE8E-9CBA236183B7}" destId="{551175A2-B042-459D-B886-E20EA4EE4363}" srcOrd="3" destOrd="0" parTransId="{FF947A46-53E0-4CBA-9D14-68BE76F93F00}" sibTransId="{FC47C8CB-26C6-42FD-BD60-DCFD23E5C252}"/>
+    <dgm:cxn modelId="{51B71BE9-A862-4E82-BE75-86B83F01BF66}" type="presOf" srcId="{551175A2-B042-459D-B886-E20EA4EE4363}" destId="{2F4CF2DB-0AF5-40FA-B064-4285B7B83E2B}" srcOrd="0" destOrd="0" presId="urn:microsoft.com/office/officeart/2005/8/layout/matrix1"/>
+    <dgm:cxn modelId="{CBE818C1-6B31-446E-9893-59E12A98DED2}" type="presOf" srcId="{2B353490-52B6-41A9-AE8E-9CBA236183B7}" destId="{A4BB285B-5219-492E-A110-E8BF9411CEFF}" srcOrd="0" destOrd="0" presId="urn:microsoft.com/office/officeart/2005/8/layout/matrix1"/>
+    <dgm:cxn modelId="{88F7CDAF-51F2-44F6-A1A4-B8FB6930395E}" type="presOf" srcId="{453314EF-4573-4AA1-8BB5-41A68D8667A6}" destId="{77CEAAAB-865D-4678-B230-FE5E1A99AC7E}" srcOrd="0" destOrd="0" presId="urn:microsoft.com/office/officeart/2005/8/layout/matrix1"/>
+    <dgm:cxn modelId="{BA9CB9D5-97F3-4EC9-9CC4-89C596A63FAF}" srcId="{2B353490-52B6-41A9-AE8E-9CBA236183B7}" destId="{EE5C9271-E6F1-46EE-BE9C-AA05AEDD9292}" srcOrd="2" destOrd="0" parTransId="{B6787D02-FB30-4150-98F1-52A0A5C08A24}" sibTransId="{0C9A948A-8502-4BD0-B825-5608F5EC8EA6}"/>
+    <dgm:cxn modelId="{676F51FD-C244-4C67-B022-C5DC31208412}" type="presOf" srcId="{453314EF-4573-4AA1-8BB5-41A68D8667A6}" destId="{50ECED5A-64CB-4519-BC6C-E612D40F7501}" srcOrd="1" destOrd="0" presId="urn:microsoft.com/office/officeart/2005/8/layout/matrix1"/>
+    <dgm:cxn modelId="{5849C6B4-E151-483E-8058-B4902663605D}" type="presOf" srcId="{551175A2-B042-459D-B886-E20EA4EE4363}" destId="{75858AE0-D3A6-4808-B62F-9A6D77988648}" srcOrd="1" destOrd="0" presId="urn:microsoft.com/office/officeart/2005/8/layout/matrix1"/>
+    <dgm:cxn modelId="{92239996-A890-409F-BF54-FE1DC84E28DD}" srcId="{2B353490-52B6-41A9-AE8E-9CBA236183B7}" destId="{453314EF-4573-4AA1-8BB5-41A68D8667A6}" srcOrd="1" destOrd="0" parTransId="{3FFDBAE7-0D78-409C-A4A1-5F9F0A490CB3}" sibTransId="{50CA77D4-1B15-477E-990A-CE6B1F58AE4F}"/>
+    <dgm:cxn modelId="{220361AF-26F4-416B-8565-4F57E5142DE6}" type="presOf" srcId="{86BD06A3-4485-411C-BFF0-44D7340C1937}" destId="{00AA0E13-647E-44A0-8A12-B4D289C2CC64}" srcOrd="0" destOrd="0" presId="urn:microsoft.com/office/officeart/2005/8/layout/matrix1"/>
+    <dgm:cxn modelId="{7F7DD313-5BE2-4561-926B-7294BE672263}" type="presOf" srcId="{EE5C9271-E6F1-46EE-BE9C-AA05AEDD9292}" destId="{315B4C00-D421-4504-8F1A-0901E359F36C}" srcOrd="0" destOrd="0" presId="urn:microsoft.com/office/officeart/2005/8/layout/matrix1"/>
+    <dgm:cxn modelId="{4FA66E89-7096-487B-ABA2-D8A4A374C69B}" srcId="{6522217A-7DE9-466A-BC97-C15066A939D4}" destId="{2B353490-52B6-41A9-AE8E-9CBA236183B7}" srcOrd="0" destOrd="0" parTransId="{1C410841-D5D4-42E7-A6A2-705230505DAC}" sibTransId="{132F1BC2-ED50-4A1C-A59A-20776F9DEFA6}"/>
+    <dgm:cxn modelId="{7A8A11C4-4F66-4E00-BFE3-EED890E19019}" srcId="{2B353490-52B6-41A9-AE8E-9CBA236183B7}" destId="{86BD06A3-4485-411C-BFF0-44D7340C1937}" srcOrd="0" destOrd="0" parTransId="{FE1C9E4F-614B-4347-A15E-5238AA6007CA}" sibTransId="{2AD85F75-A5D3-44E3-A4E8-D3950C7BA0DC}"/>
+    <dgm:cxn modelId="{5B4632CB-A877-46BE-931B-4425D3441B0B}" type="presOf" srcId="{86BD06A3-4485-411C-BFF0-44D7340C1937}" destId="{4385A1DD-351C-48C9-BF3F-AE012DF21BD9}" srcOrd="1" destOrd="0" presId="urn:microsoft.com/office/officeart/2005/8/layout/matrix1"/>
+    <dgm:cxn modelId="{4C397164-5F27-4484-B4AA-E02A1BD1F401}" type="presParOf" srcId="{CB9EAFEE-4C84-41B0-ACEE-8EAF6C3E8364}" destId="{714C2588-A332-4BA4-B9D6-9000845C0DA6}" srcOrd="0" destOrd="0" presId="urn:microsoft.com/office/officeart/2005/8/layout/matrix1"/>
+    <dgm:cxn modelId="{D11DAFB3-7797-465E-9432-0B942F097AA1}" type="presParOf" srcId="{714C2588-A332-4BA4-B9D6-9000845C0DA6}" destId="{00AA0E13-647E-44A0-8A12-B4D289C2CC64}" srcOrd="0" destOrd="0" presId="urn:microsoft.com/office/officeart/2005/8/layout/matrix1"/>
+    <dgm:cxn modelId="{FECC7D9D-EC43-4898-BA59-EAD1B51F23D2}" type="presParOf" srcId="{714C2588-A332-4BA4-B9D6-9000845C0DA6}" destId="{4385A1DD-351C-48C9-BF3F-AE012DF21BD9}" srcOrd="1" destOrd="0" presId="urn:microsoft.com/office/officeart/2005/8/layout/matrix1"/>
+    <dgm:cxn modelId="{384E30E0-C4FB-4436-A8F7-4B7E5A36F7F1}" type="presParOf" srcId="{714C2588-A332-4BA4-B9D6-9000845C0DA6}" destId="{77CEAAAB-865D-4678-B230-FE5E1A99AC7E}" srcOrd="2" destOrd="0" presId="urn:microsoft.com/office/officeart/2005/8/layout/matrix1"/>
+    <dgm:cxn modelId="{32B39FCB-CADA-4A2E-8A7E-1F83BCF03796}" type="presParOf" srcId="{714C2588-A332-4BA4-B9D6-9000845C0DA6}" destId="{50ECED5A-64CB-4519-BC6C-E612D40F7501}" srcOrd="3" destOrd="0" presId="urn:microsoft.com/office/officeart/2005/8/layout/matrix1"/>
+    <dgm:cxn modelId="{0E0373E2-43E0-4F11-92B1-0BC2D82F4C81}" type="presParOf" srcId="{714C2588-A332-4BA4-B9D6-9000845C0DA6}" destId="{315B4C00-D421-4504-8F1A-0901E359F36C}" srcOrd="4" destOrd="0" presId="urn:microsoft.com/office/officeart/2005/8/layout/matrix1"/>
+    <dgm:cxn modelId="{334882D7-AE97-42F3-8515-E8817A12BF07}" type="presParOf" srcId="{714C2588-A332-4BA4-B9D6-9000845C0DA6}" destId="{F4081002-B437-4E98-8A9D-040066912915}" srcOrd="5" destOrd="0" presId="urn:microsoft.com/office/officeart/2005/8/layout/matrix1"/>
+    <dgm:cxn modelId="{7EE490D8-C573-414A-B148-F824C8E178B9}" type="presParOf" srcId="{714C2588-A332-4BA4-B9D6-9000845C0DA6}" destId="{2F4CF2DB-0AF5-40FA-B064-4285B7B83E2B}" srcOrd="6" destOrd="0" presId="urn:microsoft.com/office/officeart/2005/8/layout/matrix1"/>
+    <dgm:cxn modelId="{23D362E8-1EC7-44DF-BDBD-55F3FB18503B}" type="presParOf" srcId="{714C2588-A332-4BA4-B9D6-9000845C0DA6}" destId="{75858AE0-D3A6-4808-B62F-9A6D77988648}" srcOrd="7" destOrd="0" presId="urn:microsoft.com/office/officeart/2005/8/layout/matrix1"/>
+    <dgm:cxn modelId="{8BE9A793-4A09-42AA-8F86-1410F5493AAF}" type="presParOf" srcId="{CB9EAFEE-4C84-41B0-ACEE-8EAF6C3E8364}" destId="{A4BB285B-5219-492E-A110-E8BF9411CEFF}" srcOrd="1" destOrd="0" presId="urn:microsoft.com/office/officeart/2005/8/layout/matrix1"/>
+  </dgm:cxnLst>
+  <dgm:bg/>
+  <dgm:whole/>
+  <dgm:extLst>
+    <a:ext uri="http://schemas.microsoft.com/office/drawing/2008/diagram">
+      <dsp:dataModelExt xmlns:dsp="http://schemas.microsoft.com/office/drawing/2008/diagram" relId="rId14" minVer="http://schemas.openxmlformats.org/drawingml/2006/diagram"/>
+    </a:ext>
+  </dgm:extLst>
+</dgm:dataModel>
+</file>
+
+<file path=word/diagrams/drawing1.xml><?xml version="1.0" encoding="utf-8"?>
+<dsp:drawing xmlns:dgm="http://schemas.openxmlformats.org/drawingml/2006/diagram" xmlns:dsp="http://schemas.microsoft.com/office/drawing/2008/diagram" xmlns:a="http://schemas.openxmlformats.org/drawingml/2006/main">
+  <dsp:spTree>
+    <dsp:nvGrpSpPr>
+      <dsp:cNvPr id="0" name=""/>
+      <dsp:cNvGrpSpPr/>
+    </dsp:nvGrpSpPr>
+    <dsp:grpSpPr/>
+    <dsp:sp modelId="{00AA0E13-647E-44A0-8A12-B4D289C2CC64}">
+      <dsp:nvSpPr>
+        <dsp:cNvPr id="0" name=""/>
+        <dsp:cNvSpPr/>
+      </dsp:nvSpPr>
+      <dsp:spPr>
+        <a:xfrm rot="16200000">
+          <a:off x="419709" y="-419709"/>
+          <a:ext cx="1903781" cy="2743200"/>
+        </a:xfrm>
+        <a:prstGeom prst="round1Rect">
+          <a:avLst/>
+        </a:prstGeom>
+        <a:gradFill rotWithShape="0">
+          <a:gsLst>
+            <a:gs pos="0">
+              <a:schemeClr val="accent1">
+                <a:hueOff val="0"/>
+                <a:satOff val="0"/>
+                <a:lumOff val="0"/>
+                <a:alphaOff val="0"/>
+                <a:shade val="51000"/>
+                <a:satMod val="130000"/>
+              </a:schemeClr>
+            </a:gs>
+            <a:gs pos="80000">
+              <a:schemeClr val="accent1">
+                <a:hueOff val="0"/>
+                <a:satOff val="0"/>
+                <a:lumOff val="0"/>
+                <a:alphaOff val="0"/>
+                <a:shade val="93000"/>
+                <a:satMod val="130000"/>
+              </a:schemeClr>
+            </a:gs>
+            <a:gs pos="100000">
+              <a:schemeClr val="accent1">
+                <a:hueOff val="0"/>
+                <a:satOff val="0"/>
+                <a:lumOff val="0"/>
+                <a:alphaOff val="0"/>
+                <a:shade val="94000"/>
+                <a:satMod val="135000"/>
+              </a:schemeClr>
+            </a:gs>
+          </a:gsLst>
+          <a:lin ang="16200000" scaled="0"/>
+        </a:gradFill>
+        <a:ln>
+          <a:noFill/>
+        </a:ln>
+        <a:effectLst>
+          <a:outerShdw blurRad="40000" dist="23000" dir="5400000" rotWithShape="0">
+            <a:srgbClr val="000000">
+              <a:alpha val="35000"/>
+            </a:srgbClr>
+          </a:outerShdw>
+        </a:effectLst>
+      </dsp:spPr>
+      <dsp:style>
+        <a:lnRef idx="0">
+          <a:scrgbClr r="0" g="0" b="0"/>
+        </a:lnRef>
+        <a:fillRef idx="3">
+          <a:scrgbClr r="0" g="0" b="0"/>
+        </a:fillRef>
+        <a:effectRef idx="2">
+          <a:scrgbClr r="0" g="0" b="0"/>
+        </a:effectRef>
+        <a:fontRef idx="minor">
+          <a:schemeClr val="lt1"/>
+        </a:fontRef>
+      </dsp:style>
+      <dsp:txBody>
+        <a:bodyPr spcFirstLastPara="0" vert="horz" wrap="square" lIns="142240" tIns="142240" rIns="142240" bIns="142240" numCol="1" spcCol="1270" anchor="ctr" anchorCtr="0">
+          <a:noAutofit/>
+        </a:bodyPr>
+        <a:lstStyle/>
+        <a:p>
+          <a:pPr lvl="0" algn="ctr" defTabSz="889000">
+            <a:lnSpc>
+              <a:spcPct val="90000"/>
+            </a:lnSpc>
+            <a:spcBef>
+              <a:spcPct val="0"/>
+            </a:spcBef>
+            <a:spcAft>
+              <a:spcPct val="35000"/>
+            </a:spcAft>
+          </a:pPr>
+          <a:endParaRPr lang="fr-FR" sz="2000" kern="1200"/>
+        </a:p>
+        <a:p>
+          <a:pPr lvl="0" algn="ctr" defTabSz="889000">
+            <a:lnSpc>
+              <a:spcPct val="90000"/>
+            </a:lnSpc>
+            <a:spcBef>
+              <a:spcPct val="0"/>
+            </a:spcBef>
+            <a:spcAft>
+              <a:spcPct val="35000"/>
+            </a:spcAft>
+          </a:pPr>
+          <a:r>
+            <a:rPr lang="fr-FR" sz="2000" kern="1200"/>
+            <a:t>Forces</a:t>
+          </a:r>
+        </a:p>
+        <a:p>
+          <a:pPr lvl="0" algn="l" defTabSz="889000">
+            <a:lnSpc>
+              <a:spcPct val="90000"/>
+            </a:lnSpc>
+            <a:spcBef>
+              <a:spcPct val="0"/>
+            </a:spcBef>
+            <a:spcAft>
+              <a:spcPct val="35000"/>
+            </a:spcAft>
+          </a:pPr>
+          <a:r>
+            <a:rPr lang="fr-FR" sz="1200" kern="1200"/>
+            <a:t>- Groupe de petite taille</a:t>
+          </a:r>
+        </a:p>
+        <a:p>
+          <a:pPr lvl="0" algn="l" defTabSz="889000">
+            <a:lnSpc>
+              <a:spcPct val="90000"/>
+            </a:lnSpc>
+            <a:spcBef>
+              <a:spcPct val="0"/>
+            </a:spcBef>
+            <a:spcAft>
+              <a:spcPct val="35000"/>
+            </a:spcAft>
+          </a:pPr>
+          <a:r>
+            <a:rPr lang="fr-FR" sz="1200" kern="1200"/>
+            <a:t>- Motivation certaine de l'équipe</a:t>
+          </a:r>
+        </a:p>
+        <a:p>
+          <a:pPr lvl="0" algn="l" defTabSz="889000">
+            <a:lnSpc>
+              <a:spcPct val="90000"/>
+            </a:lnSpc>
+            <a:spcBef>
+              <a:spcPct val="0"/>
+            </a:spcBef>
+            <a:spcAft>
+              <a:spcPct val="35000"/>
+            </a:spcAft>
+          </a:pPr>
+          <a:r>
+            <a:rPr lang="fr-FR" sz="1200" kern="1200"/>
+            <a:t>- Grandes connaissances dans le domaine du jeux vidéo</a:t>
+          </a:r>
+        </a:p>
+        <a:p>
+          <a:pPr lvl="0" algn="l" defTabSz="889000">
+            <a:lnSpc>
+              <a:spcPct val="90000"/>
+            </a:lnSpc>
+            <a:spcBef>
+              <a:spcPct val="0"/>
+            </a:spcBef>
+            <a:spcAft>
+              <a:spcPct val="35000"/>
+            </a:spcAft>
+          </a:pPr>
+          <a:r>
+            <a:rPr lang="fr-FR" sz="1200" kern="1200"/>
+            <a:t>- Beaucoup d'idées dès le début</a:t>
+          </a:r>
+        </a:p>
+      </dsp:txBody>
+      <dsp:txXfrm rot="5400000">
+        <a:off x="0" y="0"/>
+        <a:ext cx="2743200" cy="1427835"/>
+      </dsp:txXfrm>
+    </dsp:sp>
+    <dsp:sp modelId="{77CEAAAB-865D-4678-B230-FE5E1A99AC7E}">
+      <dsp:nvSpPr>
+        <dsp:cNvPr id="0" name=""/>
+        <dsp:cNvSpPr/>
+      </dsp:nvSpPr>
+      <dsp:spPr>
+        <a:xfrm>
+          <a:off x="2743200" y="0"/>
+          <a:ext cx="2743200" cy="1903781"/>
+        </a:xfrm>
+        <a:prstGeom prst="round1Rect">
+          <a:avLst/>
+        </a:prstGeom>
+        <a:gradFill rotWithShape="0">
+          <a:gsLst>
+            <a:gs pos="0">
+              <a:schemeClr val="accent1">
+                <a:hueOff val="0"/>
+                <a:satOff val="0"/>
+                <a:lumOff val="0"/>
+                <a:alphaOff val="0"/>
+                <a:shade val="51000"/>
+                <a:satMod val="130000"/>
+              </a:schemeClr>
+            </a:gs>
+            <a:gs pos="80000">
+              <a:schemeClr val="accent1">
+                <a:hueOff val="0"/>
+                <a:satOff val="0"/>
+                <a:lumOff val="0"/>
+                <a:alphaOff val="0"/>
+                <a:shade val="93000"/>
+                <a:satMod val="130000"/>
+              </a:schemeClr>
+            </a:gs>
+            <a:gs pos="100000">
+              <a:schemeClr val="accent1">
+                <a:hueOff val="0"/>
+                <a:satOff val="0"/>
+                <a:lumOff val="0"/>
+                <a:alphaOff val="0"/>
+                <a:shade val="94000"/>
+                <a:satMod val="135000"/>
+              </a:schemeClr>
+            </a:gs>
+          </a:gsLst>
+          <a:lin ang="16200000" scaled="0"/>
+        </a:gradFill>
+        <a:ln>
+          <a:noFill/>
+        </a:ln>
+        <a:effectLst>
+          <a:outerShdw blurRad="40000" dist="23000" dir="5400000" rotWithShape="0">
+            <a:srgbClr val="000000">
+              <a:alpha val="35000"/>
+            </a:srgbClr>
+          </a:outerShdw>
+        </a:effectLst>
+      </dsp:spPr>
+      <dsp:style>
+        <a:lnRef idx="0">
+          <a:scrgbClr r="0" g="0" b="0"/>
+        </a:lnRef>
+        <a:fillRef idx="3">
+          <a:scrgbClr r="0" g="0" b="0"/>
+        </a:fillRef>
+        <a:effectRef idx="2">
+          <a:scrgbClr r="0" g="0" b="0"/>
+        </a:effectRef>
+        <a:fontRef idx="minor">
+          <a:schemeClr val="lt1"/>
+        </a:fontRef>
+      </dsp:style>
+      <dsp:txBody>
+        <a:bodyPr spcFirstLastPara="0" vert="horz" wrap="square" lIns="142240" tIns="142240" rIns="142240" bIns="142240" numCol="1" spcCol="1270" anchor="ctr" anchorCtr="0">
+          <a:noAutofit/>
+        </a:bodyPr>
+        <a:lstStyle/>
+        <a:p>
+          <a:pPr lvl="0" algn="ctr" defTabSz="889000">
+            <a:lnSpc>
+              <a:spcPct val="90000"/>
+            </a:lnSpc>
+            <a:spcBef>
+              <a:spcPct val="0"/>
+            </a:spcBef>
+            <a:spcAft>
+              <a:spcPct val="35000"/>
+            </a:spcAft>
+          </a:pPr>
+          <a:r>
+            <a:rPr lang="fr-FR" sz="2000" kern="1200"/>
+            <a:t>Oportunités</a:t>
+          </a:r>
+        </a:p>
+        <a:p>
+          <a:pPr lvl="0" algn="l" defTabSz="889000">
+            <a:lnSpc>
+              <a:spcPct val="90000"/>
+            </a:lnSpc>
+            <a:spcBef>
+              <a:spcPct val="0"/>
+            </a:spcBef>
+            <a:spcAft>
+              <a:spcPct val="35000"/>
+            </a:spcAft>
+          </a:pPr>
+          <a:r>
+            <a:rPr lang="fr-FR" sz="1200" kern="1200"/>
+            <a:t>- </a:t>
+          </a:r>
+        </a:p>
+        <a:p>
+          <a:pPr lvl="0" algn="l" defTabSz="889000">
+            <a:lnSpc>
+              <a:spcPct val="90000"/>
+            </a:lnSpc>
+            <a:spcBef>
+              <a:spcPct val="0"/>
+            </a:spcBef>
+            <a:spcAft>
+              <a:spcPct val="35000"/>
+            </a:spcAft>
+          </a:pPr>
+          <a:r>
+            <a:rPr lang="fr-FR" sz="1200" kern="1200"/>
+            <a:t>-</a:t>
+          </a:r>
+        </a:p>
+        <a:p>
+          <a:pPr lvl="0" algn="l" defTabSz="889000">
+            <a:lnSpc>
+              <a:spcPct val="90000"/>
+            </a:lnSpc>
+            <a:spcBef>
+              <a:spcPct val="0"/>
+            </a:spcBef>
+            <a:spcAft>
+              <a:spcPct val="35000"/>
+            </a:spcAft>
+          </a:pPr>
+          <a:r>
+            <a:rPr lang="fr-FR" sz="1200" kern="1200"/>
+            <a:t>-</a:t>
+          </a:r>
+        </a:p>
+      </dsp:txBody>
+      <dsp:txXfrm>
+        <a:off x="2743200" y="0"/>
+        <a:ext cx="2743200" cy="1427835"/>
+      </dsp:txXfrm>
+    </dsp:sp>
+    <dsp:sp modelId="{315B4C00-D421-4504-8F1A-0901E359F36C}">
+      <dsp:nvSpPr>
+        <dsp:cNvPr id="0" name=""/>
+        <dsp:cNvSpPr/>
+      </dsp:nvSpPr>
+      <dsp:spPr>
+        <a:xfrm rot="10800000">
+          <a:off x="0" y="1903781"/>
+          <a:ext cx="2743200" cy="1903781"/>
+        </a:xfrm>
+        <a:prstGeom prst="round1Rect">
+          <a:avLst/>
+        </a:prstGeom>
+        <a:gradFill rotWithShape="0">
+          <a:gsLst>
+            <a:gs pos="0">
+              <a:schemeClr val="accent1">
+                <a:hueOff val="0"/>
+                <a:satOff val="0"/>
+                <a:lumOff val="0"/>
+                <a:alphaOff val="0"/>
+                <a:shade val="51000"/>
+                <a:satMod val="130000"/>
+              </a:schemeClr>
+            </a:gs>
+            <a:gs pos="80000">
+              <a:schemeClr val="accent1">
+                <a:hueOff val="0"/>
+                <a:satOff val="0"/>
+                <a:lumOff val="0"/>
+                <a:alphaOff val="0"/>
+                <a:shade val="93000"/>
+                <a:satMod val="130000"/>
+              </a:schemeClr>
+            </a:gs>
+            <a:gs pos="100000">
+              <a:schemeClr val="accent1">
+                <a:hueOff val="0"/>
+                <a:satOff val="0"/>
+                <a:lumOff val="0"/>
+                <a:alphaOff val="0"/>
+                <a:shade val="94000"/>
+                <a:satMod val="135000"/>
+              </a:schemeClr>
+            </a:gs>
+          </a:gsLst>
+          <a:lin ang="16200000" scaled="0"/>
+        </a:gradFill>
+        <a:ln>
+          <a:noFill/>
+        </a:ln>
+        <a:effectLst>
+          <a:outerShdw blurRad="40000" dist="23000" dir="5400000" rotWithShape="0">
+            <a:srgbClr val="000000">
+              <a:alpha val="35000"/>
+            </a:srgbClr>
+          </a:outerShdw>
+        </a:effectLst>
+      </dsp:spPr>
+      <dsp:style>
+        <a:lnRef idx="0">
+          <a:scrgbClr r="0" g="0" b="0"/>
+        </a:lnRef>
+        <a:fillRef idx="3">
+          <a:scrgbClr r="0" g="0" b="0"/>
+        </a:fillRef>
+        <a:effectRef idx="2">
+          <a:scrgbClr r="0" g="0" b="0"/>
+        </a:effectRef>
+        <a:fontRef idx="minor">
+          <a:schemeClr val="lt1"/>
+        </a:fontRef>
+      </dsp:style>
+      <dsp:txBody>
+        <a:bodyPr spcFirstLastPara="0" vert="horz" wrap="square" lIns="142240" tIns="142240" rIns="142240" bIns="142240" numCol="1" spcCol="1270" anchor="ctr" anchorCtr="0">
+          <a:noAutofit/>
+        </a:bodyPr>
+        <a:lstStyle/>
+        <a:p>
+          <a:pPr lvl="0" algn="ctr" defTabSz="889000">
+            <a:lnSpc>
+              <a:spcPct val="90000"/>
+            </a:lnSpc>
+            <a:spcBef>
+              <a:spcPct val="0"/>
+            </a:spcBef>
+            <a:spcAft>
+              <a:spcPct val="35000"/>
+            </a:spcAft>
+          </a:pPr>
+          <a:r>
+            <a:rPr lang="fr-FR" sz="2000" kern="1200"/>
+            <a:t>Faiblesses</a:t>
+          </a:r>
+        </a:p>
+        <a:p>
+          <a:pPr lvl="0" algn="l" defTabSz="889000">
+            <a:lnSpc>
+              <a:spcPct val="90000"/>
+            </a:lnSpc>
+            <a:spcBef>
+              <a:spcPct val="0"/>
+            </a:spcBef>
+            <a:spcAft>
+              <a:spcPct val="35000"/>
+            </a:spcAft>
+          </a:pPr>
+          <a:r>
+            <a:rPr lang="fr-FR" sz="1200" kern="1200"/>
+            <a:t>- Groupe de petite taille</a:t>
+          </a:r>
+        </a:p>
+        <a:p>
+          <a:pPr lvl="0" algn="l" defTabSz="889000">
+            <a:lnSpc>
+              <a:spcPct val="90000"/>
+            </a:lnSpc>
+            <a:spcBef>
+              <a:spcPct val="0"/>
+            </a:spcBef>
+            <a:spcAft>
+              <a:spcPct val="35000"/>
+            </a:spcAft>
+          </a:pPr>
+          <a:r>
+            <a:rPr lang="fr-FR" sz="1200" kern="1200"/>
+            <a:t>- Peu de connaissance en graphisme</a:t>
+          </a:r>
+        </a:p>
+        <a:p>
+          <a:pPr lvl="0" algn="l" defTabSz="889000">
+            <a:lnSpc>
+              <a:spcPct val="90000"/>
+            </a:lnSpc>
+            <a:spcBef>
+              <a:spcPct val="0"/>
+            </a:spcBef>
+            <a:spcAft>
+              <a:spcPct val="35000"/>
+            </a:spcAft>
+          </a:pPr>
+          <a:r>
+            <a:rPr lang="fr-FR" sz="1200" kern="1200"/>
+            <a:t>-</a:t>
+          </a:r>
+        </a:p>
+        <a:p>
+          <a:pPr lvl="0" algn="ctr" defTabSz="889000">
+            <a:lnSpc>
+              <a:spcPct val="90000"/>
+            </a:lnSpc>
+            <a:spcBef>
+              <a:spcPct val="0"/>
+            </a:spcBef>
+            <a:spcAft>
+              <a:spcPct val="35000"/>
+            </a:spcAft>
+          </a:pPr>
+          <a:endParaRPr lang="fr-FR" sz="2000" kern="1200"/>
+        </a:p>
+      </dsp:txBody>
+      <dsp:txXfrm rot="10800000">
+        <a:off x="0" y="2379726"/>
+        <a:ext cx="2743200" cy="1427835"/>
+      </dsp:txXfrm>
+    </dsp:sp>
+    <dsp:sp modelId="{2F4CF2DB-0AF5-40FA-B064-4285B7B83E2B}">
+      <dsp:nvSpPr>
+        <dsp:cNvPr id="0" name=""/>
+        <dsp:cNvSpPr/>
+      </dsp:nvSpPr>
+      <dsp:spPr>
+        <a:xfrm rot="5400000">
+          <a:off x="3162909" y="1484071"/>
+          <a:ext cx="1903781" cy="2743200"/>
+        </a:xfrm>
+        <a:prstGeom prst="round1Rect">
+          <a:avLst/>
+        </a:prstGeom>
+        <a:gradFill rotWithShape="0">
+          <a:gsLst>
+            <a:gs pos="0">
+              <a:schemeClr val="accent1">
+                <a:hueOff val="0"/>
+                <a:satOff val="0"/>
+                <a:lumOff val="0"/>
+                <a:alphaOff val="0"/>
+                <a:shade val="51000"/>
+                <a:satMod val="130000"/>
+              </a:schemeClr>
+            </a:gs>
+            <a:gs pos="80000">
+              <a:schemeClr val="accent1">
+                <a:hueOff val="0"/>
+                <a:satOff val="0"/>
+                <a:lumOff val="0"/>
+                <a:alphaOff val="0"/>
+                <a:shade val="93000"/>
+                <a:satMod val="130000"/>
+              </a:schemeClr>
+            </a:gs>
+            <a:gs pos="100000">
+              <a:schemeClr val="accent1">
+                <a:hueOff val="0"/>
+                <a:satOff val="0"/>
+                <a:lumOff val="0"/>
+                <a:alphaOff val="0"/>
+                <a:shade val="94000"/>
+                <a:satMod val="135000"/>
+              </a:schemeClr>
+            </a:gs>
+          </a:gsLst>
+          <a:lin ang="16200000" scaled="0"/>
+        </a:gradFill>
+        <a:ln>
+          <a:noFill/>
+        </a:ln>
+        <a:effectLst>
+          <a:outerShdw blurRad="40000" dist="23000" dir="5400000" rotWithShape="0">
+            <a:srgbClr val="000000">
+              <a:alpha val="35000"/>
+            </a:srgbClr>
+          </a:outerShdw>
+        </a:effectLst>
+      </dsp:spPr>
+      <dsp:style>
+        <a:lnRef idx="0">
+          <a:scrgbClr r="0" g="0" b="0"/>
+        </a:lnRef>
+        <a:fillRef idx="3">
+          <a:scrgbClr r="0" g="0" b="0"/>
+        </a:fillRef>
+        <a:effectRef idx="2">
+          <a:scrgbClr r="0" g="0" b="0"/>
+        </a:effectRef>
+        <a:fontRef idx="minor">
+          <a:schemeClr val="lt1"/>
+        </a:fontRef>
+      </dsp:style>
+      <dsp:txBody>
+        <a:bodyPr spcFirstLastPara="0" vert="horz" wrap="square" lIns="142240" tIns="142240" rIns="142240" bIns="142240" numCol="1" spcCol="1270" anchor="ctr" anchorCtr="0">
+          <a:noAutofit/>
+        </a:bodyPr>
+        <a:lstStyle/>
+        <a:p>
+          <a:pPr lvl="0" algn="ctr" defTabSz="889000">
+            <a:lnSpc>
+              <a:spcPct val="90000"/>
+            </a:lnSpc>
+            <a:spcBef>
+              <a:spcPct val="0"/>
+            </a:spcBef>
+            <a:spcAft>
+              <a:spcPct val="35000"/>
+            </a:spcAft>
+          </a:pPr>
+          <a:r>
+            <a:rPr lang="fr-FR" sz="2000" kern="1200"/>
+            <a:t>Menaces</a:t>
+          </a:r>
+        </a:p>
+        <a:p>
+          <a:pPr lvl="0" algn="l" defTabSz="889000">
+            <a:lnSpc>
+              <a:spcPct val="90000"/>
+            </a:lnSpc>
+            <a:spcBef>
+              <a:spcPct val="0"/>
+            </a:spcBef>
+            <a:spcAft>
+              <a:spcPct val="35000"/>
+            </a:spcAft>
+          </a:pPr>
+          <a:r>
+            <a:rPr lang="fr-FR" sz="1200" kern="1200"/>
+            <a:t>- Mauvaise recéption des jury</a:t>
+          </a:r>
+        </a:p>
+        <a:p>
+          <a:pPr lvl="0" algn="l" defTabSz="889000">
+            <a:lnSpc>
+              <a:spcPct val="90000"/>
+            </a:lnSpc>
+            <a:spcBef>
+              <a:spcPct val="0"/>
+            </a:spcBef>
+            <a:spcAft>
+              <a:spcPct val="35000"/>
+            </a:spcAft>
+          </a:pPr>
+          <a:r>
+            <a:rPr lang="fr-FR" sz="1200" kern="1200"/>
+            <a:t>- Manque de temps pour integrer toute les fonctionnalités</a:t>
+          </a:r>
+        </a:p>
+        <a:p>
+          <a:pPr lvl="0" algn="l" defTabSz="889000">
+            <a:lnSpc>
+              <a:spcPct val="90000"/>
+            </a:lnSpc>
+            <a:spcBef>
+              <a:spcPct val="0"/>
+            </a:spcBef>
+            <a:spcAft>
+              <a:spcPct val="35000"/>
+            </a:spcAft>
+          </a:pPr>
+          <a:r>
+            <a:rPr lang="fr-FR" sz="1200" kern="1200"/>
+            <a:t>- </a:t>
+          </a:r>
+        </a:p>
+        <a:p>
+          <a:pPr lvl="0" algn="ctr" defTabSz="889000">
+            <a:lnSpc>
+              <a:spcPct val="90000"/>
+            </a:lnSpc>
+            <a:spcBef>
+              <a:spcPct val="0"/>
+            </a:spcBef>
+            <a:spcAft>
+              <a:spcPct val="35000"/>
+            </a:spcAft>
+          </a:pPr>
+          <a:endParaRPr lang="fr-FR" sz="2000" kern="1200"/>
+        </a:p>
+      </dsp:txBody>
+      <dsp:txXfrm rot="-5400000">
+        <a:off x="2743200" y="2379726"/>
+        <a:ext cx="2743200" cy="1427835"/>
+      </dsp:txXfrm>
+    </dsp:sp>
+    <dsp:sp modelId="{A4BB285B-5219-492E-A110-E8BF9411CEFF}">
+      <dsp:nvSpPr>
+        <dsp:cNvPr id="0" name=""/>
+        <dsp:cNvSpPr/>
+      </dsp:nvSpPr>
+      <dsp:spPr>
+        <a:xfrm>
+          <a:off x="2114145" y="1660596"/>
+          <a:ext cx="1258108" cy="486368"/>
+        </a:xfrm>
+        <a:prstGeom prst="roundRect">
+          <a:avLst/>
+        </a:prstGeom>
+        <a:gradFill rotWithShape="0">
+          <a:gsLst>
+            <a:gs pos="0">
+              <a:schemeClr val="accent1">
+                <a:tint val="60000"/>
+                <a:hueOff val="0"/>
+                <a:satOff val="0"/>
+                <a:lumOff val="0"/>
+                <a:alphaOff val="0"/>
+                <a:shade val="51000"/>
+                <a:satMod val="130000"/>
+              </a:schemeClr>
+            </a:gs>
+            <a:gs pos="80000">
+              <a:schemeClr val="accent1">
+                <a:tint val="60000"/>
+                <a:hueOff val="0"/>
+                <a:satOff val="0"/>
+                <a:lumOff val="0"/>
+                <a:alphaOff val="0"/>
+                <a:shade val="93000"/>
+                <a:satMod val="130000"/>
+              </a:schemeClr>
+            </a:gs>
+            <a:gs pos="100000">
+              <a:schemeClr val="accent1">
+                <a:tint val="60000"/>
+                <a:hueOff val="0"/>
+                <a:satOff val="0"/>
+                <a:lumOff val="0"/>
+                <a:alphaOff val="0"/>
+                <a:shade val="94000"/>
+                <a:satMod val="135000"/>
+              </a:schemeClr>
+            </a:gs>
+          </a:gsLst>
+          <a:lin ang="16200000" scaled="0"/>
+        </a:gradFill>
+        <a:ln>
+          <a:noFill/>
+        </a:ln>
+        <a:effectLst>
+          <a:outerShdw blurRad="40000" dist="23000" dir="5400000" rotWithShape="0">
+            <a:srgbClr val="000000">
+              <a:alpha val="35000"/>
+            </a:srgbClr>
+          </a:outerShdw>
+        </a:effectLst>
+      </dsp:spPr>
+      <dsp:style>
+        <a:lnRef idx="0">
+          <a:scrgbClr r="0" g="0" b="0"/>
+        </a:lnRef>
+        <a:fillRef idx="3">
+          <a:scrgbClr r="0" g="0" b="0"/>
+        </a:fillRef>
+        <a:effectRef idx="2">
+          <a:scrgbClr r="0" g="0" b="0"/>
+        </a:effectRef>
+        <a:fontRef idx="minor"/>
+      </dsp:style>
+      <dsp:txBody>
+        <a:bodyPr spcFirstLastPara="0" vert="horz" wrap="square" lIns="76200" tIns="76200" rIns="76200" bIns="76200" numCol="1" spcCol="1270" anchor="ctr" anchorCtr="0">
+          <a:noAutofit/>
+        </a:bodyPr>
+        <a:lstStyle/>
+        <a:p>
+          <a:pPr lvl="0" algn="ctr" defTabSz="889000">
+            <a:lnSpc>
+              <a:spcPct val="90000"/>
+            </a:lnSpc>
+            <a:spcBef>
+              <a:spcPct val="0"/>
+            </a:spcBef>
+            <a:spcAft>
+              <a:spcPct val="35000"/>
+            </a:spcAft>
+          </a:pPr>
+          <a:r>
+            <a:rPr lang="fr-FR" sz="2000" kern="1200"/>
+            <a:t>S.W.O.T</a:t>
+          </a:r>
+        </a:p>
+      </dsp:txBody>
+      <dsp:txXfrm>
+        <a:off x="2137888" y="1684339"/>
+        <a:ext cx="1210622" cy="438882"/>
+      </dsp:txXfrm>
+    </dsp:sp>
+  </dsp:spTree>
+</dsp:drawing>
+</file>
+
+<file path=word/diagrams/layout1.xml><?xml version="1.0" encoding="utf-8"?>
+<dgm:layoutDef xmlns:dgm="http://schemas.openxmlformats.org/drawingml/2006/diagram" xmlns:a="http://schemas.openxmlformats.org/drawingml/2006/main" uniqueId="urn:microsoft.com/office/officeart/2005/8/layout/matrix1">
+  <dgm:title val=""/>
+  <dgm:desc val=""/>
+  <dgm:catLst>
+    <dgm:cat type="matrix" pri="2000"/>
+  </dgm:catLst>
+  <dgm:sampData>
+    <dgm:dataModel>
+      <dgm:ptLst>
+        <dgm:pt modelId="0" type="doc"/>
+        <dgm:pt modelId="1">
+          <dgm:prSet phldr="1"/>
+        </dgm:pt>
+        <dgm:pt modelId="11">
+          <dgm:prSet phldr="1"/>
+        </dgm:pt>
+        <dgm:pt modelId="12">
+          <dgm:prSet phldr="1"/>
+        </dgm:pt>
+        <dgm:pt modelId="13">
+          <dgm:prSet phldr="1"/>
+        </dgm:pt>
+        <dgm:pt modelId="14">
+          <dgm:prSet phldr="1"/>
+        </dgm:pt>
+      </dgm:ptLst>
+      <dgm:cxnLst>
+        <dgm:cxn modelId="2" srcId="0" destId="1" srcOrd="0" destOrd="0"/>
+        <dgm:cxn modelId="3" srcId="1" destId="11" srcOrd="0" destOrd="0"/>
+        <dgm:cxn modelId="4" srcId="1" destId="12" srcOrd="1" destOrd="0"/>
+        <dgm:cxn modelId="5" srcId="1" destId="13" srcOrd="2" destOrd="0"/>
+        <dgm:cxn modelId="6" srcId="1" destId="14" srcOrd="3" destOrd="0"/>
+      </dgm:cxnLst>
+      <dgm:bg/>
+      <dgm:whole/>
+    </dgm:dataModel>
+  </dgm:sampData>
+  <dgm:styleData>
+    <dgm:dataModel>
+      <dgm:ptLst>
+        <dgm:pt modelId="0" type="doc"/>
+        <dgm:pt modelId="1"/>
+        <dgm:pt modelId="11"/>
+        <dgm:pt modelId="12"/>
+        <dgm:pt modelId="13"/>
+        <dgm:pt modelId="14"/>
+      </dgm:ptLst>
+      <dgm:cxnLst>
+        <dgm:cxn modelId="2" srcId="0" destId="1" srcOrd="0" destOrd="0"/>
+        <dgm:cxn modelId="15" srcId="1" destId="11" srcOrd="0" destOrd="0"/>
+        <dgm:cxn modelId="16" srcId="1" destId="12" srcOrd="1" destOrd="0"/>
+        <dgm:cxn modelId="17" srcId="1" destId="13" srcOrd="2" destOrd="0"/>
+        <dgm:cxn modelId="18" srcId="1" destId="14" srcOrd="3" destOrd="0"/>
+      </dgm:cxnLst>
+      <dgm:bg/>
+      <dgm:whole/>
+    </dgm:dataModel>
+  </dgm:styleData>
+  <dgm:clrData>
+    <dgm:dataModel>
+      <dgm:ptLst>
+        <dgm:pt modelId="0" type="doc"/>
+        <dgm:pt modelId="1"/>
+        <dgm:pt modelId="11"/>
+        <dgm:pt modelId="12"/>
+        <dgm:pt modelId="13"/>
+        <dgm:pt modelId="14"/>
+      </dgm:ptLst>
+      <dgm:cxnLst>
+        <dgm:cxn modelId="2" srcId="0" destId="1" srcOrd="0" destOrd="0"/>
+        <dgm:cxn modelId="15" srcId="1" destId="11" srcOrd="0" destOrd="0"/>
+        <dgm:cxn modelId="16" srcId="1" destId="12" srcOrd="1" destOrd="0"/>
+        <dgm:cxn modelId="17" srcId="1" destId="13" srcOrd="2" destOrd="0"/>
+        <dgm:cxn modelId="18" srcId="1" destId="14" srcOrd="3" destOrd="0"/>
+      </dgm:cxnLst>
+      <dgm:bg/>
+      <dgm:whole/>
+    </dgm:dataModel>
+  </dgm:clrData>
+  <dgm:layoutNode name="diagram">
+    <dgm:varLst>
+      <dgm:chMax val="1"/>
+      <dgm:dir/>
+      <dgm:animLvl val="ctr"/>
+      <dgm:resizeHandles val="exact"/>
+    </dgm:varLst>
+    <dgm:alg type="composite"/>
+    <dgm:shape xmlns:r="http://schemas.openxmlformats.org/officeDocument/2006/relationships" r:blip="">
+      <dgm:adjLst/>
+    </dgm:shape>
+    <dgm:presOf/>
+    <dgm:constrLst>
+      <dgm:constr type="ctrX" for="ch" forName="matrix" refType="w" fact="0.5"/>
+      <dgm:constr type="ctrY" for="ch" forName="matrix" refType="h" fact="0.5"/>
+      <dgm:constr type="w" for="ch" forName="matrix" refType="w"/>
+      <dgm:constr type="h" for="ch" forName="matrix" refType="h"/>
+      <dgm:constr type="ctrX" for="ch" forName="centerTile" refType="w" fact="0.5"/>
+      <dgm:constr type="ctrY" for="ch" forName="centerTile" refType="h" fact="0.5"/>
+      <dgm:constr type="w" for="ch" forName="centerTile" refType="w" fact="0.3"/>
+      <dgm:constr type="h" for="ch" forName="centerTile" refType="h" fact="0.25"/>
+      <dgm:constr type="primFontSz" for="des" ptType="node" op="equ" val="65"/>
+    </dgm:constrLst>
+    <dgm:ruleLst/>
+    <dgm:choose name="Name0">
+      <dgm:if name="Name1" axis="ch" ptType="node" func="cnt" op="gte" val="1">
+        <dgm:layoutNode name="matrix">
+          <dgm:alg type="composite"/>
+          <dgm:shape xmlns:r="http://schemas.openxmlformats.org/officeDocument/2006/relationships" r:blip="">
+            <dgm:adjLst/>
+          </dgm:shape>
+          <dgm:presOf/>
+          <dgm:constrLst>
+            <dgm:constr type="l" for="ch" forName="tile1"/>
+            <dgm:constr type="t" for="ch" forName="tile1"/>
+            <dgm:constr type="r" for="ch" forName="tile1" refType="w" fact="0.5"/>
+            <dgm:constr type="b" for="ch" forName="tile1" refType="h" fact="0.5"/>
+            <dgm:constr type="l" for="ch" forName="tile1text" refType="l" refFor="ch" refForName="tile1"/>
+            <dgm:constr type="t" for="ch" forName="tile1text" refType="t" refFor="ch" refForName="tile1"/>
+            <dgm:constr type="w" for="ch" forName="tile1text" refType="w" refFor="ch" refForName="tile1"/>
+            <dgm:constr type="h" for="ch" forName="tile1text" refType="h" refFor="ch" refForName="tile1" fact="0.75"/>
+            <dgm:constr type="r" for="ch" forName="tile2" refType="w"/>
+            <dgm:constr type="t" for="ch" forName="tile2"/>
+            <dgm:constr type="l" for="ch" forName="tile2" refType="w" fact="0.5"/>
+            <dgm:constr type="b" for="ch" forName="tile2" refType="h" fact="0.5"/>
+            <dgm:constr type="r" for="ch" forName="tile2text" refType="r" refFor="ch" refForName="tile2"/>
+            <dgm:constr type="t" for="ch" forName="tile2text" refType="t" refFor="ch" refForName="tile2"/>
+            <dgm:constr type="w" for="ch" forName="tile2text" refType="w" refFor="ch" refForName="tile2"/>
+            <dgm:constr type="h" for="ch" forName="tile2text" refType="h" refFor="ch" refForName="tile2" fact="0.75"/>
+            <dgm:constr type="l" for="ch" forName="tile3"/>
+            <dgm:constr type="b" for="ch" forName="tile3" refType="h"/>
+            <dgm:constr type="r" for="ch" forName="tile3" refType="w" fact="0.5"/>
+            <dgm:constr type="t" for="ch" forName="tile3" refType="h" fact="0.5"/>
+            <dgm:constr type="l" for="ch" forName="tile3text" refType="l" refFor="ch" refForName="tile3"/>
+            <dgm:constr type="b" for="ch" forName="tile3text" refType="b" refFor="ch" refForName="tile3"/>
+            <dgm:constr type="w" for="ch" forName="tile3text" refType="w" refFor="ch" refForName="tile3"/>
+            <dgm:constr type="h" for="ch" forName="tile3text" refType="h" refFor="ch" refForName="tile3" fact="0.75"/>
+            <dgm:constr type="r" for="ch" forName="tile4" refType="w"/>
+            <dgm:constr type="b" for="ch" forName="tile4" refType="h"/>
+            <dgm:constr type="l" for="ch" forName="tile4" refType="w" fact="0.5"/>
+            <dgm:constr type="t" for="ch" forName="tile4" refType="h" fact="0.5"/>
+            <dgm:constr type="r" for="ch" forName="tile4text" refType="r" refFor="ch" refForName="tile4"/>
+            <dgm:constr type="b" for="ch" forName="tile4text" refType="b" refFor="ch" refForName="tile4"/>
+            <dgm:constr type="w" for="ch" forName="tile4text" refType="w" refFor="ch" refForName="tile4"/>
+            <dgm:constr type="h" for="ch" forName="tile4text" refType="h" refFor="ch" refForName="tile4" fact="0.75"/>
+          </dgm:constrLst>
+          <dgm:ruleLst/>
+          <dgm:layoutNode name="tile1" styleLbl="node1">
+            <dgm:alg type="sp"/>
+            <dgm:shape xmlns:r="http://schemas.openxmlformats.org/officeDocument/2006/relationships" rot="270" type="round1Rect" r:blip="">
+              <dgm:adjLst/>
+            </dgm:shape>
+            <dgm:choose name="Name2">
+              <dgm:if name="Name3" func="var" arg="dir" op="equ" val="norm">
+                <dgm:presOf axis="ch ch desOrSelf" ptType="node node node" st="1 1 1" cnt="1 1 0"/>
+              </dgm:if>
+              <dgm:else name="Name4">
+                <dgm:presOf axis="ch ch desOrSelf" ptType="node node node" st="1 2 1" cnt="1 1 0"/>
+              </dgm:else>
+            </dgm:choose>
+            <dgm:constrLst/>
+            <dgm:ruleLst/>
+          </dgm:layoutNode>
+          <dgm:layoutNode name="tile1text" styleLbl="node1">
+            <dgm:varLst>
+              <dgm:chMax val="0"/>
+              <dgm:chPref val="0"/>
+              <dgm:bulletEnabled val="1"/>
+            </dgm:varLst>
+            <dgm:choose name="Name5">
+              <dgm:if name="Name6" axis="root des" func="maxDepth" op="gte" val="3">
+                <dgm:alg type="tx">
+                  <dgm:param type="txAnchorVert" val="t"/>
+                  <dgm:param type="parTxLTRAlign" val="l"/>
+                  <dgm:param type="parTxRTLAlign" val="r"/>
+                </dgm:alg>
+              </dgm:if>
+              <dgm:else name="Name7">
+                <dgm:alg type="tx"/>
+              </dgm:else>
+            </dgm:choose>
+            <dgm:shape xmlns:r="http://schemas.openxmlformats.org/officeDocument/2006/relationships" rot="270" type="rect" r:blip="" hideGeom="1">
+              <dgm:adjLst>
+                <dgm:adj idx="1" val="0.2"/>
+              </dgm:adjLst>
+            </dgm:shape>
+            <dgm:choose name="Name8">
+              <dgm:if name="Name9" func="var" arg="dir" op="equ" val="norm">
+                <dgm:presOf axis="ch ch desOrSelf" ptType="node node node" st="1 1 1" cnt="1 1 0"/>
+              </dgm:if>
+              <dgm:else name="Name10">
+                <dgm:presOf axis="ch ch desOrSelf" ptType="node node node" st="1 2 1" cnt="1 1 0"/>
+              </dgm:else>
+            </dgm:choose>
+            <dgm:constrLst/>
+            <dgm:ruleLst>
+              <dgm:rule type="primFontSz" val="5" fact="NaN" max="NaN"/>
+            </dgm:ruleLst>
+          </dgm:layoutNode>
+          <dgm:layoutNode name="tile2" styleLbl="node1">
+            <dgm:alg type="sp"/>
+            <dgm:shape xmlns:r="http://schemas.openxmlformats.org/officeDocument/2006/relationships" type="round1Rect" r:blip="">
+              <dgm:adjLst/>
+            </dgm:shape>
+            <dgm:choose name="Name11">
+              <dgm:if name="Name12" func="var" arg="dir" op="equ" val="norm">
+                <dgm:presOf axis="ch ch desOrSelf" ptType="node node node" st="1 2 1" cnt="1 1 0"/>
+              </dgm:if>
+              <dgm:else name="Name13">
+                <dgm:presOf axis="ch ch desOrSelf" ptType="node node node" st="1 1 1" cnt="1 1 0"/>
+              </dgm:else>
+            </dgm:choose>
+            <dgm:constrLst/>
+            <dgm:ruleLst/>
+          </dgm:layoutNode>
+          <dgm:layoutNode name="tile2text" styleLbl="node1">
+            <dgm:varLst>
+              <dgm:chMax val="0"/>
+              <dgm:chPref val="0"/>
+              <dgm:bulletEnabled val="1"/>
+            </dgm:varLst>
+            <dgm:choose name="Name14">
+              <dgm:if name="Name15" axis="root des" func="maxDepth" op="gte" val="3">
+                <dgm:alg type="tx">
+                  <dgm:param type="txAnchorVert" val="t"/>
+                  <dgm:param type="parTxLTRAlign" val="l"/>
+                  <dgm:param type="parTxRTLAlign" val="r"/>
+                </dgm:alg>
+              </dgm:if>
+              <dgm:else name="Name16">
+                <dgm:alg type="tx"/>
+              </dgm:else>
+            </dgm:choose>
+            <dgm:shape xmlns:r="http://schemas.openxmlformats.org/officeDocument/2006/relationships" type="rect" r:blip="" hideGeom="1">
+              <dgm:adjLst/>
+            </dgm:shape>
+            <dgm:choose name="Name17">
+              <dgm:if name="Name18" func="var" arg="dir" op="equ" val="norm">
+                <dgm:presOf axis="ch ch desOrSelf" ptType="node node node" st="1 2 1" cnt="1 1 0"/>
+              </dgm:if>
+              <dgm:else name="Name19">
+                <dgm:presOf axis="ch ch desOrSelf" ptType="node node node" st="1 1 1" cnt="1 1 0"/>
+              </dgm:else>
+            </dgm:choose>
+            <dgm:constrLst/>
+            <dgm:ruleLst>
+              <dgm:rule type="primFontSz" val="5" fact="NaN" max="NaN"/>
+            </dgm:ruleLst>
+          </dgm:layoutNode>
+          <dgm:layoutNode name="tile3" styleLbl="node1">
+            <dgm:alg type="sp"/>
+            <dgm:shape xmlns:r="http://schemas.openxmlformats.org/officeDocument/2006/relationships" rot="180" type="round1Rect" r:blip="">
+              <dgm:adjLst/>
+            </dgm:shape>
+            <dgm:choose name="Name20">
+              <dgm:if name="Name21" func="var" arg="dir" op="equ" val="norm">
+                <dgm:presOf axis="ch ch desOrSelf" ptType="node node node" st="1 3 1" cnt="1 1 0"/>
+              </dgm:if>
+              <dgm:else name="Name22">
+                <dgm:presOf axis="ch ch desOrSelf" ptType="node node node" st="1 4 1" cnt="1 1 0"/>
+              </dgm:else>
+            </dgm:choose>
+            <dgm:constrLst/>
+            <dgm:ruleLst/>
+          </dgm:layoutNode>
+          <dgm:layoutNode name="tile3text" styleLbl="node1">
+            <dgm:varLst>
+              <dgm:chMax val="0"/>
+              <dgm:chPref val="0"/>
+              <dgm:bulletEnabled val="1"/>
+            </dgm:varLst>
+            <dgm:choose name="Name23">
+              <dgm:if name="Name24" axis="root des" func="maxDepth" op="gte" val="3">
+                <dgm:alg type="tx">
+                  <dgm:param type="txAnchorVert" val="t"/>
+                  <dgm:param type="parTxLTRAlign" val="l"/>
+                  <dgm:param type="parTxRTLAlign" val="r"/>
+                </dgm:alg>
+              </dgm:if>
+              <dgm:else name="Name25">
+                <dgm:alg type="tx"/>
+              </dgm:else>
+            </dgm:choose>
+            <dgm:shape xmlns:r="http://schemas.openxmlformats.org/officeDocument/2006/relationships" rot="180" type="rect" r:blip="" hideGeom="1">
+              <dgm:adjLst/>
+            </dgm:shape>
+            <dgm:choose name="Name26">
+              <dgm:if name="Name27" func="var" arg="dir" op="equ" val="norm">
+                <dgm:presOf axis="ch ch desOrSelf" ptType="node node node" st="1 3 1" cnt="1 1 0"/>
+              </dgm:if>
+              <dgm:else name="Name28">
+                <dgm:presOf axis="ch ch desOrSelf" ptType="node node node" st="1 4 1" cnt="1 1 0"/>
+              </dgm:else>
+            </dgm:choose>
+            <dgm:constrLst/>
+            <dgm:ruleLst>
+              <dgm:rule type="primFontSz" val="5" fact="NaN" max="NaN"/>
+            </dgm:ruleLst>
+          </dgm:layoutNode>
+          <dgm:layoutNode name="tile4" styleLbl="node1">
+            <dgm:alg type="sp"/>
+            <dgm:shape xmlns:r="http://schemas.openxmlformats.org/officeDocument/2006/relationships" rot="90" type="round1Rect" r:blip="">
+              <dgm:adjLst/>
+            </dgm:shape>
+            <dgm:choose name="Name29">
+              <dgm:if name="Name30" func="var" arg="dir" op="equ" val="norm">
+                <dgm:presOf axis="ch ch desOrSelf" ptType="node node node" st="1 4 1" cnt="1 1 0"/>
+              </dgm:if>
+              <dgm:else name="Name31">
+                <dgm:presOf axis="ch ch desOrSelf" ptType="node node node" st="1 3 1" cnt="1 1 0"/>
+              </dgm:else>
+            </dgm:choose>
+            <dgm:constrLst/>
+            <dgm:ruleLst/>
+          </dgm:layoutNode>
+          <dgm:layoutNode name="tile4text" styleLbl="node1">
+            <dgm:varLst>
+              <dgm:chMax val="0"/>
+              <dgm:chPref val="0"/>
+              <dgm:bulletEnabled val="1"/>
+            </dgm:varLst>
+            <dgm:choose name="Name32">
+              <dgm:if name="Name33" axis="root des" func="maxDepth" op="gte" val="3">
+                <dgm:alg type="tx">
+                  <dgm:param type="txAnchorVert" val="t"/>
+                  <dgm:param type="parTxLTRAlign" val="l"/>
+                  <dgm:param type="parTxRTLAlign" val="r"/>
+                </dgm:alg>
+              </dgm:if>
+              <dgm:else name="Name34">
+                <dgm:alg type="tx"/>
+              </dgm:else>
+            </dgm:choose>
+            <dgm:shape xmlns:r="http://schemas.openxmlformats.org/officeDocument/2006/relationships" rot="90" type="rect" r:blip="" hideGeom="1">
+              <dgm:adjLst/>
+            </dgm:shape>
+            <dgm:choose name="Name35">
+              <dgm:if name="Name36" func="var" arg="dir" op="equ" val="norm">
+                <dgm:presOf axis="ch ch desOrSelf" ptType="node node node" st="1 4 1" cnt="1 1 0"/>
+              </dgm:if>
+              <dgm:else name="Name37">
+                <dgm:presOf axis="ch ch desOrSelf" ptType="node node node" st="1 3 1" cnt="1 1 0"/>
+              </dgm:else>
+            </dgm:choose>
+            <dgm:constrLst/>
+            <dgm:ruleLst>
+              <dgm:rule type="primFontSz" val="5" fact="NaN" max="NaN"/>
+            </dgm:ruleLst>
+          </dgm:layoutNode>
+        </dgm:layoutNode>
+        <dgm:layoutNode name="centerTile" styleLbl="fgShp">
+          <dgm:varLst>
+            <dgm:chMax val="0"/>
+            <dgm:chPref val="0"/>
+          </dgm:varLst>
+          <dgm:alg type="tx"/>
+          <dgm:shape xmlns:r="http://schemas.openxmlformats.org/officeDocument/2006/relationships" type="roundRect" r:blip="">
+            <dgm:adjLst/>
+          </dgm:shape>
+          <dgm:presOf axis="ch" ptType="node" cnt="1"/>
+          <dgm:constrLst>
+            <dgm:constr type="tMarg" refType="primFontSz" fact="0.3"/>
+            <dgm:constr type="bMarg" refType="primFontSz" fact="0.3"/>
+            <dgm:constr type="lMarg" refType="primFontSz" fact="0.3"/>
+            <dgm:constr type="rMarg" refType="primFontSz" fact="0.3"/>
+          </dgm:constrLst>
+          <dgm:ruleLst>
+            <dgm:rule type="primFontSz" val="5" fact="NaN" max="NaN"/>
+          </dgm:ruleLst>
+        </dgm:layoutNode>
+      </dgm:if>
+      <dgm:else name="Name38"/>
+    </dgm:choose>
+  </dgm:layoutNode>
+</dgm:layoutDef>
+</file>
+
+<file path=word/diagrams/quickStyle1.xml><?xml version="1.0" encoding="utf-8"?>
+<dgm:styleDef xmlns:dgm="http://schemas.openxmlformats.org/drawingml/2006/diagram" xmlns:a="http://schemas.openxmlformats.org/drawingml/2006/main" uniqueId="urn:microsoft.com/office/officeart/2005/8/quickstyle/simple4">
+  <dgm:title val=""/>
+  <dgm:desc val=""/>
+  <dgm:catLst>
+    <dgm:cat type="simple" pri="10400"/>
+  </dgm:catLst>
+  <dgm:scene3d>
+    <a:camera prst="orthographicFront"/>
+    <a:lightRig rig="threePt" dir="t"/>
+  </dgm:scene3d>
+  <dgm:styleLbl name="node0">
+    <dgm:scene3d>
+      <a:camera prst="orthographicFront"/>
+      <a:lightRig rig="threePt" dir="t"/>
+    </dgm:scene3d>
+    <dgm:sp3d/>
+    <dgm:txPr/>
+    <dgm:style>
+      <a:lnRef idx="0">
+        <a:scrgbClr r="0" g="0" b="0"/>
+      </a:lnRef>
+      <a:fillRef idx="3">
+        <a:scrgbClr r="0" g="0" b="0"/>
+      </a:fillRef>
+      <a:effectRef idx="2">
+        <a:scrgbClr r="0" g="0" b="0"/>
+      </a:effectRef>
+      <a:fontRef idx="minor">
+        <a:schemeClr val="lt1"/>
+      </a:fontRef>
+    </dgm:style>
+  </dgm:styleLbl>
+  <dgm:styleLbl name="lnNode1">
+    <dgm:scene3d>
+      <a:camera prst="orthographicFront"/>
+      <a:lightRig rig="threePt" dir="t"/>
+    </dgm:scene3d>
+    <dgm:sp3d/>
+    <dgm:txPr/>
+    <dgm:style>
+      <a:lnRef idx="1">
+        <a:scrgbClr r="0" g="0" b="0"/>
+      </a:lnRef>
+      <a:fillRef idx="3">
+        <a:scrgbClr r="0" g="0" b="0"/>
+      </a:fillRef>
+      <a:effectRef idx="2">
+        <a:scrgbClr r="0" g="0" b="0"/>
+      </a:effectRef>
+      <a:fontRef idx="minor">
+        <a:schemeClr val="lt1"/>
+      </a:fontRef>
+    </dgm:style>
+  </dgm:styleLbl>
+  <dgm:styleLbl name="vennNode1">
+    <dgm:scene3d>
+      <a:camera prst="orthographicFront"/>
+      <a:lightRig rig="threePt" dir="t"/>
+    </dgm:scene3d>
+    <dgm:sp3d/>
+    <dgm:txPr/>
+    <dgm:style>
+      <a:lnRef idx="0">
+        <a:scrgbClr r="0" g="0" b="0"/>
+      </a:lnRef>
+      <a:fillRef idx="3">
+        <a:scrgbClr r="0" g="0" b="0"/>
+      </a:fillRef>
+      <a:effectRef idx="0">
+        <a:scrgbClr r="0" g="0" b="0"/>
+      </a:effectRef>
+      <a:fontRef idx="minor">
+        <a:schemeClr val="tx1"/>
+      </a:fontRef>
+    </dgm:style>
+  </dgm:styleLbl>
+  <dgm:styleLbl name="alignNode1">
+    <dgm:scene3d>
+      <a:camera prst="orthographicFront"/>
+      <a:lightRig rig="threePt" dir="t"/>
+    </dgm:scene3d>
+    <dgm:sp3d/>
+    <dgm:txPr/>
+    <dgm:style>
+      <a:lnRef idx="1">
+        <a:scrgbClr r="0" g="0" b="0"/>
+      </a:lnRef>
+      <a:fillRef idx="3">
+        <a:scrgbClr r="0" g="0" b="0"/>
+      </a:fillRef>
+      <a:effectRef idx="2">
+        <a:scrgbClr r="0" g="0" b="0"/>
+      </a:effectRef>
+      <a:fontRef idx="minor">
+        <a:schemeClr val="lt1"/>
+      </a:fontRef>
+    </dgm:style>
+  </dgm:styleLbl>
+  <dgm:styleLbl name="node1">
+    <dgm:scene3d>
+      <a:camera prst="orthographicFront"/>
+      <a:lightRig rig="threePt" dir="t"/>
+    </dgm:scene3d>
+    <dgm:sp3d/>
+    <dgm:txPr/>
+    <dgm:style>
+      <a:lnRef idx="0">
+        <a:scrgbClr r="0" g="0" b="0"/>
+      </a:lnRef>
+      <a:fillRef idx="3">
+        <a:scrgbClr r="0" g="0" b="0"/>
+      </a:fillRef>
+      <a:effectRef idx="2">
+        <a:scrgbClr r="0" g="0" b="0"/>
+      </a:effectRef>
+      <a:fontRef idx="minor">
+        <a:schemeClr val="lt1"/>
+      </a:fontRef>
+    </dgm:style>
+  </dgm:styleLbl>
+  <dgm:styleLbl name="node2">
+    <dgm:scene3d>
+      <a:camera prst="orthographicFront"/>
+      <a:lightRig rig="threePt" dir="t"/>
+    </dgm:scene3d>
+    <dgm:sp3d/>
+    <dgm:txPr/>
+    <dgm:style>
+      <a:lnRef idx="0">
+        <a:scrgbClr r="0" g="0" b="0"/>
+      </a:lnRef>
+      <a:fillRef idx="3">
+        <a:scrgbClr r="0" g="0" b="0"/>
+      </a:fillRef>
+      <a:effectRef idx="2">
+        <a:scrgbClr r="0" g="0" b="0"/>
+      </a:effectRef>
+      <a:fontRef idx="minor">
+        <a:schemeClr val="lt1"/>
+      </a:fontRef>
+    </dgm:style>
+  </dgm:styleLbl>
+  <dgm:styleLbl name="node3">
+    <dgm:scene3d>
+      <a:camera prst="orthographicFront"/>
+      <a:lightRig rig="threePt" dir="t"/>
+    </dgm:scene3d>
+    <dgm:sp3d/>
+    <dgm:txPr/>
+    <dgm:style>
+      <a:lnRef idx="0">
+        <a:scrgbClr r="0" g="0" b="0"/>
+      </a:lnRef>
+      <a:fillRef idx="3">
+        <a:scrgbClr r="0" g="0" b="0"/>
+      </a:fillRef>
+      <a:effectRef idx="2">
+        <a:scrgbClr r="0" g="0" b="0"/>
+      </a:effectRef>
+      <a:fontRef idx="minor">
+        <a:schemeClr val="lt1"/>
+      </a:fontRef>
+    </dgm:style>
+  </dgm:styleLbl>
+  <dgm:styleLbl name="node4">
+    <dgm:scene3d>
+      <a:camera prst="orthographicFront"/>
+      <a:lightRig rig="threePt" dir="t"/>
+    </dgm:scene3d>
+    <dgm:sp3d/>
+    <dgm:txPr/>
+    <dgm:style>
+      <a:lnRef idx="0">
+        <a:scrgbClr r="0" g="0" b="0"/>
+      </a:lnRef>
+      <a:fillRef idx="3">
+        <a:scrgbClr r="0" g="0" b="0"/>
+      </a:fillRef>
+      <a:effectRef idx="2">
+        <a:scrgbClr r="0" g="0" b="0"/>
+      </a:effectRef>
+      <a:fontRef idx="minor">
+        <a:schemeClr val="lt1"/>
+      </a:fontRef>
+    </dgm:style>
+  </dgm:styleLbl>
+  <dgm:styleLbl name="fgImgPlace1">
+    <dgm:scene3d>
+      <a:camera prst="orthographicFront"/>
+      <a:lightRig rig="threePt" dir="t"/>
+    </dgm:scene3d>
+    <dgm:sp3d/>
+    <dgm:txPr/>
+    <dgm:style>
+      <a:lnRef idx="0">
+        <a:scrgbClr r="0" g="0" b="0"/>
+      </a:lnRef>
+      <a:fillRef idx="1">
+        <a:scrgbClr r="0" g="0" b="0"/>
+      </a:fillRef>
+      <a:effectRef idx="2">
+        <a:scrgbClr r="0" g="0" b="0"/>
+      </a:effectRef>
+      <a:fontRef idx="minor"/>
+    </dgm:style>
+  </dgm:styleLbl>
+  <dgm:styleLbl name="alignImgPlace1">
+    <dgm:scene3d>
+      <a:camera prst="orthographicFront"/>
+      <a:lightRig rig="threePt" dir="t"/>
+    </dgm:scene3d>
+    <dgm:sp3d/>
+    <dgm:txPr/>
+    <dgm:style>
+      <a:lnRef idx="0">
+        <a:scrgbClr r="0" g="0" b="0"/>
+      </a:lnRef>
+      <a:fillRef idx="1">
+        <a:scrgbClr r="0" g="0" b="0"/>
+      </a:fillRef>
+      <a:effectRef idx="2">
+        <a:scrgbClr r="0" g="0" b="0"/>
+      </a:effectRef>
+      <a:fontRef idx="minor"/>
+    </dgm:style>
+  </dgm:styleLbl>
+  <dgm:styleLbl name="bgImgPlace1">
+    <dgm:scene3d>
+      <a:camera prst="orthographicFront"/>
+      <a:lightRig rig="threePt" dir="t"/>
+    </dgm:scene3d>
+    <dgm:sp3d/>
+    <dgm:txPr/>
+    <dgm:style>
+      <a:lnRef idx="0">
+        <a:scrgbClr r="0" g="0" b="0"/>
+      </a:lnRef>
+      <a:fillRef idx="1">
+        <a:scrgbClr r="0" g="0" b="0"/>
+      </a:fillRef>
+      <a:effectRef idx="2">
+        <a:scrgbClr r="0" g="0" b="0"/>
+      </a:effectRef>
+      <a:fontRef idx="minor"/>
+    </dgm:style>
+  </dgm:styleLbl>
+  <dgm:styleLbl name="sibTrans2D1">
+    <dgm:scene3d>
+      <a:camera prst="orthographicFront"/>
+      <a:lightRig rig="threePt" dir="t"/>
+    </dgm:scene3d>
+    <dgm:sp3d/>
+    <dgm:txPr/>
+    <dgm:style>
+      <a:lnRef idx="0">
+        <a:scrgbClr r="0" g="0" b="0"/>
+      </a:lnRef>
+      <a:fillRef idx="3">
+        <a:scrgbClr r="0" g="0" b="0"/>
+      </a:fillRef>
+      <a:effectRef idx="2">
+        <a:scrgbClr r="0" g="0" b="0"/>
+      </a:effectRef>
+      <a:fontRef idx="minor">
+        <a:schemeClr val="lt1"/>
+      </a:fontRef>
+    </dgm:style>
+  </dgm:styleLbl>
+  <dgm:styleLbl name="fgSibTrans2D1">
+    <dgm:scene3d>
+      <a:camera prst="orthographicFront"/>
+      <a:lightRig rig="threePt" dir="t"/>
+    </dgm:scene3d>
+    <dgm:sp3d/>
+    <dgm:txPr/>
+    <dgm:style>
+      <a:lnRef idx="0">
+        <a:scrgbClr r="0" g="0" b="0"/>
+      </a:lnRef>
+      <a:fillRef idx="3">
+        <a:scrgbClr r="0" g="0" b="0"/>
+      </a:fillRef>
+      <a:effectRef idx="2">
+        <a:scrgbClr r="0" g="0" b="0"/>
+      </a:effectRef>
+      <a:fontRef idx="minor">
+        <a:schemeClr val="lt1"/>
+      </a:fontRef>
+    </dgm:style>
+  </dgm:styleLbl>
+  <dgm:styleLbl name="bgSibTrans2D1">
+    <dgm:scene3d>
+      <a:camera prst="orthographicFront"/>
+      <a:lightRig rig="threePt" dir="t"/>
+    </dgm:scene3d>
+    <dgm:sp3d/>
+    <dgm:txPr/>
+    <dgm:style>
+      <a:lnRef idx="0">
+        <a:scrgbClr r="0" g="0" b="0"/>
+      </a:lnRef>
+      <a:fillRef idx="3">
+        <a:scrgbClr r="0" g="0" b="0"/>
+      </a:fillRef>
+      <a:effectRef idx="2">
+        <a:scrgbClr r="0" g="0" b="0"/>
+      </a:effectRef>
+      <a:fontRef idx="minor">
+        <a:schemeClr val="lt1"/>
+      </a:fontRef>
+    </dgm:style>
+  </dgm:styleLbl>
+  <dgm:styleLbl name="sibTrans1D1">
+    <dgm:scene3d>
+      <a:camera prst="orthographicFront"/>
+      <a:lightRig rig="threePt" dir="t"/>
+    </dgm:scene3d>
+    <dgm:sp3d/>
+    <dgm:txPr/>
+    <dgm:style>
+      <a:lnRef idx="1">
+        <a:scrgbClr r="0" g="0" b="0"/>
+      </a:lnRef>
+      <a:fillRef idx="0">
+        <a:scrgbClr r="0" g="0" b="0"/>
+      </a:fillRef>
+      <a:effectRef idx="0">
+        <a:scrgbClr r="0" g="0" b="0"/>
+      </a:effectRef>
+      <a:fontRef idx="minor"/>
+    </dgm:style>
+  </dgm:styleLbl>
+  <dgm:styleLbl name="callout">
+    <dgm:scene3d>
+      <a:camera prst="orthographicFront"/>
+      <a:lightRig rig="threePt" dir="t"/>
+    </dgm:scene3d>
+    <dgm:sp3d/>
+    <dgm:txPr/>
+    <dgm:style>
+      <a:lnRef idx="2">
+        <a:scrgbClr r="0" g="0" b="0"/>
+      </a:lnRef>
+      <a:fillRef idx="1">
+        <a:scrgbClr r="0" g="0" b="0"/>
+      </a:fillRef>
+      <a:effectRef idx="1">
+        <a:scrgbClr r="0" g="0" b="0"/>
+      </a:effectRef>
+      <a:fontRef idx="minor"/>
+    </dgm:style>
+  </dgm:styleLbl>
+  <dgm:styleLbl name="asst0">
+    <dgm:scene3d>
+      <a:camera prst="orthographicFront"/>
+      <a:lightRig rig="threePt" dir="t"/>
+    </dgm:scene3d>
+    <dgm:sp3d/>
+    <dgm:txPr/>
+    <dgm:style>
+      <a:lnRef idx="0">
+        <a:scrgbClr r="0" g="0" b="0"/>
+      </a:lnRef>
+      <a:fillRef idx="3">
+        <a:scrgbClr r="0" g="0" b="0"/>
+      </a:fillRef>
+      <a:effectRef idx="2">
+        <a:scrgbClr r="0" g="0" b="0"/>
+      </a:effectRef>
+      <a:fontRef idx="minor">
+        <a:schemeClr val="lt1"/>
+      </a:fontRef>
+    </dgm:style>
+  </dgm:styleLbl>
+  <dgm:styleLbl name="asst1">
+    <dgm:scene3d>
+      <a:camera prst="orthographicFront"/>
+      <a:lightRig rig="threePt" dir="t"/>
+    </dgm:scene3d>
+    <dgm:sp3d/>
+    <dgm:txPr/>
+    <dgm:style>
+      <a:lnRef idx="0">
+        <a:scrgbClr r="0" g="0" b="0"/>
+      </a:lnRef>
+      <a:fillRef idx="3">
+        <a:scrgbClr r="0" g="0" b="0"/>
+      </a:fillRef>
+      <a:effectRef idx="2">
+        <a:scrgbClr r="0" g="0" b="0"/>
+      </a:effectRef>
+      <a:fontRef idx="minor">
+        <a:schemeClr val="lt1"/>
+      </a:fontRef>
+    </dgm:style>
+  </dgm:styleLbl>
+  <dgm:styleLbl name="asst2">
+    <dgm:scene3d>
+      <a:camera prst="orthographicFront"/>
+      <a:lightRig rig="threePt" dir="t"/>
+    </dgm:scene3d>
+    <dgm:sp3d/>
+    <dgm:txPr/>
+    <dgm:style>
+      <a:lnRef idx="0">
+        <a:scrgbClr r="0" g="0" b="0"/>
+      </a:lnRef>
+      <a:fillRef idx="3">
+        <a:scrgbClr r="0" g="0" b="0"/>
+      </a:fillRef>
+      <a:effectRef idx="2">
+        <a:scrgbClr r="0" g="0" b="0"/>
+      </a:effectRef>
+      <a:fontRef idx="minor">
+        <a:schemeClr val="lt1"/>
+      </a:fontRef>
+    </dgm:style>
+  </dgm:styleLbl>
+  <dgm:styleLbl name="asst3">
+    <dgm:scene3d>
+      <a:camera prst="orthographicFront"/>
+      <a:lightRig rig="threePt" dir="t"/>
+    </dgm:scene3d>
+    <dgm:sp3d/>
+    <dgm:txPr/>
+    <dgm:style>
+      <a:lnRef idx="0">
+        <a:scrgbClr r="0" g="0" b="0"/>
+      </a:lnRef>
+      <a:fillRef idx="3">
+        <a:scrgbClr r="0" g="0" b="0"/>
+      </a:fillRef>
+      <a:effectRef idx="2">
+        <a:scrgbClr r="0" g="0" b="0"/>
+      </a:effectRef>
+      <a:fontRef idx="minor">
+        <a:schemeClr val="lt1"/>
+      </a:fontRef>
+    </dgm:style>
+  </dgm:styleLbl>
+  <dgm:styleLbl name="asst4">
+    <dgm:scene3d>
+      <a:camera prst="orthographicFront"/>
+      <a:lightRig rig="threePt" dir="t"/>
+    </dgm:scene3d>
+    <dgm:sp3d/>
+    <dgm:txPr/>
+    <dgm:style>
+      <a:lnRef idx="0">
+        <a:scrgbClr r="0" g="0" b="0"/>
+      </a:lnRef>
+      <a:fillRef idx="3">
+        <a:scrgbClr r="0" g="0" b="0"/>
+      </a:fillRef>
+      <a:effectRef idx="2">
+        <a:scrgbClr r="0" g="0" b="0"/>
+      </a:effectRef>
+      <a:fontRef idx="minor">
+        <a:schemeClr val="lt1"/>
+      </a:fontRef>
+    </dgm:style>
+  </dgm:styleLbl>
+  <dgm:styleLbl name="parChTrans2D1">
+    <dgm:scene3d>
+      <a:camera prst="orthographicFront"/>
+      <a:lightRig rig="threePt" dir="t"/>
+    </dgm:scene3d>
+    <dgm:sp3d/>
+    <dgm:txPr/>
+    <dgm:style>
+      <a:lnRef idx="0">
+        <a:scrgbClr r="0" g="0" b="0"/>
+      </a:lnRef>
+      <a:fillRef idx="3">
+        <a:scrgbClr r="0" g="0" b="0"/>
+      </a:fillRef>
+      <a:effectRef idx="2">
+        <a:scrgbClr r="0" g="0" b="0"/>
+      </a:effectRef>
+      <a:fontRef idx="minor">
+        <a:schemeClr val="lt1"/>
+      </a:fontRef>
+    </dgm:style>
+  </dgm:styleLbl>
+  <dgm:styleLbl name="parChTrans2D2">
+    <dgm:scene3d>
+      <a:camera prst="orthographicFront"/>
+      <a:lightRig rig="threePt" dir="t"/>
+    </dgm:scene3d>
+    <dgm:sp3d/>
+    <dgm:txPr/>
+    <dgm:style>
+      <a:lnRef idx="0">
+        <a:scrgbClr r="0" g="0" b="0"/>
+      </a:lnRef>
+      <a:fillRef idx="3">
+        <a:scrgbClr r="0" g="0" b="0"/>
+      </a:fillRef>
+      <a:effectRef idx="2">
+        <a:scrgbClr r="0" g="0" b="0"/>
+      </a:effectRef>
+      <a:fontRef idx="minor">
+        <a:schemeClr val="lt1"/>
+      </a:fontRef>
+    </dgm:style>
+  </dgm:styleLbl>
+  <dgm:styleLbl name="parChTrans2D3">
+    <dgm:scene3d>
+      <a:camera prst="orthographicFront"/>
+      <a:lightRig rig="threePt" dir="t"/>
+    </dgm:scene3d>
+    <dgm:sp3d/>
+    <dgm:txPr/>
+    <dgm:style>
+      <a:lnRef idx="1">
+        <a:scrgbClr r="0" g="0" b="0"/>
+      </a:lnRef>
+      <a:fillRef idx="3">
+        <a:scrgbClr r="0" g="0" b="0"/>
+      </a:fillRef>
+      <a:effectRef idx="2">
+        <a:scrgbClr r="0" g="0" b="0"/>
+      </a:effectRef>
+      <a:fontRef idx="minor">
+        <a:schemeClr val="lt1"/>
+      </a:fontRef>
+    </dgm:style>
+  </dgm:styleLbl>
+  <dgm:styleLbl name="parChTrans2D4">
+    <dgm:scene3d>
+      <a:camera prst="orthographicFront"/>
+      <a:lightRig rig="threePt" dir="t"/>
+    </dgm:scene3d>
+    <dgm:sp3d/>
+    <dgm:txPr/>
+    <dgm:style>
+      <a:lnRef idx="1">
+        <a:scrgbClr r="0" g="0" b="0"/>
+      </a:lnRef>
+      <a:fillRef idx="3">
+        <a:scrgbClr r="0" g="0" b="0"/>
+      </a:fillRef>
+      <a:effectRef idx="2">
+        <a:scrgbClr r="0" g="0" b="0"/>
+      </a:effectRef>
+      <a:fontRef idx="minor">
+        <a:schemeClr val="lt1"/>
+      </a:fontRef>
+    </dgm:style>
+  </dgm:styleLbl>
+  <dgm:styleLbl name="parChTrans1D1">
+    <dgm:scene3d>
+      <a:camera prst="orthographicFront"/>
+      <a:lightRig rig="threePt" dir="t"/>
+    </dgm:scene3d>
+    <dgm:sp3d/>
+    <dgm:txPr/>
+    <dgm:style>
+      <a:lnRef idx="1">
+        <a:scrgbClr r="0" g="0" b="0"/>
+      </a:lnRef>
+      <a:fillRef idx="0">
+        <a:scrgbClr r="0" g="0" b="0"/>
+      </a:fillRef>
+      <a:effectRef idx="0">
+        <a:scrgbClr r="0" g="0" b="0"/>
+      </a:effectRef>
+      <a:fontRef idx="minor"/>
+    </dgm:style>
+  </dgm:styleLbl>
+  <dgm:styleLbl name="parChTrans1D2">
+    <dgm:scene3d>
+      <a:camera prst="orthographicFront"/>
+      <a:lightRig rig="threePt" dir="t"/>
+    </dgm:scene3d>
+    <dgm:sp3d/>
+    <dgm:txPr/>
+    <dgm:style>
+      <a:lnRef idx="1">
+        <a:scrgbClr r="0" g="0" b="0"/>
+      </a:lnRef>
+      <a:fillRef idx="0">
+        <a:scrgbClr r="0" g="0" b="0"/>
+      </a:fillRef>
+      <a:effectRef idx="0">
+        <a:scrgbClr r="0" g="0" b="0"/>
+      </a:effectRef>
+      <a:fontRef idx="minor"/>
+    </dgm:style>
+  </dgm:styleLbl>
+  <dgm:styleLbl name="parChTrans1D3">
+    <dgm:scene3d>
+      <a:camera prst="orthographicFront"/>
+      <a:lightRig rig="threePt" dir="t"/>
+    </dgm:scene3d>
+    <dgm:sp3d/>
+    <dgm:txPr/>
+    <dgm:style>
+      <a:lnRef idx="1">
+        <a:scrgbClr r="0" g="0" b="0"/>
+      </a:lnRef>
+      <a:fillRef idx="0">
+        <a:scrgbClr r="0" g="0" b="0"/>
+      </a:fillRef>
+      <a:effectRef idx="0">
+        <a:scrgbClr r="0" g="0" b="0"/>
+      </a:effectRef>
+      <a:fontRef idx="minor"/>
+    </dgm:style>
+  </dgm:styleLbl>
+  <dgm:styleLbl name="parChTrans1D4">
+    <dgm:scene3d>
+      <a:camera prst="orthographicFront"/>
+      <a:lightRig rig="threePt" dir="t"/>
+    </dgm:scene3d>
+    <dgm:sp3d/>
+    <dgm:txPr/>
+    <dgm:style>
+      <a:lnRef idx="1">
+        <a:scrgbClr r="0" g="0" b="0"/>
+      </a:lnRef>
+      <a:fillRef idx="0">
+        <a:scrgbClr r="0" g="0" b="0"/>
+      </a:fillRef>
+      <a:effectRef idx="0">
+        <a:scrgbClr r="0" g="0" b="0"/>
+      </a:effectRef>
+      <a:fontRef idx="minor"/>
+    </dgm:style>
+  </dgm:styleLbl>
+  <dgm:styleLbl name="fgAcc1">
+    <dgm:scene3d>
+      <a:camera prst="orthographicFront"/>
+      <a:lightRig rig="threePt" dir="t"/>
+    </dgm:scene3d>
+    <dgm:sp3d/>
+    <dgm:txPr/>
+    <dgm:style>
+      <a:lnRef idx="1">
+        <a:scrgbClr r="0" g="0" b="0"/>
+      </a:lnRef>
+      <a:fillRef idx="1">
+        <a:scrgbClr r="0" g="0" b="0"/>
+      </a:fillRef>
+      <a:effectRef idx="0">
+        <a:scrgbClr r="0" g="0" b="0"/>
+      </a:effectRef>
+      <a:fontRef idx="minor"/>
+    </dgm:style>
+  </dgm:styleLbl>
+  <dgm:styleLbl name="conFgAcc1">
+    <dgm:scene3d>
+      <a:camera prst="orthographicFront"/>
+      <a:lightRig rig="threePt" dir="t"/>
+    </dgm:scene3d>
+    <dgm:sp3d/>
+    <dgm:txPr/>
+    <dgm:style>
+      <a:lnRef idx="1">
+        <a:scrgbClr r="0" g="0" b="0"/>
+      </a:lnRef>
+      <a:fillRef idx="1">
+        <a:scrgbClr r="0" g="0" b="0"/>
+      </a:fillRef>
+      <a:effectRef idx="0">
+        <a:scrgbClr r="0" g="0" b="0"/>
+      </a:effectRef>
+      <a:fontRef idx="minor"/>
+    </dgm:style>
+  </dgm:styleLbl>
+  <dgm:styleLbl name="alignAcc1">
+    <dgm:scene3d>
+      <a:camera prst="orthographicFront"/>
+      <a:lightRig rig="threePt" dir="t"/>
+    </dgm:scene3d>
+    <dgm:sp3d/>
+    <dgm:txPr/>
+    <dgm:style>
+      <a:lnRef idx="1">
+        <a:scrgbClr r="0" g="0" b="0"/>
+      </a:lnRef>
+      <a:fillRef idx="1">
+        <a:scrgbClr r="0" g="0" b="0"/>
+      </a:fillRef>
+      <a:effectRef idx="0">
+        <a:scrgbClr r="0" g="0" b="0"/>
+      </a:effectRef>
+      <a:fontRef idx="minor"/>
+    </dgm:style>
+  </dgm:styleLbl>
+  <dgm:styleLbl name="trAlignAcc1">
+    <dgm:scene3d>
+      <a:camera prst="orthographicFront"/>
+      <a:lightRig rig="threePt" dir="t"/>
+    </dgm:scene3d>
+    <dgm:sp3d/>
+    <dgm:txPr/>
+    <dgm:style>
+      <a:lnRef idx="1">
+        <a:scrgbClr r="0" g="0" b="0"/>
+      </a:lnRef>
+      <a:fillRef idx="1">
+        <a:scrgbClr r="0" g="0" b="0"/>
+      </a:fillRef>
+      <a:effectRef idx="0">
+        <a:scrgbClr r="0" g="0" b="0"/>
+      </a:effectRef>
+      <a:fontRef idx="minor"/>
+    </dgm:style>
+  </dgm:styleLbl>
+  <dgm:styleLbl name="bgAcc1">
+    <dgm:scene3d>
+      <a:camera prst="orthographicFront"/>
+      <a:lightRig rig="threePt" dir="t"/>
+    </dgm:scene3d>
+    <dgm:sp3d/>
+    <dgm:txPr/>
+    <dgm:style>
+      <a:lnRef idx="1">
+        <a:scrgbClr r="0" g="0" b="0"/>
+      </a:lnRef>
+      <a:fillRef idx="1">
+        <a:scrgbClr r="0" g="0" b="0"/>
+      </a:fillRef>
+      <a:effectRef idx="0">
+        <a:scrgbClr r="0" g="0" b="0"/>
+      </a:effectRef>
+      <a:fontRef idx="minor"/>
+    </dgm:style>
+  </dgm:styleLbl>
+  <dgm:styleLbl name="solidFgAcc1">
+    <dgm:scene3d>
+      <a:camera prst="orthographicFront"/>
+      <a:lightRig rig="threePt" dir="t"/>
+    </dgm:scene3d>
+    <dgm:sp3d/>
+    <dgm:txPr/>
+    <dgm:style>
+      <a:lnRef idx="1">
+        <a:scrgbClr r="0" g="0" b="0"/>
+      </a:lnRef>
+      <a:fillRef idx="1">
+        <a:scrgbClr r="0" g="0" b="0"/>
+      </a:fillRef>
+      <a:effectRef idx="0">
+        <a:scrgbClr r="0" g="0" b="0"/>
+      </a:effectRef>
+      <a:fontRef idx="minor"/>
+    </dgm:style>
+  </dgm:styleLbl>
+  <dgm:styleLbl name="solidAlignAcc1">
+    <dgm:scene3d>
+      <a:camera prst="orthographicFront"/>
+      <a:lightRig rig="threePt" dir="t"/>
+    </dgm:scene3d>
+    <dgm:sp3d/>
+    <dgm:txPr/>
+    <dgm:style>
+      <a:lnRef idx="1">
+        <a:scrgbClr r="0" g="0" b="0"/>
+      </a:lnRef>
+      <a:fillRef idx="1">
+        <a:scrgbClr r="0" g="0" b="0"/>
+      </a:fillRef>
+      <a:effectRef idx="0">
+        <a:scrgbClr r="0" g="0" b="0"/>
+      </a:effectRef>
+      <a:fontRef idx="minor"/>
+    </dgm:style>
+  </dgm:styleLbl>
+  <dgm:styleLbl name="solidBgAcc1">
+    <dgm:scene3d>
+      <a:camera prst="orthographicFront"/>
+      <a:lightRig rig="threePt" dir="t"/>
+    </dgm:scene3d>
+    <dgm:sp3d/>
+    <dgm:txPr/>
+    <dgm:style>
+      <a:lnRef idx="1">
+        <a:scrgbClr r="0" g="0" b="0"/>
+      </a:lnRef>
+      <a:fillRef idx="1">
+        <a:scrgbClr r="0" g="0" b="0"/>
+      </a:fillRef>
+      <a:effectRef idx="0">
+        <a:scrgbClr r="0" g="0" b="0"/>
+      </a:effectRef>
+      <a:fontRef idx="minor"/>
+    </dgm:style>
+  </dgm:styleLbl>
+  <dgm:styleLbl name="fgAccFollowNode1">
+    <dgm:scene3d>
+      <a:camera prst="orthographicFront"/>
+      <a:lightRig rig="threePt" dir="t"/>
+    </dgm:scene3d>
+    <dgm:sp3d/>
+    <dgm:txPr/>
+    <dgm:style>
+      <a:lnRef idx="1">
+        <a:scrgbClr r="0" g="0" b="0"/>
+      </a:lnRef>
+      <a:fillRef idx="1">
+        <a:scrgbClr r="0" g="0" b="0"/>
+      </a:fillRef>
+      <a:effectRef idx="0">
+        <a:scrgbClr r="0" g="0" b="0"/>
+      </a:effectRef>
+      <a:fontRef idx="minor"/>
+    </dgm:style>
+  </dgm:styleLbl>
+  <dgm:styleLbl name="alignAccFollowNode1">
+    <dgm:scene3d>
+      <a:camera prst="orthographicFront"/>
+      <a:lightRig rig="threePt" dir="t"/>
+    </dgm:scene3d>
+    <dgm:sp3d/>
+    <dgm:txPr/>
+    <dgm:style>
+      <a:lnRef idx="1">
+        <a:scrgbClr r="0" g="0" b="0"/>
+      </a:lnRef>
+      <a:fillRef idx="1">
+        <a:scrgbClr r="0" g="0" b="0"/>
+      </a:fillRef>
+      <a:effectRef idx="0">
+        <a:scrgbClr r="0" g="0" b="0"/>
+      </a:effectRef>
+      <a:fontRef idx="minor"/>
+    </dgm:style>
+  </dgm:styleLbl>
+  <dgm:styleLbl name="bgAccFollowNode1">
+    <dgm:scene3d>
+      <a:camera prst="orthographicFront"/>
+      <a:lightRig rig="threePt" dir="t"/>
+    </dgm:scene3d>
+    <dgm:sp3d/>
+    <dgm:txPr/>
+    <dgm:style>
+      <a:lnRef idx="1">
+        <a:scrgbClr r="0" g="0" b="0"/>
+      </a:lnRef>
+      <a:fillRef idx="1">
+        <a:scrgbClr r="0" g="0" b="0"/>
+      </a:fillRef>
+      <a:effectRef idx="0">
+        <a:scrgbClr r="0" g="0" b="0"/>
+      </a:effectRef>
+      <a:fontRef idx="minor"/>
+    </dgm:style>
+  </dgm:styleLbl>
+  <dgm:styleLbl name="fgAcc0">
+    <dgm:scene3d>
+      <a:camera prst="orthographicFront"/>
+      <a:lightRig rig="threePt" dir="t"/>
+    </dgm:scene3d>
+    <dgm:sp3d/>
+    <dgm:txPr/>
+    <dgm:style>
+      <a:lnRef idx="1">
+        <a:scrgbClr r="0" g="0" b="0"/>
+      </a:lnRef>
+      <a:fillRef idx="1">
+        <a:scrgbClr r="0" g="0" b="0"/>
+      </a:fillRef>
+      <a:effectRef idx="0">
+        <a:scrgbClr r="0" g="0" b="0"/>
+      </a:effectRef>
+      <a:fontRef idx="minor"/>
+    </dgm:style>
+  </dgm:styleLbl>
+  <dgm:styleLbl name="fgAcc2">
+    <dgm:scene3d>
+      <a:camera prst="orthographicFront"/>
+      <a:lightRig rig="threePt" dir="t"/>
+    </dgm:scene3d>
+    <dgm:sp3d/>
+    <dgm:txPr/>
+    <dgm:style>
+      <a:lnRef idx="1">
+        <a:scrgbClr r="0" g="0" b="0"/>
+      </a:lnRef>
+      <a:fillRef idx="1">
+        <a:scrgbClr r="0" g="0" b="0"/>
+      </a:fillRef>
+      <a:effectRef idx="0">
+        <a:scrgbClr r="0" g="0" b="0"/>
+      </a:effectRef>
+      <a:fontRef idx="minor"/>
+    </dgm:style>
+  </dgm:styleLbl>
+  <dgm:styleLbl name="fgAcc3">
+    <dgm:scene3d>
+      <a:camera prst="orthographicFront"/>
+      <a:lightRig rig="threePt" dir="t"/>
+    </dgm:scene3d>
+    <dgm:sp3d/>
+    <dgm:txPr/>
+    <dgm:style>
+      <a:lnRef idx="1">
+        <a:scrgbClr r="0" g="0" b="0"/>
+      </a:lnRef>
+      <a:fillRef idx="1">
+        <a:scrgbClr r="0" g="0" b="0"/>
+      </a:fillRef>
+      <a:effectRef idx="0">
+        <a:scrgbClr r="0" g="0" b="0"/>
+      </a:effectRef>
+      <a:fontRef idx="minor"/>
+    </dgm:style>
+  </dgm:styleLbl>
+  <dgm:styleLbl name="fgAcc4">
+    <dgm:scene3d>
+      <a:camera prst="orthographicFront"/>
+      <a:lightRig rig="threePt" dir="t"/>
+    </dgm:scene3d>
+    <dgm:sp3d/>
+    <dgm:txPr/>
+    <dgm:style>
+      <a:lnRef idx="1">
+        <a:scrgbClr r="0" g="0" b="0"/>
+      </a:lnRef>
+      <a:fillRef idx="1">
+        <a:scrgbClr r="0" g="0" b="0"/>
+      </a:fillRef>
+      <a:effectRef idx="0">
+        <a:scrgbClr r="0" g="0" b="0"/>
+      </a:effectRef>
+      <a:fontRef idx="minor"/>
+    </dgm:style>
+  </dgm:styleLbl>
+  <dgm:styleLbl name="bgShp">
+    <dgm:scene3d>
+      <a:camera prst="orthographicFront"/>
+      <a:lightRig rig="threePt" dir="t"/>
+    </dgm:scene3d>
+    <dgm:sp3d/>
+    <dgm:txPr/>
+    <dgm:style>
+      <a:lnRef idx="0">
+        <a:scrgbClr r="0" g="0" b="0"/>
+      </a:lnRef>
+      <a:fillRef idx="1">
+        <a:scrgbClr r="0" g="0" b="0"/>
+      </a:fillRef>
+      <a:effectRef idx="2">
+        <a:scrgbClr r="0" g="0" b="0"/>
+      </a:effectRef>
+      <a:fontRef idx="minor"/>
+    </dgm:style>
+  </dgm:styleLbl>
+  <dgm:styleLbl name="dkBgShp">
+    <dgm:scene3d>
+      <a:camera prst="orthographicFront"/>
+      <a:lightRig rig="threePt" dir="t"/>
+    </dgm:scene3d>
+    <dgm:sp3d/>
+    <dgm:txPr/>
+    <dgm:style>
+      <a:lnRef idx="0">
+        <a:scrgbClr r="0" g="0" b="0"/>
+      </a:lnRef>
+      <a:fillRef idx="1">
+        <a:scrgbClr r="0" g="0" b="0"/>
+      </a:fillRef>
+      <a:effectRef idx="2">
+        <a:scrgbClr r="0" g="0" b="0"/>
+      </a:effectRef>
+      <a:fontRef idx="minor"/>
+    </dgm:style>
+  </dgm:styleLbl>
+  <dgm:styleLbl name="trBgShp">
+    <dgm:scene3d>
+      <a:camera prst="orthographicFront"/>
+      <a:lightRig rig="threePt" dir="t"/>
+    </dgm:scene3d>
+    <dgm:sp3d/>
+    <dgm:txPr/>
+    <dgm:style>
+      <a:lnRef idx="0">
+        <a:scrgbClr r="0" g="0" b="0"/>
+      </a:lnRef>
+      <a:fillRef idx="1">
+        <a:scrgbClr r="0" g="0" b="0"/>
+      </a:fillRef>
+      <a:effectRef idx="0">
+        <a:scrgbClr r="0" g="0" b="0"/>
+      </a:effectRef>
+      <a:fontRef idx="minor"/>
+    </dgm:style>
+  </dgm:styleLbl>
+  <dgm:styleLbl name="fgShp">
+    <dgm:scene3d>
+      <a:camera prst="orthographicFront"/>
+      <a:lightRig rig="threePt" dir="t"/>
+    </dgm:scene3d>
+    <dgm:sp3d/>
+    <dgm:txPr/>
+    <dgm:style>
+      <a:lnRef idx="0">
+        <a:scrgbClr r="0" g="0" b="0"/>
+      </a:lnRef>
+      <a:fillRef idx="3">
+        <a:scrgbClr r="0" g="0" b="0"/>
+      </a:fillRef>
+      <a:effectRef idx="2">
+        <a:scrgbClr r="0" g="0" b="0"/>
+      </a:effectRef>
+      <a:fontRef idx="minor"/>
+    </dgm:style>
+  </dgm:styleLbl>
+  <dgm:styleLbl name="revTx">
+    <dgm:scene3d>
+      <a:camera prst="orthographicFront"/>
+      <a:lightRig rig="threePt" dir="t"/>
+    </dgm:scene3d>
+    <dgm:sp3d/>
+    <dgm:txPr/>
+    <dgm:style>
+      <a:lnRef idx="0">
+        <a:scrgbClr r="0" g="0" b="0"/>
+      </a:lnRef>
+      <a:fillRef idx="0">
+        <a:scrgbClr r="0" g="0" b="0"/>
+      </a:fillRef>
+      <a:effectRef idx="0">
+        <a:scrgbClr r="0" g="0" b="0"/>
+      </a:effectRef>
+      <a:fontRef idx="minor"/>
+    </dgm:style>
+  </dgm:styleLbl>
+</dgm:styleDef>
 </file>
 
 <file path=word/theme/theme1.xml><?xml version="1.0" encoding="utf-8"?>
@@ -4072,7 +8025,7 @@
 </file>
 
 <file path=customXml/itemProps1.xml><?xml version="1.0" encoding="utf-8"?>
-<ds:datastoreItem xmlns:ds="http://schemas.openxmlformats.org/officeDocument/2006/customXml" ds:itemID="{782ECC53-0527-40B8-8E7D-4663BFB69778}">
+<ds:datastoreItem xmlns:ds="http://schemas.openxmlformats.org/officeDocument/2006/customXml" ds:itemID="{E63C0636-04C0-4295-83BC-6CCD9033E9E9}">
   <ds:schemaRefs>
     <ds:schemaRef ds:uri="http://schemas.openxmlformats.org/officeDocument/2006/bibliography"/>
   </ds:schemaRefs>

</xml_diff>

<commit_message>
Correction of the opportunity document
</commit_message>
<xml_diff>
--- a/[PI][IL] étude d'opportunité et de faisabilité.docx
+++ b/[PI][IL] étude d'opportunité et de faisabilité.docx
@@ -147,7 +147,7 @@
         <w:t xml:space="preserve">Version </w:t>
       </w:r>
       <w:r>
-        <w:t>1.1</w:t>
+        <w:t>1.2</w:t>
       </w:r>
     </w:p>
     <w:p>
@@ -163,7 +163,12 @@
         <w:jc w:val="center"/>
       </w:pPr>
       <w:r>
-        <w:t>20/10/2015</w:t>
+        <w:t>21</w:t>
+      </w:r>
+      <w:bookmarkStart w:id="0" w:name="_GoBack"/>
+      <w:bookmarkEnd w:id="0"/>
+      <w:r>
+        <w:t>/10/2015</w:t>
       </w:r>
     </w:p>
     <w:p>
@@ -576,6 +581,13 @@
                 <w:lang w:val="fr-FR"/>
               </w:rPr>
             </w:pPr>
+            <w:r>
+              <w:rPr>
+                <w:rFonts w:ascii="Arial" w:hAnsi="Arial" w:cs="Arial"/>
+                <w:lang w:val="fr-FR"/>
+              </w:rPr>
+              <w:t>21/10/2015</w:t>
+            </w:r>
           </w:p>
         </w:tc>
         <w:tc>
@@ -597,6 +609,13 @@
                 <w:lang w:val="fr-FR"/>
               </w:rPr>
             </w:pPr>
+            <w:r>
+              <w:rPr>
+                <w:rFonts w:ascii="Arial" w:hAnsi="Arial" w:cs="Arial"/>
+                <w:lang w:val="fr-FR"/>
+              </w:rPr>
+              <w:t>1.2</w:t>
+            </w:r>
           </w:p>
         </w:tc>
         <w:tc>
@@ -618,6 +637,13 @@
                 <w:lang w:val="fr-FR"/>
               </w:rPr>
             </w:pPr>
+            <w:r>
+              <w:rPr>
+                <w:rFonts w:ascii="Arial" w:hAnsi="Arial" w:cs="Arial"/>
+                <w:lang w:val="fr-FR"/>
+              </w:rPr>
+              <w:t>Correction après réunion</w:t>
+            </w:r>
           </w:p>
         </w:tc>
         <w:tc>
@@ -639,6 +665,13 @@
                 <w:lang w:val="fr-FR"/>
               </w:rPr>
             </w:pPr>
+            <w:r>
+              <w:rPr>
+                <w:rFonts w:ascii="Arial" w:hAnsi="Arial" w:cs="Arial"/>
+                <w:lang w:val="fr-FR"/>
+              </w:rPr>
+              <w:t>Léo</w:t>
+            </w:r>
           </w:p>
         </w:tc>
       </w:tr>
@@ -1266,11 +1299,11 @@
         <w:lastRenderedPageBreak/>
         <w:fldChar w:fldCharType="end"/>
       </w:r>
-      <w:bookmarkStart w:id="0" w:name="_Toc415583728"/>
+      <w:bookmarkStart w:id="1" w:name="_Toc415583728"/>
       <w:r>
         <w:t>Mission</w:t>
       </w:r>
-      <w:bookmarkEnd w:id="0"/>
+      <w:bookmarkEnd w:id="1"/>
     </w:p>
     <w:p/>
     <w:p>
@@ -1288,11 +1321,11 @@
       <w:pPr>
         <w:pStyle w:val="Titre1"/>
       </w:pPr>
-      <w:bookmarkStart w:id="1" w:name="_Toc415583729"/>
+      <w:bookmarkStart w:id="2" w:name="_Toc415583729"/>
       <w:r>
         <w:t>Objectifs</w:t>
       </w:r>
-      <w:bookmarkEnd w:id="1"/>
+      <w:bookmarkEnd w:id="2"/>
     </w:p>
     <w:p/>
     <w:p>
@@ -1303,7 +1336,6 @@
           <w:numId w:val="14"/>
         </w:numPr>
       </w:pPr>
-      <w:bookmarkStart w:id="2" w:name="_GoBack"/>
       <w:r>
         <w:t xml:space="preserve">Définir un scénario </w:t>
       </w:r>
@@ -1355,7 +1387,6 @@
         <w:pStyle w:val="Titre1"/>
       </w:pPr>
       <w:bookmarkStart w:id="3" w:name="_Toc415583730"/>
-      <w:bookmarkEnd w:id="2"/>
       <w:r>
         <w:t>Opportunité</w:t>
       </w:r>
@@ -1395,6 +1426,47 @@
     <w:p/>
     <w:p>
       <w:pPr>
+        <w:rPr>
+          <w:u w:val="single"/>
+        </w:rPr>
+      </w:pPr>
+      <w:r>
+        <w:rPr>
+          <w:u w:val="single"/>
+        </w:rPr>
+        <w:t xml:space="preserve">Inspirations </w:t>
+      </w:r>
+      <w:r>
+        <w:rPr>
+          <w:u w:val="single"/>
+        </w:rPr>
+        <w:t>:</w:t>
+      </w:r>
+    </w:p>
+    <w:p>
+      <w:pPr>
+        <w:ind w:firstLine="708"/>
+      </w:pPr>
+      <w:r>
+        <w:t>Final Fantasy : Pour son système de combat au tour par tour.</w:t>
+      </w:r>
+    </w:p>
+    <w:p>
+      <w:pPr>
+        <w:ind w:firstLine="708"/>
+      </w:pPr>
+      <w:r>
+        <w:t>Logging Quest : Pour le système d’équipes automatiques.</w:t>
+      </w:r>
+    </w:p>
+    <w:p>
+      <w:pPr>
+        <w:ind w:firstLine="708"/>
+      </w:pPr>
+    </w:p>
+    <w:p/>
+    <w:p>
+      <w:pPr>
         <w:pStyle w:val="Titre2"/>
       </w:pPr>
       <w:bookmarkStart w:id="5" w:name="_Toc415583732"/>
@@ -1419,7 +1491,7 @@
         <w:drawing>
           <wp:inline distT="0" distB="0" distL="0" distR="0">
             <wp:extent cx="5486400" cy="3807562"/>
-            <wp:effectExtent l="57150" t="19050" r="38100" b="59690"/>
+            <wp:effectExtent l="57150" t="38100" r="38100" b="59690"/>
             <wp:docPr id="3" name="Diagramme 3"/>
             <wp:cNvGraphicFramePr/>
             <a:graphic xmlns:a="http://schemas.openxmlformats.org/drawingml/2006/main">
@@ -1466,6 +1538,17 @@
       <w:r>
         <w:t>Manque de temps pour ajouter toutes les idées que nous avons</w:t>
       </w:r>
+      <w:r>
+        <w:t>.</w:t>
+      </w:r>
+    </w:p>
+    <w:p>
+      <w:pPr>
+        <w:pStyle w:val="Paragraphedeliste"/>
+      </w:pPr>
+      <w:r>
+        <w:t>Découpage des idées selon les priorités pour le bon fonctionnement du jeu. Les idées les plus anecdotiques et celles qui ne sont pas encore certaines mais n’influencent pas la nature du jeu.</w:t>
+      </w:r>
     </w:p>
     <w:p>
       <w:pPr>
@@ -1488,6 +1571,14 @@
     <w:p>
       <w:pPr>
         <w:pStyle w:val="Paragraphedeliste"/>
+      </w:pPr>
+      <w:r>
+        <w:t>Nous pouvons le faire sur notre temps personnel</w:t>
+      </w:r>
+    </w:p>
+    <w:p>
+      <w:pPr>
+        <w:pStyle w:val="Paragraphedeliste"/>
         <w:numPr>
           <w:ilvl w:val="0"/>
           <w:numId w:val="13"/>
@@ -1503,7 +1594,40 @@
         <w:t xml:space="preserve"> en graphisme donc des difficultés à avoir un rendu propre et esthétique.</w:t>
       </w:r>
     </w:p>
-    <w:p/>
+    <w:p>
+      <w:pPr>
+        <w:pStyle w:val="Paragraphedeliste"/>
+      </w:pPr>
+      <w:r>
+        <w:t xml:space="preserve">Nous comptons, si ce problème </w:t>
+      </w:r>
+      <w:r>
+        <w:t>en est vraiment un, rechercher un graphiste (écoles, connaissances, etc.)</w:t>
+      </w:r>
+    </w:p>
+    <w:p>
+      <w:pPr>
+        <w:pStyle w:val="Paragraphedeliste"/>
+        <w:numPr>
+          <w:ilvl w:val="0"/>
+          <w:numId w:val="13"/>
+        </w:numPr>
+      </w:pPr>
+      <w:r>
+        <w:t>Perturbation du planning à cause des vacances de Noël</w:t>
+      </w:r>
+      <w:r>
+        <w:t xml:space="preserve">. </w:t>
+      </w:r>
+    </w:p>
+    <w:p>
+      <w:pPr>
+        <w:pStyle w:val="Paragraphedeliste"/>
+      </w:pPr>
+      <w:r>
+        <w:t>Nous comptons continuer à travailler durant les vacances pour que le projet ne stagne pas pendant ces 10 jours.</w:t>
+      </w:r>
+    </w:p>
     <w:sectPr>
       <w:footerReference w:type="default" r:id="rId15"/>
       <w:pgSz w:w="11906" w:h="16838"/>
@@ -1872,6 +1996,146 @@
     </w:lvl>
   </w:abstractNum>
   <w:abstractNum w:abstractNumId="2" w15:restartNumberingAfterBreak="0">
+    <w:nsid w:val="1C6A5030"/>
+    <w:multiLevelType w:val="hybridMultilevel"/>
+    <w:tmpl w:val="F67EF17A"/>
+    <w:lvl w:ilvl="0" w:tplc="8F6232AA">
+      <w:start w:val="1"/>
+      <w:numFmt w:val="bullet"/>
+      <w:lvlText w:val="•"/>
+      <w:lvlJc w:val="left"/>
+      <w:pPr>
+        <w:tabs>
+          <w:tab w:val="num" w:pos="720"/>
+        </w:tabs>
+        <w:ind w:left="720" w:hanging="360"/>
+      </w:pPr>
+      <w:rPr>
+        <w:rFonts w:ascii="Times New Roman" w:hAnsi="Times New Roman" w:hint="default"/>
+      </w:rPr>
+    </w:lvl>
+    <w:lvl w:ilvl="1" w:tplc="176C04C2" w:tentative="1">
+      <w:start w:val="1"/>
+      <w:numFmt w:val="bullet"/>
+      <w:lvlText w:val="•"/>
+      <w:lvlJc w:val="left"/>
+      <w:pPr>
+        <w:tabs>
+          <w:tab w:val="num" w:pos="1440"/>
+        </w:tabs>
+        <w:ind w:left="1440" w:hanging="360"/>
+      </w:pPr>
+      <w:rPr>
+        <w:rFonts w:ascii="Times New Roman" w:hAnsi="Times New Roman" w:hint="default"/>
+      </w:rPr>
+    </w:lvl>
+    <w:lvl w:ilvl="2" w:tplc="D7DA47A8" w:tentative="1">
+      <w:start w:val="1"/>
+      <w:numFmt w:val="bullet"/>
+      <w:lvlText w:val="•"/>
+      <w:lvlJc w:val="left"/>
+      <w:pPr>
+        <w:tabs>
+          <w:tab w:val="num" w:pos="2160"/>
+        </w:tabs>
+        <w:ind w:left="2160" w:hanging="360"/>
+      </w:pPr>
+      <w:rPr>
+        <w:rFonts w:ascii="Times New Roman" w:hAnsi="Times New Roman" w:hint="default"/>
+      </w:rPr>
+    </w:lvl>
+    <w:lvl w:ilvl="3" w:tplc="48707FC8" w:tentative="1">
+      <w:start w:val="1"/>
+      <w:numFmt w:val="bullet"/>
+      <w:lvlText w:val="•"/>
+      <w:lvlJc w:val="left"/>
+      <w:pPr>
+        <w:tabs>
+          <w:tab w:val="num" w:pos="2880"/>
+        </w:tabs>
+        <w:ind w:left="2880" w:hanging="360"/>
+      </w:pPr>
+      <w:rPr>
+        <w:rFonts w:ascii="Times New Roman" w:hAnsi="Times New Roman" w:hint="default"/>
+      </w:rPr>
+    </w:lvl>
+    <w:lvl w:ilvl="4" w:tplc="BFD020AE" w:tentative="1">
+      <w:start w:val="1"/>
+      <w:numFmt w:val="bullet"/>
+      <w:lvlText w:val="•"/>
+      <w:lvlJc w:val="left"/>
+      <w:pPr>
+        <w:tabs>
+          <w:tab w:val="num" w:pos="3600"/>
+        </w:tabs>
+        <w:ind w:left="3600" w:hanging="360"/>
+      </w:pPr>
+      <w:rPr>
+        <w:rFonts w:ascii="Times New Roman" w:hAnsi="Times New Roman" w:hint="default"/>
+      </w:rPr>
+    </w:lvl>
+    <w:lvl w:ilvl="5" w:tplc="0B98318C" w:tentative="1">
+      <w:start w:val="1"/>
+      <w:numFmt w:val="bullet"/>
+      <w:lvlText w:val="•"/>
+      <w:lvlJc w:val="left"/>
+      <w:pPr>
+        <w:tabs>
+          <w:tab w:val="num" w:pos="4320"/>
+        </w:tabs>
+        <w:ind w:left="4320" w:hanging="360"/>
+      </w:pPr>
+      <w:rPr>
+        <w:rFonts w:ascii="Times New Roman" w:hAnsi="Times New Roman" w:hint="default"/>
+      </w:rPr>
+    </w:lvl>
+    <w:lvl w:ilvl="6" w:tplc="242ADC1C" w:tentative="1">
+      <w:start w:val="1"/>
+      <w:numFmt w:val="bullet"/>
+      <w:lvlText w:val="•"/>
+      <w:lvlJc w:val="left"/>
+      <w:pPr>
+        <w:tabs>
+          <w:tab w:val="num" w:pos="5040"/>
+        </w:tabs>
+        <w:ind w:left="5040" w:hanging="360"/>
+      </w:pPr>
+      <w:rPr>
+        <w:rFonts w:ascii="Times New Roman" w:hAnsi="Times New Roman" w:hint="default"/>
+      </w:rPr>
+    </w:lvl>
+    <w:lvl w:ilvl="7" w:tplc="BFFCDF26" w:tentative="1">
+      <w:start w:val="1"/>
+      <w:numFmt w:val="bullet"/>
+      <w:lvlText w:val="•"/>
+      <w:lvlJc w:val="left"/>
+      <w:pPr>
+        <w:tabs>
+          <w:tab w:val="num" w:pos="5760"/>
+        </w:tabs>
+        <w:ind w:left="5760" w:hanging="360"/>
+      </w:pPr>
+      <w:rPr>
+        <w:rFonts w:ascii="Times New Roman" w:hAnsi="Times New Roman" w:hint="default"/>
+      </w:rPr>
+    </w:lvl>
+    <w:lvl w:ilvl="8" w:tplc="67F459F2" w:tentative="1">
+      <w:start w:val="1"/>
+      <w:numFmt w:val="bullet"/>
+      <w:lvlText w:val="•"/>
+      <w:lvlJc w:val="left"/>
+      <w:pPr>
+        <w:tabs>
+          <w:tab w:val="num" w:pos="6480"/>
+        </w:tabs>
+        <w:ind w:left="6480" w:hanging="360"/>
+      </w:pPr>
+      <w:rPr>
+        <w:rFonts w:ascii="Times New Roman" w:hAnsi="Times New Roman" w:hint="default"/>
+      </w:rPr>
+    </w:lvl>
+  </w:abstractNum>
+  <w:abstractNum w:abstractNumId="3" w15:restartNumberingAfterBreak="0">
     <w:nsid w:val="29E87388"/>
     <w:multiLevelType w:val="hybridMultilevel"/>
     <w:tmpl w:val="0D0A8CFA"/>
@@ -1984,7 +2248,7 @@
       </w:rPr>
     </w:lvl>
   </w:abstractNum>
-  <w:abstractNum w:abstractNumId="3" w15:restartNumberingAfterBreak="0">
+  <w:abstractNum w:abstractNumId="4" w15:restartNumberingAfterBreak="0">
     <w:nsid w:val="2F087C05"/>
     <w:multiLevelType w:val="hybridMultilevel"/>
     <w:tmpl w:val="6324FAB2"/>
@@ -2097,7 +2361,7 @@
       </w:rPr>
     </w:lvl>
   </w:abstractNum>
-  <w:abstractNum w:abstractNumId="4" w15:restartNumberingAfterBreak="0">
+  <w:abstractNum w:abstractNumId="5" w15:restartNumberingAfterBreak="0">
     <w:nsid w:val="2FED472E"/>
     <w:multiLevelType w:val="hybridMultilevel"/>
     <w:tmpl w:val="F33E3EC0"/>
@@ -2210,7 +2474,7 @@
       </w:rPr>
     </w:lvl>
   </w:abstractNum>
-  <w:abstractNum w:abstractNumId="5" w15:restartNumberingAfterBreak="0">
+  <w:abstractNum w:abstractNumId="6" w15:restartNumberingAfterBreak="0">
     <w:nsid w:val="3ED93FBE"/>
     <w:multiLevelType w:val="hybridMultilevel"/>
     <w:tmpl w:val="1C648D1E"/>
@@ -2322,7 +2586,7 @@
       </w:rPr>
     </w:lvl>
   </w:abstractNum>
-  <w:abstractNum w:abstractNumId="6" w15:restartNumberingAfterBreak="0">
+  <w:abstractNum w:abstractNumId="7" w15:restartNumberingAfterBreak="0">
     <w:nsid w:val="52A70A3B"/>
     <w:multiLevelType w:val="hybridMultilevel"/>
     <w:tmpl w:val="3D3EEFA6"/>
@@ -2435,7 +2699,7 @@
       </w:rPr>
     </w:lvl>
   </w:abstractNum>
-  <w:abstractNum w:abstractNumId="7" w15:restartNumberingAfterBreak="0">
+  <w:abstractNum w:abstractNumId="8" w15:restartNumberingAfterBreak="0">
     <w:nsid w:val="565A0AF0"/>
     <w:multiLevelType w:val="hybridMultilevel"/>
     <w:tmpl w:val="3D72C64E"/>
@@ -2548,7 +2812,7 @@
       </w:rPr>
     </w:lvl>
   </w:abstractNum>
-  <w:abstractNum w:abstractNumId="8" w15:restartNumberingAfterBreak="0">
+  <w:abstractNum w:abstractNumId="9" w15:restartNumberingAfterBreak="0">
     <w:nsid w:val="5A13463F"/>
     <w:multiLevelType w:val="hybridMultilevel"/>
     <w:tmpl w:val="36220E84"/>
@@ -2661,7 +2925,7 @@
       </w:rPr>
     </w:lvl>
   </w:abstractNum>
-  <w:abstractNum w:abstractNumId="9" w15:restartNumberingAfterBreak="0">
+  <w:abstractNum w:abstractNumId="10" w15:restartNumberingAfterBreak="0">
     <w:nsid w:val="5EE00489"/>
     <w:multiLevelType w:val="hybridMultilevel"/>
     <w:tmpl w:val="421A5592"/>
@@ -2774,7 +3038,7 @@
       </w:rPr>
     </w:lvl>
   </w:abstractNum>
-  <w:abstractNum w:abstractNumId="10" w15:restartNumberingAfterBreak="0">
+  <w:abstractNum w:abstractNumId="11" w15:restartNumberingAfterBreak="0">
     <w:nsid w:val="6A9C27F0"/>
     <w:multiLevelType w:val="hybridMultilevel"/>
     <w:tmpl w:val="ABDEE9F0"/>
@@ -2887,7 +3151,7 @@
       </w:rPr>
     </w:lvl>
   </w:abstractNum>
-  <w:abstractNum w:abstractNumId="11" w15:restartNumberingAfterBreak="0">
+  <w:abstractNum w:abstractNumId="12" w15:restartNumberingAfterBreak="0">
     <w:nsid w:val="7B401E89"/>
     <w:multiLevelType w:val="hybridMultilevel"/>
     <w:tmpl w:val="B7384F54"/>
@@ -3000,7 +3264,7 @@
       </w:rPr>
     </w:lvl>
   </w:abstractNum>
-  <w:abstractNum w:abstractNumId="12" w15:restartNumberingAfterBreak="0">
+  <w:abstractNum w:abstractNumId="13" w15:restartNumberingAfterBreak="0">
     <w:nsid w:val="7C437162"/>
     <w:multiLevelType w:val="hybridMultilevel"/>
     <w:tmpl w:val="8560305A"/>
@@ -3112,7 +3376,7 @@
       </w:rPr>
     </w:lvl>
   </w:abstractNum>
-  <w:abstractNum w:abstractNumId="13" w15:restartNumberingAfterBreak="0">
+  <w:abstractNum w:abstractNumId="14" w15:restartNumberingAfterBreak="0">
     <w:nsid w:val="7C8D7CF3"/>
     <w:multiLevelType w:val="hybridMultilevel"/>
     <w:tmpl w:val="9EAEEADC"/>
@@ -3226,46 +3490,49 @@
     </w:lvl>
   </w:abstractNum>
   <w:num w:numId="1">
-    <w:abstractNumId w:val="9"/>
+    <w:abstractNumId w:val="10"/>
   </w:num>
   <w:num w:numId="2">
-    <w:abstractNumId w:val="2"/>
+    <w:abstractNumId w:val="3"/>
   </w:num>
   <w:num w:numId="3">
     <w:abstractNumId w:val="1"/>
   </w:num>
   <w:num w:numId="4">
+    <w:abstractNumId w:val="8"/>
+  </w:num>
+  <w:num w:numId="5">
+    <w:abstractNumId w:val="11"/>
+  </w:num>
+  <w:num w:numId="6">
+    <w:abstractNumId w:val="9"/>
+  </w:num>
+  <w:num w:numId="7">
+    <w:abstractNumId w:val="14"/>
+  </w:num>
+  <w:num w:numId="8">
+    <w:abstractNumId w:val="13"/>
+  </w:num>
+  <w:num w:numId="9">
+    <w:abstractNumId w:val="12"/>
+  </w:num>
+  <w:num w:numId="10">
     <w:abstractNumId w:val="7"/>
   </w:num>
-  <w:num w:numId="5">
-    <w:abstractNumId w:val="10"/>
-  </w:num>
-  <w:num w:numId="6">
-    <w:abstractNumId w:val="8"/>
-  </w:num>
-  <w:num w:numId="7">
-    <w:abstractNumId w:val="13"/>
-  </w:num>
-  <w:num w:numId="8">
-    <w:abstractNumId w:val="12"/>
-  </w:num>
-  <w:num w:numId="9">
-    <w:abstractNumId w:val="11"/>
-  </w:num>
-  <w:num w:numId="10">
-    <w:abstractNumId w:val="6"/>
-  </w:num>
   <w:num w:numId="11">
-    <w:abstractNumId w:val="3"/>
+    <w:abstractNumId w:val="4"/>
   </w:num>
   <w:num w:numId="12">
     <w:abstractNumId w:val="0"/>
   </w:num>
   <w:num w:numId="13">
+    <w:abstractNumId w:val="6"/>
+  </w:num>
+  <w:num w:numId="14">
     <w:abstractNumId w:val="5"/>
   </w:num>
-  <w:num w:numId="14">
-    <w:abstractNumId w:val="4"/>
+  <w:num w:numId="15">
+    <w:abstractNumId w:val="2"/>
   </w:num>
 </w:numbering>
 </file>
@@ -5093,7 +5360,7 @@
           <a:pPr algn="l"/>
           <a:r>
             <a:rPr lang="fr-FR" sz="1200"/>
-            <a:t>- Groupe de petite taille</a:t>
+            <a:t>- Meilleur cohésion et organisation grâce à la petite taille du groupe</a:t>
           </a:r>
         </a:p>
         <a:p>
@@ -5216,7 +5483,7 @@
           <a:pPr algn="l"/>
           <a:r>
             <a:rPr lang="fr-FR" sz="1200"/>
-            <a:t>- Groupe de petite taille</a:t>
+            <a:t>- Possible surcharge de travaille à cause de la petite taille du groupe</a:t>
           </a:r>
         </a:p>
         <a:p>
@@ -5271,7 +5538,7 @@
           <a:pPr algn="l"/>
           <a:r>
             <a:rPr lang="fr-FR" sz="1200"/>
-            <a:t>- Mauvaise recéption des juristes</a:t>
+            <a:t>- Mauvaise recéption des jurés lors du forum PI</a:t>
           </a:r>
         </a:p>
         <a:p>
@@ -5468,31 +5735,31 @@
     </dgm:pt>
   </dgm:ptLst>
   <dgm:cxnLst>
-    <dgm:cxn modelId="{34D01591-196E-4364-B301-62604EA5D3BC}" type="presOf" srcId="{453314EF-4573-4AA1-8BB5-41A68D8667A6}" destId="{50ECED5A-64CB-4519-BC6C-E612D40F7501}" srcOrd="1" destOrd="0" presId="urn:microsoft.com/office/officeart/2005/8/layout/matrix1"/>
     <dgm:cxn modelId="{FED36797-349B-4695-B644-315B89E156F7}" srcId="{2B353490-52B6-41A9-AE8E-9CBA236183B7}" destId="{551175A2-B042-459D-B886-E20EA4EE4363}" srcOrd="3" destOrd="0" parTransId="{FF947A46-53E0-4CBA-9D14-68BE76F93F00}" sibTransId="{FC47C8CB-26C6-42FD-BD60-DCFD23E5C252}"/>
-    <dgm:cxn modelId="{85846DC7-5B77-4C35-AA8E-0423D3CB8DF0}" type="presOf" srcId="{453314EF-4573-4AA1-8BB5-41A68D8667A6}" destId="{77CEAAAB-865D-4678-B230-FE5E1A99AC7E}" srcOrd="0" destOrd="0" presId="urn:microsoft.com/office/officeart/2005/8/layout/matrix1"/>
-    <dgm:cxn modelId="{4B1A5571-4FA8-4D1F-A5F2-41645CBDAB8F}" type="presOf" srcId="{86BD06A3-4485-411C-BFF0-44D7340C1937}" destId="{00AA0E13-647E-44A0-8A12-B4D289C2CC64}" srcOrd="0" destOrd="0" presId="urn:microsoft.com/office/officeart/2005/8/layout/matrix1"/>
-    <dgm:cxn modelId="{6B7A7633-68CC-4D43-9358-255BBB9D7AF2}" type="presOf" srcId="{2B353490-52B6-41A9-AE8E-9CBA236183B7}" destId="{A4BB285B-5219-492E-A110-E8BF9411CEFF}" srcOrd="0" destOrd="0" presId="urn:microsoft.com/office/officeart/2005/8/layout/matrix1"/>
+    <dgm:cxn modelId="{68671320-D3BE-4FDD-9108-2D68AEC9F00E}" type="presOf" srcId="{6522217A-7DE9-466A-BC97-C15066A939D4}" destId="{CB9EAFEE-4C84-41B0-ACEE-8EAF6C3E8364}" srcOrd="0" destOrd="0" presId="urn:microsoft.com/office/officeart/2005/8/layout/matrix1"/>
+    <dgm:cxn modelId="{22370113-B28F-4CCE-9326-218DDC8B9FC8}" type="presOf" srcId="{453314EF-4573-4AA1-8BB5-41A68D8667A6}" destId="{50ECED5A-64CB-4519-BC6C-E612D40F7501}" srcOrd="1" destOrd="0" presId="urn:microsoft.com/office/officeart/2005/8/layout/matrix1"/>
     <dgm:cxn modelId="{BA9CB9D5-97F3-4EC9-9CC4-89C596A63FAF}" srcId="{2B353490-52B6-41A9-AE8E-9CBA236183B7}" destId="{EE5C9271-E6F1-46EE-BE9C-AA05AEDD9292}" srcOrd="2" destOrd="0" parTransId="{B6787D02-FB30-4150-98F1-52A0A5C08A24}" sibTransId="{0C9A948A-8502-4BD0-B825-5608F5EC8EA6}"/>
-    <dgm:cxn modelId="{465068F5-4654-42E1-94CC-95E2F920AF1A}" type="presOf" srcId="{EE5C9271-E6F1-46EE-BE9C-AA05AEDD9292}" destId="{F4081002-B437-4E98-8A9D-040066912915}" srcOrd="1" destOrd="0" presId="urn:microsoft.com/office/officeart/2005/8/layout/matrix1"/>
-    <dgm:cxn modelId="{88266579-A5EC-4D00-A42D-5E519BA3A827}" type="presOf" srcId="{EE5C9271-E6F1-46EE-BE9C-AA05AEDD9292}" destId="{315B4C00-D421-4504-8F1A-0901E359F36C}" srcOrd="0" destOrd="0" presId="urn:microsoft.com/office/officeart/2005/8/layout/matrix1"/>
+    <dgm:cxn modelId="{9237A502-BD30-4E36-8B3E-325B3EC2CA74}" type="presOf" srcId="{2B353490-52B6-41A9-AE8E-9CBA236183B7}" destId="{A4BB285B-5219-492E-A110-E8BF9411CEFF}" srcOrd="0" destOrd="0" presId="urn:microsoft.com/office/officeart/2005/8/layout/matrix1"/>
+    <dgm:cxn modelId="{C19882B7-8EA6-45D8-8CF2-84D2C17F698D}" type="presOf" srcId="{551175A2-B042-459D-B886-E20EA4EE4363}" destId="{75858AE0-D3A6-4808-B62F-9A6D77988648}" srcOrd="1" destOrd="0" presId="urn:microsoft.com/office/officeart/2005/8/layout/matrix1"/>
     <dgm:cxn modelId="{92239996-A890-409F-BF54-FE1DC84E28DD}" srcId="{2B353490-52B6-41A9-AE8E-9CBA236183B7}" destId="{453314EF-4573-4AA1-8BB5-41A68D8667A6}" srcOrd="1" destOrd="0" parTransId="{3FFDBAE7-0D78-409C-A4A1-5F9F0A490CB3}" sibTransId="{50CA77D4-1B15-477E-990A-CE6B1F58AE4F}"/>
-    <dgm:cxn modelId="{8F35810A-77F9-4513-8C3C-35EAFF91E2CA}" type="presOf" srcId="{551175A2-B042-459D-B886-E20EA4EE4363}" destId="{75858AE0-D3A6-4808-B62F-9A6D77988648}" srcOrd="1" destOrd="0" presId="urn:microsoft.com/office/officeart/2005/8/layout/matrix1"/>
-    <dgm:cxn modelId="{3134BF4E-168B-4915-8B5E-A8E661F213A8}" type="presOf" srcId="{6522217A-7DE9-466A-BC97-C15066A939D4}" destId="{CB9EAFEE-4C84-41B0-ACEE-8EAF6C3E8364}" srcOrd="0" destOrd="0" presId="urn:microsoft.com/office/officeart/2005/8/layout/matrix1"/>
-    <dgm:cxn modelId="{5FAD089E-4EA9-4678-ADDA-ACD7574972F6}" type="presOf" srcId="{551175A2-B042-459D-B886-E20EA4EE4363}" destId="{2F4CF2DB-0AF5-40FA-B064-4285B7B83E2B}" srcOrd="0" destOrd="0" presId="urn:microsoft.com/office/officeart/2005/8/layout/matrix1"/>
+    <dgm:cxn modelId="{0869AC34-964C-46F2-9559-614F22D41506}" type="presOf" srcId="{EE5C9271-E6F1-46EE-BE9C-AA05AEDD9292}" destId="{F4081002-B437-4E98-8A9D-040066912915}" srcOrd="1" destOrd="0" presId="urn:microsoft.com/office/officeart/2005/8/layout/matrix1"/>
+    <dgm:cxn modelId="{B9214834-0345-4F2B-A582-228975B67FAB}" type="presOf" srcId="{86BD06A3-4485-411C-BFF0-44D7340C1937}" destId="{00AA0E13-647E-44A0-8A12-B4D289C2CC64}" srcOrd="0" destOrd="0" presId="urn:microsoft.com/office/officeart/2005/8/layout/matrix1"/>
+    <dgm:cxn modelId="{9D2A4228-74E2-4F87-9A2E-B777BF27549A}" type="presOf" srcId="{453314EF-4573-4AA1-8BB5-41A68D8667A6}" destId="{77CEAAAB-865D-4678-B230-FE5E1A99AC7E}" srcOrd="0" destOrd="0" presId="urn:microsoft.com/office/officeart/2005/8/layout/matrix1"/>
+    <dgm:cxn modelId="{03CD15DD-DDFB-445A-87AF-1EB4DC3CC91D}" type="presOf" srcId="{86BD06A3-4485-411C-BFF0-44D7340C1937}" destId="{4385A1DD-351C-48C9-BF3F-AE012DF21BD9}" srcOrd="1" destOrd="0" presId="urn:microsoft.com/office/officeart/2005/8/layout/matrix1"/>
+    <dgm:cxn modelId="{8F646BD6-D547-49D3-B881-1E038655F0E1}" type="presOf" srcId="{551175A2-B042-459D-B886-E20EA4EE4363}" destId="{2F4CF2DB-0AF5-40FA-B064-4285B7B83E2B}" srcOrd="0" destOrd="0" presId="urn:microsoft.com/office/officeart/2005/8/layout/matrix1"/>
+    <dgm:cxn modelId="{1E942767-BEC9-4F7D-B9E2-00F0F41148DF}" type="presOf" srcId="{EE5C9271-E6F1-46EE-BE9C-AA05AEDD9292}" destId="{315B4C00-D421-4504-8F1A-0901E359F36C}" srcOrd="0" destOrd="0" presId="urn:microsoft.com/office/officeart/2005/8/layout/matrix1"/>
     <dgm:cxn modelId="{4FA66E89-7096-487B-ABA2-D8A4A374C69B}" srcId="{6522217A-7DE9-466A-BC97-C15066A939D4}" destId="{2B353490-52B6-41A9-AE8E-9CBA236183B7}" srcOrd="0" destOrd="0" parTransId="{1C410841-D5D4-42E7-A6A2-705230505DAC}" sibTransId="{132F1BC2-ED50-4A1C-A59A-20776F9DEFA6}"/>
     <dgm:cxn modelId="{7A8A11C4-4F66-4E00-BFE3-EED890E19019}" srcId="{2B353490-52B6-41A9-AE8E-9CBA236183B7}" destId="{86BD06A3-4485-411C-BFF0-44D7340C1937}" srcOrd="0" destOrd="0" parTransId="{FE1C9E4F-614B-4347-A15E-5238AA6007CA}" sibTransId="{2AD85F75-A5D3-44E3-A4E8-D3950C7BA0DC}"/>
-    <dgm:cxn modelId="{AA250F25-3A94-413F-BB36-601A5361967A}" type="presOf" srcId="{86BD06A3-4485-411C-BFF0-44D7340C1937}" destId="{4385A1DD-351C-48C9-BF3F-AE012DF21BD9}" srcOrd="1" destOrd="0" presId="urn:microsoft.com/office/officeart/2005/8/layout/matrix1"/>
-    <dgm:cxn modelId="{138C145A-7405-4355-830B-CCC4B9936F79}" type="presParOf" srcId="{CB9EAFEE-4C84-41B0-ACEE-8EAF6C3E8364}" destId="{714C2588-A332-4BA4-B9D6-9000845C0DA6}" srcOrd="0" destOrd="0" presId="urn:microsoft.com/office/officeart/2005/8/layout/matrix1"/>
-    <dgm:cxn modelId="{A9FA9F8C-C7CB-4867-A382-A99697F4450E}" type="presParOf" srcId="{714C2588-A332-4BA4-B9D6-9000845C0DA6}" destId="{00AA0E13-647E-44A0-8A12-B4D289C2CC64}" srcOrd="0" destOrd="0" presId="urn:microsoft.com/office/officeart/2005/8/layout/matrix1"/>
-    <dgm:cxn modelId="{62C41212-A0BD-407F-8251-9D96678D7286}" type="presParOf" srcId="{714C2588-A332-4BA4-B9D6-9000845C0DA6}" destId="{4385A1DD-351C-48C9-BF3F-AE012DF21BD9}" srcOrd="1" destOrd="0" presId="urn:microsoft.com/office/officeart/2005/8/layout/matrix1"/>
-    <dgm:cxn modelId="{7370B3D3-7F65-4A27-9F92-0EB2C971D39B}" type="presParOf" srcId="{714C2588-A332-4BA4-B9D6-9000845C0DA6}" destId="{77CEAAAB-865D-4678-B230-FE5E1A99AC7E}" srcOrd="2" destOrd="0" presId="urn:microsoft.com/office/officeart/2005/8/layout/matrix1"/>
-    <dgm:cxn modelId="{B4D4BBF9-4C83-4689-BBA5-412C16E9DB21}" type="presParOf" srcId="{714C2588-A332-4BA4-B9D6-9000845C0DA6}" destId="{50ECED5A-64CB-4519-BC6C-E612D40F7501}" srcOrd="3" destOrd="0" presId="urn:microsoft.com/office/officeart/2005/8/layout/matrix1"/>
-    <dgm:cxn modelId="{B82BAEC5-C03E-430A-8691-D5C6C6787A1D}" type="presParOf" srcId="{714C2588-A332-4BA4-B9D6-9000845C0DA6}" destId="{315B4C00-D421-4504-8F1A-0901E359F36C}" srcOrd="4" destOrd="0" presId="urn:microsoft.com/office/officeart/2005/8/layout/matrix1"/>
-    <dgm:cxn modelId="{79C34153-6FDE-4279-A12B-39439BD797E2}" type="presParOf" srcId="{714C2588-A332-4BA4-B9D6-9000845C0DA6}" destId="{F4081002-B437-4E98-8A9D-040066912915}" srcOrd="5" destOrd="0" presId="urn:microsoft.com/office/officeart/2005/8/layout/matrix1"/>
-    <dgm:cxn modelId="{CF55DD8B-FE4B-4BD5-AD31-DA1E5C1A5228}" type="presParOf" srcId="{714C2588-A332-4BA4-B9D6-9000845C0DA6}" destId="{2F4CF2DB-0AF5-40FA-B064-4285B7B83E2B}" srcOrd="6" destOrd="0" presId="urn:microsoft.com/office/officeart/2005/8/layout/matrix1"/>
-    <dgm:cxn modelId="{6D41BE7C-DCF8-470B-9C76-3F73CB546E40}" type="presParOf" srcId="{714C2588-A332-4BA4-B9D6-9000845C0DA6}" destId="{75858AE0-D3A6-4808-B62F-9A6D77988648}" srcOrd="7" destOrd="0" presId="urn:microsoft.com/office/officeart/2005/8/layout/matrix1"/>
-    <dgm:cxn modelId="{ABA9D055-A344-42C2-955E-2CC8454D1482}" type="presParOf" srcId="{CB9EAFEE-4C84-41B0-ACEE-8EAF6C3E8364}" destId="{A4BB285B-5219-492E-A110-E8BF9411CEFF}" srcOrd="1" destOrd="0" presId="urn:microsoft.com/office/officeart/2005/8/layout/matrix1"/>
+    <dgm:cxn modelId="{29F60C5F-2F0F-4713-9D0A-FE2540CFDBCC}" type="presParOf" srcId="{CB9EAFEE-4C84-41B0-ACEE-8EAF6C3E8364}" destId="{714C2588-A332-4BA4-B9D6-9000845C0DA6}" srcOrd="0" destOrd="0" presId="urn:microsoft.com/office/officeart/2005/8/layout/matrix1"/>
+    <dgm:cxn modelId="{D0D9F1C6-93EA-417D-A12D-194A6DA3D0C5}" type="presParOf" srcId="{714C2588-A332-4BA4-B9D6-9000845C0DA6}" destId="{00AA0E13-647E-44A0-8A12-B4D289C2CC64}" srcOrd="0" destOrd="0" presId="urn:microsoft.com/office/officeart/2005/8/layout/matrix1"/>
+    <dgm:cxn modelId="{83A7206B-D0F0-4778-88CC-7482C207F9D3}" type="presParOf" srcId="{714C2588-A332-4BA4-B9D6-9000845C0DA6}" destId="{4385A1DD-351C-48C9-BF3F-AE012DF21BD9}" srcOrd="1" destOrd="0" presId="urn:microsoft.com/office/officeart/2005/8/layout/matrix1"/>
+    <dgm:cxn modelId="{6C923F84-D25C-4C5F-BF7F-59B30F30B63C}" type="presParOf" srcId="{714C2588-A332-4BA4-B9D6-9000845C0DA6}" destId="{77CEAAAB-865D-4678-B230-FE5E1A99AC7E}" srcOrd="2" destOrd="0" presId="urn:microsoft.com/office/officeart/2005/8/layout/matrix1"/>
+    <dgm:cxn modelId="{237CB365-C2A4-4718-B608-4615A764542B}" type="presParOf" srcId="{714C2588-A332-4BA4-B9D6-9000845C0DA6}" destId="{50ECED5A-64CB-4519-BC6C-E612D40F7501}" srcOrd="3" destOrd="0" presId="urn:microsoft.com/office/officeart/2005/8/layout/matrix1"/>
+    <dgm:cxn modelId="{28E56650-A991-45DC-B516-378D2FD27C78}" type="presParOf" srcId="{714C2588-A332-4BA4-B9D6-9000845C0DA6}" destId="{315B4C00-D421-4504-8F1A-0901E359F36C}" srcOrd="4" destOrd="0" presId="urn:microsoft.com/office/officeart/2005/8/layout/matrix1"/>
+    <dgm:cxn modelId="{2D24F4A7-39B0-4F8A-91AB-01CD2F6C3163}" type="presParOf" srcId="{714C2588-A332-4BA4-B9D6-9000845C0DA6}" destId="{F4081002-B437-4E98-8A9D-040066912915}" srcOrd="5" destOrd="0" presId="urn:microsoft.com/office/officeart/2005/8/layout/matrix1"/>
+    <dgm:cxn modelId="{B1ADC1B7-C2AA-41B8-A4F8-22B2AA46B5BB}" type="presParOf" srcId="{714C2588-A332-4BA4-B9D6-9000845C0DA6}" destId="{2F4CF2DB-0AF5-40FA-B064-4285B7B83E2B}" srcOrd="6" destOrd="0" presId="urn:microsoft.com/office/officeart/2005/8/layout/matrix1"/>
+    <dgm:cxn modelId="{1E361D51-C54A-4DC8-B9EF-4219E78E9417}" type="presParOf" srcId="{714C2588-A332-4BA4-B9D6-9000845C0DA6}" destId="{75858AE0-D3A6-4808-B62F-9A6D77988648}" srcOrd="7" destOrd="0" presId="urn:microsoft.com/office/officeart/2005/8/layout/matrix1"/>
+    <dgm:cxn modelId="{39586956-8EFA-4B7F-89BA-ACF8206994BA}" type="presParOf" srcId="{CB9EAFEE-4C84-41B0-ACEE-8EAF6C3E8364}" destId="{A4BB285B-5219-492E-A110-E8BF9411CEFF}" srcOrd="1" destOrd="0" presId="urn:microsoft.com/office/officeart/2005/8/layout/matrix1"/>
   </dgm:cxnLst>
   <dgm:bg/>
   <dgm:whole/>
@@ -5635,7 +5902,7 @@
           </a:pPr>
           <a:r>
             <a:rPr lang="fr-FR" sz="1200" kern="1200"/>
-            <a:t>- Groupe de petite taille</a:t>
+            <a:t>- Meilleur cohésion et organisation grâce à la petite taille du groupe</a:t>
           </a:r>
         </a:p>
         <a:p>
@@ -5956,7 +6223,7 @@
           </a:pPr>
           <a:r>
             <a:rPr lang="fr-FR" sz="1200" kern="1200"/>
-            <a:t>- Groupe de petite taille</a:t>
+            <a:t>- Possible surcharge de travaille à cause de la petite taille du groupe</a:t>
           </a:r>
         </a:p>
         <a:p>
@@ -6105,7 +6372,7 @@
           </a:pPr>
           <a:r>
             <a:rPr lang="fr-FR" sz="1200" kern="1200"/>
-            <a:t>- Mauvaise recéption des juristes</a:t>
+            <a:t>- Mauvaise recéption des jurés lors du forum PI</a:t>
           </a:r>
         </a:p>
         <a:p>
@@ -7967,7 +8234,7 @@
 </file>
 
 <file path=customXml/itemProps1.xml><?xml version="1.0" encoding="utf-8"?>
-<ds:datastoreItem xmlns:ds="http://schemas.openxmlformats.org/officeDocument/2006/customXml" ds:itemID="{790D5B78-CB78-460F-84D2-7D52264CE6B6}">
+<ds:datastoreItem xmlns:ds="http://schemas.openxmlformats.org/officeDocument/2006/customXml" ds:itemID="{F473D54E-096B-4604-B89E-B6D248024C2C}">
   <ds:schemaRefs>
     <ds:schemaRef ds:uri="http://schemas.openxmlformats.org/officeDocument/2006/bibliography"/>
   </ds:schemaRefs>

</xml_diff>